<commit_message>
Actualizo informe y elimino un metodo de personaje que no estaba siendo utilizado en el proyecto
</commit_message>
<xml_diff>
--- a/Informe/TP2-DragonAlgoBall.docx
+++ b/Informe/TP2-DragonAlgoBall.docx
@@ -1,6 +1,6 @@
 
 <file path=word/document.xml><?xml version="1.0" encoding="utf-8"?>
-<w:document xmlns:wpc="http://schemas.microsoft.com/office/word/2010/wordprocessingCanvas" xmlns:mc="http://schemas.openxmlformats.org/markup-compatibility/2006" xmlns:o="urn:schemas-microsoft-com:office:office" xmlns:r="http://schemas.openxmlformats.org/officeDocument/2006/relationships" xmlns:m="http://schemas.openxmlformats.org/officeDocument/2006/math" xmlns:v="urn:schemas-microsoft-com:vml" xmlns:wp14="http://schemas.microsoft.com/office/word/2010/wordprocessingDrawing" xmlns:wp="http://schemas.openxmlformats.org/drawingml/2006/wordprocessingDrawing" xmlns:w10="urn:schemas-microsoft-com:office:word" xmlns:w="http://schemas.openxmlformats.org/wordprocessingml/2006/main" xmlns:w14="http://schemas.microsoft.com/office/word/2010/wordml" xmlns:w15="http://schemas.microsoft.com/office/word/2012/wordml" xmlns:wpg="http://schemas.microsoft.com/office/word/2010/wordprocessingGroup" xmlns:wpi="http://schemas.microsoft.com/office/word/2010/wordprocessingInk" xmlns:wne="http://schemas.microsoft.com/office/word/2006/wordml" xmlns:wps="http://schemas.microsoft.com/office/word/2010/wordprocessingShape" mc:Ignorable="w14 w15 wp14">
+<w:document xmlns:wpc="http://schemas.microsoft.com/office/word/2010/wordprocessingCanvas" xmlns:cx="http://schemas.microsoft.com/office/drawing/2014/chartex" xmlns:cx1="http://schemas.microsoft.com/office/drawing/2015/9/8/chartex" xmlns:cx2="http://schemas.microsoft.com/office/drawing/2015/10/21/chartex" xmlns:cx3="http://schemas.microsoft.com/office/drawing/2016/5/9/chartex" xmlns:cx4="http://schemas.microsoft.com/office/drawing/2016/5/10/chartex" xmlns:cx5="http://schemas.microsoft.com/office/drawing/2016/5/11/chartex" xmlns:cx6="http://schemas.microsoft.com/office/drawing/2016/5/12/chartex" xmlns:cx7="http://schemas.microsoft.com/office/drawing/2016/5/13/chartex" xmlns:cx8="http://schemas.microsoft.com/office/drawing/2016/5/14/chartex" xmlns:mc="http://schemas.openxmlformats.org/markup-compatibility/2006" xmlns:aink="http://schemas.microsoft.com/office/drawing/2016/ink" xmlns:o="urn:schemas-microsoft-com:office:office" xmlns:r="http://schemas.openxmlformats.org/officeDocument/2006/relationships" xmlns:m="http://schemas.openxmlformats.org/officeDocument/2006/math" xmlns:v="urn:schemas-microsoft-com:vml" xmlns:wp14="http://schemas.microsoft.com/office/word/2010/wordprocessingDrawing" xmlns:wp="http://schemas.openxmlformats.org/drawingml/2006/wordprocessingDrawing" xmlns:w10="urn:schemas-microsoft-com:office:word" xmlns:w="http://schemas.openxmlformats.org/wordprocessingml/2006/main" xmlns:w14="http://schemas.microsoft.com/office/word/2010/wordml" xmlns:w15="http://schemas.microsoft.com/office/word/2012/wordml" xmlns:w16se="http://schemas.microsoft.com/office/word/2015/wordml/symex" xmlns:wpg="http://schemas.microsoft.com/office/word/2010/wordprocessingGroup" xmlns:wpi="http://schemas.microsoft.com/office/word/2010/wordprocessingInk" xmlns:wne="http://schemas.microsoft.com/office/word/2006/wordml" xmlns:wps="http://schemas.microsoft.com/office/word/2010/wordprocessingShape" mc:Ignorable="w14 w15 w16se wp14">
   <w:background w:color="FFFFFF"/>
   <w:body>
     <w:p/>
@@ -64,7 +64,7 @@
           <w:sz w:val="28"/>
           <w:szCs w:val="28"/>
         </w:rPr>
-        <w:t xml:space="preserve">Trabajo práctico 2: </w:t>
+        <w:t xml:space="preserve">Trabajo práctico 2: Dragon </w:t>
       </w:r>
       <w:proofErr w:type="spellStart"/>
       <w:r>
@@ -74,26 +74,6 @@
           <w:sz w:val="28"/>
           <w:szCs w:val="28"/>
         </w:rPr>
-        <w:t>Dragon</w:t>
-      </w:r>
-      <w:proofErr w:type="spellEnd"/>
-      <w:r>
-        <w:rPr>
-          <w:rFonts w:ascii="Cambria" w:eastAsia="Cambria" w:hAnsi="Cambria" w:cs="Cambria"/>
-          <w:i/>
-          <w:sz w:val="28"/>
-          <w:szCs w:val="28"/>
-        </w:rPr>
-        <w:t xml:space="preserve"> </w:t>
-      </w:r>
-      <w:proofErr w:type="spellStart"/>
-      <w:r>
-        <w:rPr>
-          <w:rFonts w:ascii="Cambria" w:eastAsia="Cambria" w:hAnsi="Cambria" w:cs="Cambria"/>
-          <w:i/>
-          <w:sz w:val="28"/>
-          <w:szCs w:val="28"/>
-        </w:rPr>
         <w:t>AlgoBall</w:t>
       </w:r>
       <w:proofErr w:type="spellEnd"/>
@@ -133,25 +113,7 @@
           <w:sz w:val="24"/>
           <w:szCs w:val="24"/>
         </w:rPr>
-        <w:t>(</w:t>
-      </w:r>
-      <w:proofErr w:type="gramStart"/>
-      <w:r>
-        <w:rPr>
-          <w:rFonts w:ascii="Verdana" w:eastAsia="Verdana" w:hAnsi="Verdana" w:cs="Verdana"/>
-          <w:sz w:val="24"/>
-          <w:szCs w:val="24"/>
-        </w:rPr>
-        <w:t>trabajo</w:t>
-      </w:r>
-      <w:proofErr w:type="gramEnd"/>
-      <w:r>
-        <w:rPr>
-          <w:rFonts w:ascii="Verdana" w:eastAsia="Verdana" w:hAnsi="Verdana" w:cs="Verdana"/>
-          <w:sz w:val="24"/>
-          <w:szCs w:val="24"/>
-        </w:rPr>
-        <w:t xml:space="preserve"> grupal de 4 integrantes)</w:t>
+        <w:t>(trabajo grupal de 4 integrantes)</w:t>
       </w:r>
     </w:p>
     <w:p>
@@ -320,55 +282,27 @@
                 <w:szCs w:val="24"/>
               </w:rPr>
             </w:pPr>
-          </w:p>
-        </w:tc>
-        <w:tc>
-          <w:tcPr>
-            <w:tcW w:w="1125" w:type="dxa"/>
-            <w:tcMar>
-              <w:top w:w="55" w:type="dxa"/>
-              <w:left w:w="55" w:type="dxa"/>
-              <w:bottom w:w="55" w:type="dxa"/>
-              <w:right w:w="55" w:type="dxa"/>
-            </w:tcMar>
-          </w:tcPr>
-          <w:p>
-            <w:pPr>
-              <w:spacing w:line="240" w:lineRule="auto"/>
+            <w:r>
               <w:rPr>
                 <w:rFonts w:ascii="Verdana" w:eastAsia="Verdana" w:hAnsi="Verdana" w:cs="Verdana"/>
                 <w:sz w:val="24"/>
                 <w:szCs w:val="24"/>
               </w:rPr>
-            </w:pPr>
-          </w:p>
-        </w:tc>
-        <w:tc>
-          <w:tcPr>
-            <w:tcW w:w="4155" w:type="dxa"/>
-            <w:tcMar>
-              <w:top w:w="55" w:type="dxa"/>
-              <w:left w:w="55" w:type="dxa"/>
-              <w:bottom w:w="55" w:type="dxa"/>
-              <w:right w:w="55" w:type="dxa"/>
-            </w:tcMar>
-          </w:tcPr>
-          <w:p>
-            <w:pPr>
-              <w:spacing w:line="240" w:lineRule="auto"/>
+              <w:t>ADANALIAN</w:t>
+            </w:r>
+            <w:r>
               <w:rPr>
                 <w:rFonts w:ascii="Verdana" w:eastAsia="Verdana" w:hAnsi="Verdana" w:cs="Verdana"/>
                 <w:sz w:val="24"/>
                 <w:szCs w:val="24"/>
               </w:rPr>
-            </w:pPr>
-          </w:p>
-        </w:tc>
-      </w:tr>
-      <w:tr>
-        <w:tc>
-          <w:tcPr>
-            <w:tcW w:w="4080" w:type="dxa"/>
+              <w:t>, Juan</w:t>
+            </w:r>
+          </w:p>
+        </w:tc>
+        <w:tc>
+          <w:tcPr>
+            <w:tcW w:w="1125" w:type="dxa"/>
             <w:tcMar>
               <w:top w:w="55" w:type="dxa"/>
               <w:left w:w="55" w:type="dxa"/>
@@ -385,27 +319,14 @@
                 <w:szCs w:val="24"/>
               </w:rPr>
             </w:pPr>
-          </w:p>
-        </w:tc>
-        <w:tc>
-          <w:tcPr>
-            <w:tcW w:w="1125" w:type="dxa"/>
-            <w:tcMar>
-              <w:top w:w="55" w:type="dxa"/>
-              <w:left w:w="55" w:type="dxa"/>
-              <w:bottom w:w="55" w:type="dxa"/>
-              <w:right w:w="55" w:type="dxa"/>
-            </w:tcMar>
-          </w:tcPr>
-          <w:p>
-            <w:pPr>
-              <w:spacing w:line="240" w:lineRule="auto"/>
+            <w:r>
               <w:rPr>
                 <w:rFonts w:ascii="Verdana" w:eastAsia="Verdana" w:hAnsi="Verdana" w:cs="Verdana"/>
                 <w:sz w:val="24"/>
                 <w:szCs w:val="24"/>
               </w:rPr>
-            </w:pPr>
+              <w:t>98007</w:t>
+            </w:r>
           </w:p>
         </w:tc>
         <w:tc>
@@ -427,6 +348,103 @@
                 <w:szCs w:val="24"/>
               </w:rPr>
             </w:pPr>
+            <w:r>
+              <w:rPr>
+                <w:rFonts w:ascii="Verdana" w:eastAsia="Verdana" w:hAnsi="Verdana" w:cs="Verdana"/>
+                <w:sz w:val="24"/>
+                <w:szCs w:val="24"/>
+              </w:rPr>
+              <w:t>juan90109@gmail.com</w:t>
+            </w:r>
+          </w:p>
+        </w:tc>
+      </w:tr>
+      <w:tr>
+        <w:tc>
+          <w:tcPr>
+            <w:tcW w:w="4080" w:type="dxa"/>
+            <w:tcMar>
+              <w:top w:w="55" w:type="dxa"/>
+              <w:left w:w="55" w:type="dxa"/>
+              <w:bottom w:w="55" w:type="dxa"/>
+              <w:right w:w="55" w:type="dxa"/>
+            </w:tcMar>
+          </w:tcPr>
+          <w:p>
+            <w:pPr>
+              <w:spacing w:line="240" w:lineRule="auto"/>
+              <w:rPr>
+                <w:rFonts w:ascii="Verdana" w:eastAsia="Verdana" w:hAnsi="Verdana" w:cs="Verdana"/>
+                <w:sz w:val="24"/>
+                <w:szCs w:val="24"/>
+              </w:rPr>
+            </w:pPr>
+            <w:r>
+              <w:rPr>
+                <w:rFonts w:ascii="Verdana" w:eastAsia="Verdana" w:hAnsi="Verdana" w:cs="Verdana"/>
+                <w:sz w:val="24"/>
+                <w:szCs w:val="24"/>
+              </w:rPr>
+              <w:t>CABO, Alexis</w:t>
+            </w:r>
+          </w:p>
+        </w:tc>
+        <w:tc>
+          <w:tcPr>
+            <w:tcW w:w="1125" w:type="dxa"/>
+            <w:tcMar>
+              <w:top w:w="55" w:type="dxa"/>
+              <w:left w:w="55" w:type="dxa"/>
+              <w:bottom w:w="55" w:type="dxa"/>
+              <w:right w:w="55" w:type="dxa"/>
+            </w:tcMar>
+          </w:tcPr>
+          <w:p>
+            <w:pPr>
+              <w:spacing w:line="240" w:lineRule="auto"/>
+              <w:rPr>
+                <w:rFonts w:ascii="Verdana" w:eastAsia="Verdana" w:hAnsi="Verdana" w:cs="Verdana"/>
+                <w:sz w:val="24"/>
+                <w:szCs w:val="24"/>
+              </w:rPr>
+            </w:pPr>
+            <w:r>
+              <w:rPr>
+                <w:rFonts w:ascii="Verdana" w:eastAsia="Verdana" w:hAnsi="Verdana" w:cs="Verdana"/>
+                <w:sz w:val="24"/>
+                <w:szCs w:val="24"/>
+              </w:rPr>
+              <w:t>86248</w:t>
+            </w:r>
+          </w:p>
+        </w:tc>
+        <w:tc>
+          <w:tcPr>
+            <w:tcW w:w="4155" w:type="dxa"/>
+            <w:tcMar>
+              <w:top w:w="55" w:type="dxa"/>
+              <w:left w:w="55" w:type="dxa"/>
+              <w:bottom w:w="55" w:type="dxa"/>
+              <w:right w:w="55" w:type="dxa"/>
+            </w:tcMar>
+          </w:tcPr>
+          <w:p>
+            <w:pPr>
+              <w:spacing w:line="240" w:lineRule="auto"/>
+              <w:rPr>
+                <w:rFonts w:ascii="Verdana" w:eastAsia="Verdana" w:hAnsi="Verdana" w:cs="Verdana"/>
+                <w:sz w:val="24"/>
+                <w:szCs w:val="24"/>
+              </w:rPr>
+            </w:pPr>
+            <w:r>
+              <w:rPr>
+                <w:rFonts w:ascii="Verdana" w:eastAsia="Verdana" w:hAnsi="Verdana" w:cs="Verdana"/>
+                <w:sz w:val="24"/>
+                <w:szCs w:val="24"/>
+              </w:rPr>
+              <w:t>alexis.cabo.87@gmail.com</w:t>
+            </w:r>
           </w:p>
         </w:tc>
       </w:tr>
@@ -453,32 +471,19 @@
                 <w:szCs w:val="24"/>
               </w:rPr>
             </w:pPr>
-          </w:p>
-        </w:tc>
-        <w:tc>
-          <w:tcPr>
-            <w:tcW w:w="1125" w:type="dxa"/>
-            <w:tcMar>
-              <w:top w:w="55" w:type="dxa"/>
-              <w:left w:w="55" w:type="dxa"/>
-              <w:bottom w:w="55" w:type="dxa"/>
-              <w:right w:w="55" w:type="dxa"/>
-            </w:tcMar>
-          </w:tcPr>
-          <w:p>
-            <w:pPr>
-              <w:spacing w:line="240" w:lineRule="auto"/>
+            <w:r>
               <w:rPr>
                 <w:rFonts w:ascii="Verdana" w:eastAsia="Verdana" w:hAnsi="Verdana" w:cs="Verdana"/>
                 <w:sz w:val="24"/>
                 <w:szCs w:val="24"/>
               </w:rPr>
-            </w:pPr>
-          </w:p>
-        </w:tc>
-        <w:tc>
-          <w:tcPr>
-            <w:tcW w:w="4155" w:type="dxa"/>
+              <w:t>MACIA, Tomás</w:t>
+            </w:r>
+          </w:p>
+        </w:tc>
+        <w:tc>
+          <w:tcPr>
+            <w:tcW w:w="1125" w:type="dxa"/>
             <w:tcMar>
               <w:top w:w="55" w:type="dxa"/>
               <w:left w:w="55" w:type="dxa"/>
@@ -495,34 +500,19 @@
                 <w:szCs w:val="24"/>
               </w:rPr>
             </w:pPr>
-          </w:p>
-        </w:tc>
-      </w:tr>
-      <w:tr>
-        <w:tc>
-          <w:tcPr>
-            <w:tcW w:w="4080" w:type="dxa"/>
-            <w:tcMar>
-              <w:top w:w="55" w:type="dxa"/>
-              <w:left w:w="55" w:type="dxa"/>
-              <w:bottom w:w="55" w:type="dxa"/>
-              <w:right w:w="55" w:type="dxa"/>
-            </w:tcMar>
-          </w:tcPr>
-          <w:p>
-            <w:pPr>
-              <w:spacing w:line="240" w:lineRule="auto"/>
+            <w:r>
               <w:rPr>
                 <w:rFonts w:ascii="Verdana" w:eastAsia="Verdana" w:hAnsi="Verdana" w:cs="Verdana"/>
                 <w:sz w:val="24"/>
                 <w:szCs w:val="24"/>
               </w:rPr>
-            </w:pPr>
-          </w:p>
-        </w:tc>
-        <w:tc>
-          <w:tcPr>
-            <w:tcW w:w="1125" w:type="dxa"/>
+              <w:t>99248</w:t>
+            </w:r>
+          </w:p>
+        </w:tc>
+        <w:tc>
+          <w:tcPr>
+            <w:tcW w:w="4155" w:type="dxa"/>
             <w:tcMar>
               <w:top w:w="55" w:type="dxa"/>
               <w:left w:w="55" w:type="dxa"/>
@@ -539,27 +529,103 @@
                 <w:szCs w:val="24"/>
               </w:rPr>
             </w:pPr>
-          </w:p>
-        </w:tc>
-        <w:tc>
-          <w:tcPr>
-            <w:tcW w:w="4155" w:type="dxa"/>
-            <w:tcMar>
-              <w:top w:w="55" w:type="dxa"/>
-              <w:left w:w="55" w:type="dxa"/>
-              <w:bottom w:w="55" w:type="dxa"/>
-              <w:right w:w="55" w:type="dxa"/>
-            </w:tcMar>
-          </w:tcPr>
-          <w:p>
-            <w:pPr>
-              <w:spacing w:line="240" w:lineRule="auto"/>
+            <w:r>
               <w:rPr>
                 <w:rFonts w:ascii="Verdana" w:eastAsia="Verdana" w:hAnsi="Verdana" w:cs="Verdana"/>
                 <w:sz w:val="24"/>
                 <w:szCs w:val="24"/>
               </w:rPr>
-            </w:pPr>
+              <w:t>jalt1996@gmail.com</w:t>
+            </w:r>
+          </w:p>
+        </w:tc>
+      </w:tr>
+      <w:tr>
+        <w:tc>
+          <w:tcPr>
+            <w:tcW w:w="4080" w:type="dxa"/>
+            <w:tcMar>
+              <w:top w:w="55" w:type="dxa"/>
+              <w:left w:w="55" w:type="dxa"/>
+              <w:bottom w:w="55" w:type="dxa"/>
+              <w:right w:w="55" w:type="dxa"/>
+            </w:tcMar>
+          </w:tcPr>
+          <w:p>
+            <w:pPr>
+              <w:spacing w:line="240" w:lineRule="auto"/>
+              <w:rPr>
+                <w:rFonts w:ascii="Verdana" w:eastAsia="Verdana" w:hAnsi="Verdana" w:cs="Verdana"/>
+                <w:sz w:val="24"/>
+                <w:szCs w:val="24"/>
+              </w:rPr>
+            </w:pPr>
+            <w:r>
+              <w:rPr>
+                <w:rFonts w:ascii="Verdana" w:eastAsia="Verdana" w:hAnsi="Verdana" w:cs="Verdana"/>
+                <w:sz w:val="24"/>
+                <w:szCs w:val="24"/>
+              </w:rPr>
+              <w:t>TELIAS, Ezequiel</w:t>
+            </w:r>
+          </w:p>
+        </w:tc>
+        <w:tc>
+          <w:tcPr>
+            <w:tcW w:w="1125" w:type="dxa"/>
+            <w:tcMar>
+              <w:top w:w="55" w:type="dxa"/>
+              <w:left w:w="55" w:type="dxa"/>
+              <w:bottom w:w="55" w:type="dxa"/>
+              <w:right w:w="55" w:type="dxa"/>
+            </w:tcMar>
+          </w:tcPr>
+          <w:p>
+            <w:pPr>
+              <w:spacing w:line="240" w:lineRule="auto"/>
+              <w:rPr>
+                <w:rFonts w:ascii="Verdana" w:eastAsia="Verdana" w:hAnsi="Verdana" w:cs="Verdana"/>
+                <w:sz w:val="24"/>
+                <w:szCs w:val="24"/>
+              </w:rPr>
+            </w:pPr>
+            <w:r>
+              <w:rPr>
+                <w:rFonts w:ascii="Verdana" w:eastAsia="Verdana" w:hAnsi="Verdana" w:cs="Verdana"/>
+                <w:sz w:val="24"/>
+                <w:szCs w:val="24"/>
+              </w:rPr>
+              <w:t>98600</w:t>
+            </w:r>
+          </w:p>
+        </w:tc>
+        <w:tc>
+          <w:tcPr>
+            <w:tcW w:w="4155" w:type="dxa"/>
+            <w:tcMar>
+              <w:top w:w="55" w:type="dxa"/>
+              <w:left w:w="55" w:type="dxa"/>
+              <w:bottom w:w="55" w:type="dxa"/>
+              <w:right w:w="55" w:type="dxa"/>
+            </w:tcMar>
+          </w:tcPr>
+          <w:p>
+            <w:pPr>
+              <w:spacing w:line="240" w:lineRule="auto"/>
+              <w:rPr>
+                <w:rFonts w:ascii="Verdana" w:eastAsia="Verdana" w:hAnsi="Verdana" w:cs="Verdana"/>
+                <w:sz w:val="24"/>
+                <w:szCs w:val="24"/>
+              </w:rPr>
+            </w:pPr>
+            <w:r>
+              <w:rPr>
+                <w:rFonts w:ascii="Verdana" w:eastAsia="Verdana" w:hAnsi="Verdana" w:cs="Verdana"/>
+                <w:sz w:val="24"/>
+                <w:szCs w:val="24"/>
+              </w:rPr>
+              <w:t>eze-telias@gmail.com</w:t>
+            </w:r>
           </w:p>
         </w:tc>
       </w:tr>
@@ -583,6 +649,8 @@
           <w:szCs w:val="24"/>
         </w:rPr>
       </w:pPr>
+      <w:bookmarkStart w:id="0" w:name="_GoBack"/>
+      <w:bookmarkEnd w:id="0"/>
     </w:p>
     <w:p>
       <w:pPr>
@@ -721,7 +789,7 @@
     <w:p/>
     <w:p>
       <w:pPr>
-        <w:pStyle w:val="Heading1"/>
+        <w:pStyle w:val="Ttulo1"/>
         <w:spacing w:before="480"/>
         <w:rPr>
           <w:b/>
@@ -729,8 +797,8 @@
           <w:szCs w:val="36"/>
         </w:rPr>
       </w:pPr>
-      <w:bookmarkStart w:id="0" w:name="_gjdgxs" w:colFirst="0" w:colLast="0"/>
-      <w:bookmarkEnd w:id="0"/>
+      <w:bookmarkStart w:id="1" w:name="_gjdgxs" w:colFirst="0" w:colLast="0"/>
+      <w:bookmarkEnd w:id="1"/>
     </w:p>
     <w:p>
       <w:r>
@@ -740,7 +808,7 @@
     <w:p/>
     <w:p>
       <w:pPr>
-        <w:pStyle w:val="Heading1"/>
+        <w:pStyle w:val="Ttulo1"/>
         <w:spacing w:before="480"/>
         <w:rPr>
           <w:b/>
@@ -748,15 +816,15 @@
           <w:szCs w:val="36"/>
         </w:rPr>
       </w:pPr>
-      <w:bookmarkStart w:id="1" w:name="_30j0zll" w:colFirst="0" w:colLast="0"/>
-      <w:bookmarkEnd w:id="1"/>
-    </w:p>
-    <w:p>
-      <w:pPr>
-        <w:pStyle w:val="Title"/>
-      </w:pPr>
-      <w:bookmarkStart w:id="2" w:name="_1fob9te" w:colFirst="0" w:colLast="0"/>
+      <w:bookmarkStart w:id="2" w:name="_30j0zll" w:colFirst="0" w:colLast="0"/>
       <w:bookmarkEnd w:id="2"/>
+    </w:p>
+    <w:p>
+      <w:pPr>
+        <w:pStyle w:val="Ttulo"/>
+      </w:pPr>
+      <w:bookmarkStart w:id="3" w:name="_1fob9te" w:colFirst="0" w:colLast="0"/>
+      <w:bookmarkEnd w:id="3"/>
       <w:r>
         <w:t>Introducción</w:t>
       </w:r>
@@ -768,10 +836,10 @@
     </w:p>
     <w:p>
       <w:pPr>
-        <w:pStyle w:val="Heading1"/>
-      </w:pPr>
-      <w:bookmarkStart w:id="3" w:name="_3znysh7" w:colFirst="0" w:colLast="0"/>
-      <w:bookmarkEnd w:id="3"/>
+        <w:pStyle w:val="Ttulo1"/>
+      </w:pPr>
+      <w:bookmarkStart w:id="4" w:name="_3znysh7" w:colFirst="0" w:colLast="0"/>
+      <w:bookmarkEnd w:id="4"/>
       <w:r>
         <w:t>Objetivo del trabajo</w:t>
       </w:r>
@@ -779,15 +847,7 @@
     <w:p/>
     <w:p>
       <w:r>
-        <w:t xml:space="preserve">Aplicar los conceptos enseñados en la materia a la resolución de un problema, trabajando en forma grupal y utilizando un lenguaje de </w:t>
-      </w:r>
-      <w:proofErr w:type="spellStart"/>
-      <w:r>
-        <w:t>tipado</w:t>
-      </w:r>
-      <w:proofErr w:type="spellEnd"/>
-      <w:r>
-        <w:t xml:space="preserve"> estático (Java)</w:t>
+        <w:t>Aplicar los conceptos enseñados en la materia a la resolución de un problema, trabajando en forma grupal y utilizando un lenguaje de tipado estático (Java)</w:t>
       </w:r>
     </w:p>
     <w:p>
@@ -803,10 +863,10 @@
     </w:p>
     <w:p>
       <w:pPr>
-        <w:pStyle w:val="Heading1"/>
-      </w:pPr>
-      <w:bookmarkStart w:id="4" w:name="_2et92p0" w:colFirst="0" w:colLast="0"/>
-      <w:bookmarkEnd w:id="4"/>
+        <w:pStyle w:val="Ttulo1"/>
+      </w:pPr>
+      <w:bookmarkStart w:id="5" w:name="_2et92p0" w:colFirst="0" w:colLast="0"/>
+      <w:bookmarkEnd w:id="5"/>
       <w:r>
         <w:t>Consigna general</w:t>
       </w:r>
@@ -814,21 +874,18 @@
     <w:p/>
     <w:p>
       <w:r>
-        <w:t>Desarrollar la aplicación completa, incluyend</w:t>
-      </w:r>
-      <w:r>
-        <w:t>o el modelo de clases e interfaz gráfica. La aplicación deberá ser acompañada por pruebas unitarias e integrales y documentación de diseño. En la siguiente sección se describe la aplicación a desarrollar.</w:t>
+        <w:t>Desarrollar la aplicación completa, incluyendo el modelo de clases e interfaz gráfica. La aplicación deberá ser acompañada por pruebas unitarias e integrales y documentación de diseño. En la siguiente sección se describe la aplicación a desarrollar.</w:t>
       </w:r>
     </w:p>
     <w:p/>
     <w:p/>
     <w:p>
       <w:pPr>
-        <w:pStyle w:val="Heading1"/>
+        <w:pStyle w:val="Ttulo1"/>
         <w:jc w:val="center"/>
       </w:pPr>
-      <w:bookmarkStart w:id="5" w:name="_tyjcwt" w:colFirst="0" w:colLast="0"/>
-      <w:bookmarkEnd w:id="5"/>
+      <w:bookmarkStart w:id="6" w:name="_tyjcwt" w:colFirst="0" w:colLast="0"/>
+      <w:bookmarkEnd w:id="6"/>
       <w:r>
         <w:t>Descripción de la aplicación a desarrollar</w:t>
       </w:r>
@@ -843,26 +900,7 @@
         <w:jc w:val="both"/>
       </w:pPr>
       <w:r>
-        <w:t>Se de</w:t>
-      </w:r>
-      <w:r>
-        <w:t xml:space="preserve">berá desarrollar una aplicación que implemente un juego relacionado con el clásico anime </w:t>
-      </w:r>
-      <w:proofErr w:type="spellStart"/>
-      <w:r>
-        <w:t>Dragon</w:t>
-      </w:r>
-      <w:proofErr w:type="spellEnd"/>
-      <w:r>
-        <w:t xml:space="preserve"> </w:t>
-      </w:r>
-      <w:proofErr w:type="spellStart"/>
-      <w:r>
-        <w:t>Ball</w:t>
-      </w:r>
-      <w:proofErr w:type="spellEnd"/>
-      <w:r>
-        <w:t xml:space="preserve"> Z.  Todos los personajes presentan las siguientes características en cualquiera de sus modos:</w:t>
+        <w:t>Se deberá desarrollar una aplicación que implemente un juego relacionado con el clásico anime Dragon Ball Z.  Todos los personajes presentan las siguientes características en cualquiera de sus modos:</w:t>
       </w:r>
     </w:p>
     <w:p>
@@ -937,10 +975,7 @@
         <w:jc w:val="both"/>
       </w:pPr>
       <w:r>
-        <w:t>Vel</w:t>
-      </w:r>
-      <w:r>
-        <w:t>ocidad de desplazamiento</w:t>
+        <w:t>Velocidad de desplazamiento</w:t>
       </w:r>
     </w:p>
     <w:p>
@@ -986,14 +1021,14 @@
     </w:p>
     <w:p>
       <w:pPr>
-        <w:pStyle w:val="Heading3"/>
+        <w:pStyle w:val="Ttulo3"/>
         <w:jc w:val="both"/>
         <w:rPr>
           <w:color w:val="000000"/>
         </w:rPr>
       </w:pPr>
-      <w:bookmarkStart w:id="6" w:name="_oq4bcpz7yxf8" w:colFirst="0" w:colLast="0"/>
-      <w:bookmarkEnd w:id="6"/>
+      <w:bookmarkStart w:id="7" w:name="_oq4bcpz7yxf8" w:colFirst="0" w:colLast="0"/>
+      <w:bookmarkEnd w:id="7"/>
       <w:r>
         <w:rPr>
           <w:color w:val="000000"/>
@@ -1037,43 +1072,7 @@
       </w:r>
       <w:proofErr w:type="spellEnd"/>
       <w:r>
-        <w:t xml:space="preserve">). </w:t>
-      </w:r>
-      <w:r>
-        <w:t>Líder</w:t>
-      </w:r>
-      <w:r>
-        <w:t xml:space="preserve"> de los </w:t>
-      </w:r>
-      <w:r>
-        <w:t>Guerreros Z</w:t>
-      </w:r>
-      <w:r>
-        <w:t xml:space="preserve"> en la tierra. Tiene un espíritu inquebrantable, y vive en una constante búsqueda de un oponente m</w:t>
-      </w:r>
-      <w:r>
-        <w:t>á</w:t>
-      </w:r>
-      <w:r>
-        <w:t xml:space="preserve">s poderoso, por lo que se vuelve </w:t>
-      </w:r>
-      <w:r>
-        <w:t>más</w:t>
-      </w:r>
-      <w:r>
-        <w:t xml:space="preserve"> fuerte cuando </w:t>
-      </w:r>
-      <w:r>
-        <w:t>más</w:t>
-      </w:r>
-      <w:r>
-        <w:t xml:space="preserve"> difícil </w:t>
-      </w:r>
-      <w:r>
-        <w:t>está</w:t>
-      </w:r>
-      <w:r>
-        <w:t xml:space="preserve"> la batalla.</w:t>
+        <w:t>). Líder de los Guerreros Z en la tierra. Tiene un espíritu inquebrantable, y vive en una constante búsqueda de un oponente más poderoso, por lo que se vuelve más fuerte cuando más difícil está la batalla.</w:t>
       </w:r>
     </w:p>
     <w:p>
@@ -1210,30 +1209,22 @@
               <w:spacing w:line="240" w:lineRule="auto"/>
               <w:jc w:val="center"/>
             </w:pPr>
+            <w:r>
+              <w:t xml:space="preserve">Super </w:t>
+            </w:r>
             <w:proofErr w:type="spellStart"/>
             <w:r>
-              <w:t>Super</w:t>
+              <w:t>Sayajin</w:t>
             </w:r>
             <w:proofErr w:type="spellEnd"/>
-            <w:r>
-              <w:t xml:space="preserve"> </w:t>
-            </w:r>
-            <w:proofErr w:type="spellStart"/>
-            <w:r>
-              <w:t>Sayajin</w:t>
-            </w:r>
-            <w:proofErr w:type="spellEnd"/>
-          </w:p>
-          <w:p>
-            <w:pPr>
-              <w:spacing w:line="240" w:lineRule="auto"/>
-              <w:jc w:val="center"/>
-            </w:pPr>
-            <w:r>
-              <w:t>[Cuesta 5</w:t>
-            </w:r>
-            <w:r>
-              <w:t>0 unidades de Ki]</w:t>
+          </w:p>
+          <w:p>
+            <w:pPr>
+              <w:spacing w:line="240" w:lineRule="auto"/>
+              <w:jc w:val="center"/>
+            </w:pPr>
+            <w:r>
+              <w:t>[Cuesta 50 unidades de Ki]</w:t>
             </w:r>
           </w:p>
         </w:tc>
@@ -1597,19 +1588,7 @@
             </w:r>
             <w:proofErr w:type="spellEnd"/>
             <w:r>
-              <w:t xml:space="preserve"> </w:t>
-            </w:r>
-            <w:r>
-              <w:t xml:space="preserve">[Cuesta </w:t>
-            </w:r>
-            <w:r>
-              <w:t>20 unidades de Ki]</w:t>
-            </w:r>
-            <w:r>
-              <w:t xml:space="preserve"> </w:t>
-            </w:r>
-            <w:r>
-              <w:t>(*)</w:t>
+              <w:t xml:space="preserve"> [Cuesta 20 unidades de Ki] (*)</w:t>
             </w:r>
           </w:p>
         </w:tc>
@@ -1633,7 +1612,7 @@
           <w:sz w:val="20"/>
           <w:szCs w:val="20"/>
         </w:rPr>
-        <w:t>(*)</w:t>
+        <w:t>(</w:t>
       </w:r>
       <w:proofErr w:type="gramStart"/>
       <w:r>
@@ -1643,7 +1622,7 @@
           <w:sz w:val="20"/>
           <w:szCs w:val="20"/>
         </w:rPr>
-        <w:t>causa</w:t>
+        <w:t>*)causa</w:t>
       </w:r>
       <w:proofErr w:type="gramEnd"/>
       <w:r>
@@ -1668,7 +1647,7 @@
           <w:sz w:val="20"/>
           <w:szCs w:val="20"/>
         </w:rPr>
-        <w:t>(**)</w:t>
+        <w:t>(*</w:t>
       </w:r>
       <w:proofErr w:type="gramStart"/>
       <w:r>
@@ -1678,7 +1657,7 @@
           <w:sz w:val="20"/>
           <w:szCs w:val="20"/>
         </w:rPr>
-        <w:t>cuando</w:t>
+        <w:t>*)cuando</w:t>
       </w:r>
       <w:proofErr w:type="gramEnd"/>
       <w:r>
@@ -1847,13 +1826,39 @@
               <w:spacing w:line="240" w:lineRule="auto"/>
               <w:jc w:val="center"/>
             </w:pPr>
+            <w:r>
+              <w:t xml:space="preserve">Super </w:t>
+            </w:r>
             <w:proofErr w:type="spellStart"/>
             <w:r>
-              <w:t>Super</w:t>
+              <w:t>Sayajin</w:t>
             </w:r>
             <w:proofErr w:type="spellEnd"/>
             <w:r>
-              <w:t xml:space="preserve"> </w:t>
+              <w:t xml:space="preserve"> fase 1</w:t>
+            </w:r>
+          </w:p>
+          <w:p>
+            <w:pPr>
+              <w:spacing w:line="240" w:lineRule="auto"/>
+              <w:jc w:val="center"/>
+            </w:pPr>
+            <w:r>
+              <w:t>[Cuesta 10 unidades de Ki]</w:t>
+            </w:r>
+          </w:p>
+        </w:tc>
+        <w:tc>
+          <w:tcPr>
+            <w:tcW w:w="1984" w:type="dxa"/>
+          </w:tcPr>
+          <w:p>
+            <w:pPr>
+              <w:spacing w:line="240" w:lineRule="auto"/>
+              <w:jc w:val="center"/>
+            </w:pPr>
+            <w:r>
+              <w:t xml:space="preserve">Super </w:t>
             </w:r>
             <w:proofErr w:type="spellStart"/>
             <w:r>
@@ -1861,42 +1866,6 @@
             </w:r>
             <w:proofErr w:type="spellEnd"/>
             <w:r>
-              <w:t xml:space="preserve"> fase 1</w:t>
-            </w:r>
-          </w:p>
-          <w:p>
-            <w:pPr>
-              <w:spacing w:line="240" w:lineRule="auto"/>
-              <w:jc w:val="center"/>
-            </w:pPr>
-            <w:r>
-              <w:t>[Cuesta 10 unidades de Ki]</w:t>
-            </w:r>
-          </w:p>
-        </w:tc>
-        <w:tc>
-          <w:tcPr>
-            <w:tcW w:w="1984" w:type="dxa"/>
-          </w:tcPr>
-          <w:p>
-            <w:pPr>
-              <w:spacing w:line="240" w:lineRule="auto"/>
-              <w:jc w:val="center"/>
-            </w:pPr>
-            <w:proofErr w:type="spellStart"/>
-            <w:r>
-              <w:t>Super</w:t>
-            </w:r>
-            <w:proofErr w:type="spellEnd"/>
-            <w:r>
-              <w:t xml:space="preserve"> </w:t>
-            </w:r>
-            <w:proofErr w:type="spellStart"/>
-            <w:r>
-              <w:t>Sayajin</w:t>
-            </w:r>
-            <w:proofErr w:type="spellEnd"/>
-            <w:r>
               <w:t xml:space="preserve"> fase 2</w:t>
             </w:r>
           </w:p>
@@ -1906,13 +1875,7 @@
               <w:jc w:val="center"/>
             </w:pPr>
             <w:r>
-              <w:t>(</w:t>
-            </w:r>
-            <w:r>
-              <w:t>[Cuesta 30 unidades de Ki]</w:t>
-            </w:r>
-            <w:r>
-              <w:t xml:space="preserve"> + (*))</w:t>
+              <w:t>([Cuesta 30 unidades de Ki] + (*))</w:t>
             </w:r>
           </w:p>
         </w:tc>
@@ -2277,10 +2240,7 @@
             </w:r>
             <w:proofErr w:type="spellEnd"/>
             <w:r>
-              <w:t xml:space="preserve"> [Cuesta 10 unidades de Ki] </w:t>
-            </w:r>
-            <w:r>
-              <w:t>(**)</w:t>
+              <w:t xml:space="preserve"> [Cuesta 10 unidades de Ki] (**)</w:t>
             </w:r>
           </w:p>
         </w:tc>
@@ -2345,7 +2305,7 @@
           <w:sz w:val="20"/>
           <w:szCs w:val="20"/>
         </w:rPr>
-        <w:t>(**)</w:t>
+        <w:t>(*</w:t>
       </w:r>
       <w:proofErr w:type="gramStart"/>
       <w:r>
@@ -2355,7 +2315,7 @@
           <w:sz w:val="20"/>
           <w:szCs w:val="20"/>
         </w:rPr>
-        <w:t>causa</w:t>
+        <w:t>*)causa</w:t>
       </w:r>
       <w:proofErr w:type="gramEnd"/>
       <w:r>
@@ -2907,10 +2867,7 @@
             </w:r>
             <w:proofErr w:type="spellEnd"/>
             <w:r>
-              <w:t xml:space="preserve"> [Cuesta 10 unidades de Ki] </w:t>
-            </w:r>
-            <w:r>
-              <w:t>(**)</w:t>
+              <w:t xml:space="preserve"> [Cuesta 10 unidades de Ki] (**)</w:t>
             </w:r>
           </w:p>
         </w:tc>
@@ -2934,9 +2891,9 @@
           <w:sz w:val="20"/>
           <w:szCs w:val="20"/>
         </w:rPr>
-        <w:t xml:space="preserve">(*) </w:t>
-      </w:r>
-      <w:proofErr w:type="gramStart"/>
+        <w:t xml:space="preserve">(*) solo puede entrar en este modo cuando </w:t>
+      </w:r>
+      <w:proofErr w:type="spellStart"/>
       <w:r>
         <w:rPr>
           <w:i/>
@@ -2944,9 +2901,9 @@
           <w:sz w:val="20"/>
           <w:szCs w:val="20"/>
         </w:rPr>
-        <w:t>solo</w:t>
-      </w:r>
-      <w:proofErr w:type="gramEnd"/>
+        <w:t>Gohan</w:t>
+      </w:r>
+      <w:proofErr w:type="spellEnd"/>
       <w:r>
         <w:rPr>
           <w:i/>
@@ -2954,9 +2911,14 @@
           <w:sz w:val="20"/>
           <w:szCs w:val="20"/>
         </w:rPr>
-        <w:t xml:space="preserve"> puede entrar en este modo cuando </w:t>
-      </w:r>
-      <w:proofErr w:type="spellStart"/>
+        <w:t xml:space="preserve"> está por debajo de los 20% de vida.</w:t>
+      </w:r>
+    </w:p>
+    <w:p>
+      <w:pPr>
+        <w:ind w:left="720"/>
+        <w:jc w:val="both"/>
+      </w:pPr>
       <w:r>
         <w:rPr>
           <w:i/>
@@ -2964,64 +2926,19 @@
           <w:sz w:val="20"/>
           <w:szCs w:val="20"/>
         </w:rPr>
-        <w:t>Gohan</w:t>
-      </w:r>
-      <w:proofErr w:type="spellEnd"/>
-      <w:r>
-        <w:rPr>
-          <w:i/>
-          <w:color w:val="434343"/>
-          <w:sz w:val="20"/>
-          <w:szCs w:val="20"/>
-        </w:rPr>
-        <w:t xml:space="preserve"> está por debajo de los 20% de vida.</w:t>
-      </w:r>
-    </w:p>
-    <w:p>
-      <w:pPr>
-        <w:ind w:left="720"/>
+        <w:t>(**) causa un 25% más que el ataque básico.</w:t>
+      </w:r>
+    </w:p>
+    <w:p>
+      <w:pPr>
+        <w:pStyle w:val="Ttulo3"/>
         <w:jc w:val="both"/>
-      </w:pPr>
-      <w:r>
-        <w:rPr>
-          <w:i/>
-          <w:color w:val="434343"/>
-          <w:sz w:val="20"/>
-          <w:szCs w:val="20"/>
-        </w:rPr>
-        <w:t xml:space="preserve">(**) </w:t>
-      </w:r>
-      <w:proofErr w:type="gramStart"/>
-      <w:r>
-        <w:rPr>
-          <w:i/>
-          <w:color w:val="434343"/>
-          <w:sz w:val="20"/>
-          <w:szCs w:val="20"/>
-        </w:rPr>
-        <w:t>causa</w:t>
-      </w:r>
-      <w:proofErr w:type="gramEnd"/>
-      <w:r>
-        <w:rPr>
-          <w:i/>
-          <w:color w:val="434343"/>
-          <w:sz w:val="20"/>
-          <w:szCs w:val="20"/>
-        </w:rPr>
-        <w:t xml:space="preserve"> un 25% más que el ataque básico.</w:t>
-      </w:r>
-    </w:p>
-    <w:p>
-      <w:pPr>
-        <w:pStyle w:val="Heading3"/>
-        <w:jc w:val="both"/>
         <w:rPr>
           <w:color w:val="000000"/>
         </w:rPr>
       </w:pPr>
-      <w:bookmarkStart w:id="7" w:name="_4d34og8" w:colFirst="0" w:colLast="0"/>
-      <w:bookmarkEnd w:id="7"/>
+      <w:bookmarkStart w:id="8" w:name="_4d34og8" w:colFirst="0" w:colLast="0"/>
+      <w:bookmarkEnd w:id="8"/>
       <w:r>
         <w:rPr>
           <w:color w:val="000000"/>
@@ -3045,21 +2962,8 @@
         <w:contextualSpacing/>
         <w:jc w:val="both"/>
       </w:pPr>
-      <w:proofErr w:type="spellStart"/>
-      <w:r>
-        <w:t>Cell</w:t>
-      </w:r>
-      <w:proofErr w:type="spellEnd"/>
-      <w:r>
-        <w:t xml:space="preserve">, </w:t>
-      </w:r>
-      <w:proofErr w:type="spellStart"/>
-      <w:r>
-        <w:t>Bio</w:t>
-      </w:r>
-      <w:proofErr w:type="spellEnd"/>
-      <w:r>
-        <w:t xml:space="preserve">-androide creado por el Dr. </w:t>
+      <w:r>
+        <w:t xml:space="preserve">Cell, Bio-androide creado por el Dr. </w:t>
       </w:r>
       <w:proofErr w:type="spellStart"/>
       <w:r>
@@ -3118,7 +3022,6 @@
                 <w:szCs w:val="28"/>
               </w:rPr>
             </w:pPr>
-            <w:proofErr w:type="spellStart"/>
             <w:r>
               <w:rPr>
                 <w:b/>
@@ -3127,7 +3030,6 @@
               </w:rPr>
               <w:t>Cell</w:t>
             </w:r>
-            <w:proofErr w:type="spellEnd"/>
           </w:p>
         </w:tc>
         <w:tc>
@@ -3165,13 +3067,8 @@
               <w:spacing w:line="240" w:lineRule="auto"/>
               <w:jc w:val="center"/>
             </w:pPr>
-            <w:proofErr w:type="spellStart"/>
-            <w:r>
-              <w:t>Semi</w:t>
-            </w:r>
-            <w:proofErr w:type="spellEnd"/>
-            <w:r>
-              <w:t>-perfecto</w:t>
+            <w:r>
+              <w:t>Semi-perfecto</w:t>
             </w:r>
           </w:p>
           <w:p>
@@ -3562,13 +3459,7 @@
               <w:jc w:val="center"/>
             </w:pPr>
             <w:r>
-              <w:t>Absorber</w:t>
-            </w:r>
-            <w:r>
-              <w:t xml:space="preserve"> [Cuesta 5 unidades de Ki] </w:t>
-            </w:r>
-            <w:r>
-              <w:t>(***)</w:t>
+              <w:t>Absorber [Cuesta 5 unidades de Ki] (***)</w:t>
             </w:r>
           </w:p>
         </w:tc>
@@ -3592,19 +3483,20 @@
           <w:sz w:val="20"/>
           <w:szCs w:val="20"/>
         </w:rPr>
-        <w:t xml:space="preserve">(*) </w:t>
-      </w:r>
-      <w:proofErr w:type="gramStart"/>
-      <w:r>
+        <w:t>(*) debe absorber vida 4 veces</w:t>
+      </w:r>
+    </w:p>
+    <w:p>
+      <w:pPr>
+        <w:ind w:left="720"/>
+        <w:jc w:val="both"/>
         <w:rPr>
           <w:i/>
           <w:color w:val="434343"/>
           <w:sz w:val="20"/>
           <w:szCs w:val="20"/>
         </w:rPr>
-        <w:t>debe</w:t>
-      </w:r>
-      <w:proofErr w:type="gramEnd"/>
+      </w:pPr>
       <w:r>
         <w:rPr>
           <w:i/>
@@ -3612,7 +3504,7 @@
           <w:sz w:val="20"/>
           <w:szCs w:val="20"/>
         </w:rPr>
-        <w:t xml:space="preserve"> absorber vida 4 veces</w:t>
+        <w:t>(**) debe absorber vida 8 veces</w:t>
       </w:r>
     </w:p>
     <w:p>
@@ -3633,89 +3525,8 @@
           <w:sz w:val="20"/>
           <w:szCs w:val="20"/>
         </w:rPr>
-        <w:t xml:space="preserve">(**) </w:t>
-      </w:r>
-      <w:proofErr w:type="gramStart"/>
-      <w:r>
-        <w:rPr>
-          <w:i/>
-          <w:color w:val="434343"/>
-          <w:sz w:val="20"/>
-          <w:szCs w:val="20"/>
-        </w:rPr>
-        <w:t>debe</w:t>
-      </w:r>
-      <w:proofErr w:type="gramEnd"/>
-      <w:r>
-        <w:rPr>
-          <w:i/>
-          <w:color w:val="434343"/>
-          <w:sz w:val="20"/>
-          <w:szCs w:val="20"/>
-        </w:rPr>
-        <w:t xml:space="preserve"> absorber vida 8 veces</w:t>
-      </w:r>
-    </w:p>
-    <w:p>
-      <w:pPr>
-        <w:ind w:left="720"/>
-        <w:jc w:val="both"/>
-        <w:rPr>
-          <w:i/>
-          <w:color w:val="434343"/>
-          <w:sz w:val="20"/>
-          <w:szCs w:val="20"/>
-        </w:rPr>
-      </w:pPr>
-      <w:r>
-        <w:rPr>
-          <w:i/>
-          <w:color w:val="434343"/>
-          <w:sz w:val="20"/>
-          <w:szCs w:val="20"/>
-        </w:rPr>
         <w:lastRenderedPageBreak/>
-        <w:t xml:space="preserve">(***) </w:t>
-      </w:r>
-      <w:proofErr w:type="gramStart"/>
-      <w:r>
-        <w:rPr>
-          <w:i/>
-          <w:color w:val="434343"/>
-          <w:sz w:val="20"/>
-          <w:szCs w:val="20"/>
-        </w:rPr>
-        <w:t>causa</w:t>
-      </w:r>
-      <w:proofErr w:type="gramEnd"/>
-      <w:r>
-        <w:rPr>
-          <w:i/>
-          <w:color w:val="434343"/>
-          <w:sz w:val="20"/>
-          <w:szCs w:val="20"/>
-        </w:rPr>
-        <w:t xml:space="preserve"> la misma cantidad de daño que el ataque básico, pero </w:t>
-      </w:r>
-      <w:proofErr w:type="spellStart"/>
-      <w:r>
-        <w:rPr>
-          <w:i/>
-          <w:color w:val="434343"/>
-          <w:sz w:val="20"/>
-          <w:szCs w:val="20"/>
-        </w:rPr>
-        <w:t>Cell</w:t>
-      </w:r>
-      <w:proofErr w:type="spellEnd"/>
-      <w:r>
-        <w:rPr>
-          <w:i/>
-          <w:color w:val="434343"/>
-          <w:sz w:val="20"/>
-          <w:szCs w:val="20"/>
-        </w:rPr>
-        <w:t xml:space="preserve"> aumenta su vida en la misma cantidad.</w:t>
+        <w:t>(***) causa la misma cantidad de daño que el ataque básico, pero Cell aumenta su vida en la misma cantidad.</w:t>
       </w:r>
     </w:p>
     <w:p>
@@ -3738,13 +3549,8 @@
         <w:contextualSpacing/>
         <w:jc w:val="both"/>
       </w:pPr>
-      <w:proofErr w:type="spellStart"/>
-      <w:r>
-        <w:t>Freezer</w:t>
-      </w:r>
-      <w:proofErr w:type="spellEnd"/>
-      <w:r>
-        <w:t xml:space="preserve">, malvado alienígena responsable de la destrucción del planeta de la raza </w:t>
+      <w:r>
+        <w:t xml:space="preserve">Freezer, malvado alienígena responsable de la destrucción del planeta de la raza </w:t>
       </w:r>
       <w:proofErr w:type="spellStart"/>
       <w:r>
@@ -3803,7 +3609,6 @@
                 <w:szCs w:val="28"/>
               </w:rPr>
             </w:pPr>
-            <w:proofErr w:type="spellStart"/>
             <w:r>
               <w:rPr>
                 <w:b/>
@@ -3812,7 +3617,6 @@
               </w:rPr>
               <w:t>Freezer</w:t>
             </w:r>
-            <w:proofErr w:type="spellEnd"/>
           </w:p>
         </w:tc>
         <w:tc>
@@ -4242,13 +4046,7 @@
               <w:jc w:val="center"/>
             </w:pPr>
             <w:r>
-              <w:t>Rayo mortal</w:t>
-            </w:r>
-            <w:r>
-              <w:t xml:space="preserve"> [Cuesta 20 unidades de Ki] </w:t>
-            </w:r>
-            <w:r>
-              <w:t>(*)</w:t>
+              <w:t>Rayo mortal [Cuesta 20 unidades de Ki] (*)</w:t>
             </w:r>
           </w:p>
         </w:tc>
@@ -4272,7 +4070,7 @@
           <w:sz w:val="20"/>
           <w:szCs w:val="20"/>
         </w:rPr>
-        <w:t>(*)</w:t>
+        <w:t>(</w:t>
       </w:r>
       <w:proofErr w:type="gramStart"/>
       <w:r>
@@ -4282,7 +4080,7 @@
           <w:sz w:val="20"/>
           <w:szCs w:val="20"/>
         </w:rPr>
-        <w:t>causa</w:t>
+        <w:t>*)causa</w:t>
       </w:r>
       <w:proofErr w:type="gramEnd"/>
       <w:r>
@@ -4327,15 +4125,7 @@
       </w:r>
       <w:proofErr w:type="spellEnd"/>
       <w:r>
-        <w:t xml:space="preserve"> </w:t>
-      </w:r>
-      <w:proofErr w:type="spellStart"/>
-      <w:r>
-        <w:t>Boo</w:t>
-      </w:r>
-      <w:proofErr w:type="spellEnd"/>
-      <w:r>
-        <w:t xml:space="preserve">, criatura creada por </w:t>
+        <w:t xml:space="preserve"> Boo, criatura creada por </w:t>
       </w:r>
       <w:proofErr w:type="spellStart"/>
       <w:r>
@@ -4410,18 +4200,8 @@
                 <w:sz w:val="28"/>
                 <w:szCs w:val="28"/>
               </w:rPr>
-              <w:t xml:space="preserve"> </w:t>
-            </w:r>
-            <w:proofErr w:type="spellStart"/>
-            <w:r>
-              <w:rPr>
-                <w:b/>
-                <w:sz w:val="28"/>
-                <w:szCs w:val="28"/>
-              </w:rPr>
-              <w:t>Boo</w:t>
-            </w:r>
-            <w:proofErr w:type="spellEnd"/>
+              <w:t xml:space="preserve"> Boo</w:t>
+            </w:r>
           </w:p>
         </w:tc>
         <w:tc>
@@ -4459,13 +4239,8 @@
               <w:spacing w:line="240" w:lineRule="auto"/>
               <w:jc w:val="center"/>
             </w:pPr>
-            <w:proofErr w:type="spellStart"/>
-            <w:r>
-              <w:t>Boo</w:t>
-            </w:r>
-            <w:proofErr w:type="spellEnd"/>
-            <w:r>
-              <w:t xml:space="preserve"> Malo</w:t>
+            <w:r>
+              <w:t>Boo Malo</w:t>
             </w:r>
           </w:p>
           <w:p>
@@ -4487,13 +4262,8 @@
               <w:spacing w:line="240" w:lineRule="auto"/>
               <w:jc w:val="center"/>
             </w:pPr>
-            <w:proofErr w:type="spellStart"/>
-            <w:r>
-              <w:t>Boo</w:t>
-            </w:r>
-            <w:proofErr w:type="spellEnd"/>
-            <w:r>
-              <w:t xml:space="preserve"> Original</w:t>
+            <w:r>
+              <w:t>Boo Original</w:t>
             </w:r>
           </w:p>
           <w:p>
@@ -4861,13 +4631,7 @@
               <w:jc w:val="center"/>
             </w:pPr>
             <w:r>
-              <w:t>Conviértete en chocolate</w:t>
-            </w:r>
-            <w:r>
-              <w:t xml:space="preserve"> [Cuesta 30 unidades de Ki] </w:t>
-            </w:r>
-            <w:r>
-              <w:t>(*)</w:t>
+              <w:t>Conviértete en chocolate [Cuesta 30 unidades de Ki] (*)</w:t>
             </w:r>
           </w:p>
         </w:tc>
@@ -4890,27 +4654,7 @@
           <w:sz w:val="20"/>
           <w:szCs w:val="20"/>
         </w:rPr>
-        <w:t xml:space="preserve">(*) </w:t>
-      </w:r>
-      <w:proofErr w:type="gramStart"/>
-      <w:r>
-        <w:rPr>
-          <w:i/>
-          <w:color w:val="434343"/>
-          <w:sz w:val="20"/>
-          <w:szCs w:val="20"/>
-        </w:rPr>
-        <w:t>inutiliza</w:t>
-      </w:r>
-      <w:proofErr w:type="gramEnd"/>
-      <w:r>
-        <w:rPr>
-          <w:i/>
-          <w:color w:val="434343"/>
-          <w:sz w:val="20"/>
-          <w:szCs w:val="20"/>
-        </w:rPr>
-        <w:t xml:space="preserve"> a un personaje enemigo durante 3 turnos, (este tampoco gana Ki en ese tiempo).</w:t>
+        <w:t>(*) inutiliza a un personaje enemigo durante 3 turnos, (este tampoco gana Ki en ese tiempo).</w:t>
       </w:r>
     </w:p>
     <w:p>
@@ -4940,10 +4684,7 @@
       </w:r>
       <w:r>
         <w:lastRenderedPageBreak/>
-        <w:t xml:space="preserve">distancia de ataque = 2 significa que podrá atacar a cualquier enemigo que se encuentre en un casillero </w:t>
-      </w:r>
-      <w:r>
-        <w:t>verde, no así en los celestes.</w:t>
+        <w:t>distancia de ataque = 2 significa que podrá atacar a cualquier enemigo que se encuentre en un casillero verde, no así en los celestes.</w:t>
       </w:r>
     </w:p>
     <w:p/>
@@ -5869,11 +5610,11 @@
     </w:p>
     <w:p>
       <w:pPr>
-        <w:pStyle w:val="Subtitle"/>
+        <w:pStyle w:val="Subttulo"/>
         <w:jc w:val="center"/>
       </w:pPr>
-      <w:bookmarkStart w:id="8" w:name="_2s8eyo1" w:colFirst="0" w:colLast="0"/>
-      <w:bookmarkEnd w:id="8"/>
+      <w:bookmarkStart w:id="9" w:name="_2s8eyo1" w:colFirst="0" w:colLast="0"/>
+      <w:bookmarkEnd w:id="9"/>
       <w:r>
         <w:t>Consumibles</w:t>
       </w:r>
@@ -5904,13 +5645,8 @@
         </w:rPr>
         <w:t>Semilla del ermitaño</w:t>
       </w:r>
-      <w:proofErr w:type="gramStart"/>
-      <w:r>
-        <w:t>:  regenera</w:t>
-      </w:r>
-      <w:proofErr w:type="gramEnd"/>
-      <w:r>
-        <w:t xml:space="preserve"> 100 puntos de vida al que la consuma.</w:t>
+      <w:r>
+        <w:t>:  regenera 100 puntos de vida al que la consuma.</w:t>
       </w:r>
     </w:p>
     <w:p>
@@ -5940,17 +5676,12 @@
         <w:t>: los próximos 2 ataques (</w:t>
       </w:r>
       <w:proofErr w:type="spellStart"/>
-      <w:proofErr w:type="gramStart"/>
       <w:r>
         <w:t>de el</w:t>
       </w:r>
       <w:proofErr w:type="spellEnd"/>
-      <w:proofErr w:type="gramEnd"/>
-      <w:r>
-        <w:t xml:space="preserve"> personaje que agarre la es</w:t>
-      </w:r>
-      <w:r>
-        <w:t xml:space="preserve">fera) causan 25% más de daño. </w:t>
+      <w:r>
+        <w:t xml:space="preserve"> personaje que agarre la esfera) causan 25% más de daño. </w:t>
       </w:r>
     </w:p>
     <w:p>
@@ -5977,11 +5708,11 @@
     </w:p>
     <w:p>
       <w:pPr>
-        <w:pStyle w:val="Subtitle"/>
+        <w:pStyle w:val="Subttulo"/>
         <w:jc w:val="center"/>
       </w:pPr>
-      <w:bookmarkStart w:id="9" w:name="_17dp8vu" w:colFirst="0" w:colLast="0"/>
-      <w:bookmarkEnd w:id="9"/>
+      <w:bookmarkStart w:id="10" w:name="_17dp8vu" w:colFirst="0" w:colLast="0"/>
+      <w:bookmarkEnd w:id="10"/>
       <w:proofErr w:type="spellStart"/>
       <w:r>
         <w:t>Jugabilidad</w:t>
@@ -5993,10 +5724,7 @@
         <w:jc w:val="both"/>
       </w:pPr>
       <w:r>
-        <w:t xml:space="preserve">Es un juego por turnos. Hay 2 jugadores, cada uno debe elegir un equipo antes de iniciar una partida. Cada </w:t>
-      </w:r>
-      <w:r>
-        <w:t xml:space="preserve">jugador comienza la partida con sus 3 personajes. </w:t>
+        <w:t xml:space="preserve">Es un juego por turnos. Hay 2 jugadores, cada uno debe elegir un equipo antes de iniciar una partida. Cada jugador comienza la partida con sus 3 personajes. </w:t>
       </w:r>
     </w:p>
     <w:p>
@@ -6037,13 +5765,7 @@
         <w:jc w:val="both"/>
       </w:pPr>
       <w:r>
-        <w:t xml:space="preserve">Ataque básico: el daño del ataque básico es igual al poder de pelea actual del personaje (el poder de pelea no cambia </w:t>
-      </w:r>
-      <w:r>
-        <w:t>más</w:t>
-      </w:r>
-      <w:r>
-        <w:t xml:space="preserve"> que en transformaciones, pero </w:t>
+        <w:t xml:space="preserve">Ataque básico: el daño del ataque básico es igual al poder de pelea actual del personaje (el poder de pelea no cambia más que en transformaciones, pero </w:t>
       </w:r>
       <w:r>
         <w:rPr>
@@ -6123,13 +5845,7 @@
         <w:jc w:val="both"/>
       </w:pPr>
       <w:r>
-        <w:t>El Ki se aumenta solo en cada personaje, en una cantidad de 5 por turno</w:t>
-      </w:r>
-      <w:r>
-        <w:t xml:space="preserve"> </w:t>
-      </w:r>
-      <w:r>
-        <w:t>(cuando empieza el turno se aumenta).</w:t>
+        <w:t>El Ki se aumenta solo en cada personaje, en una cantidad de 5 por turno (cuando empieza el turno se aumenta).</w:t>
       </w:r>
     </w:p>
     <w:p>
@@ -6156,22 +5872,7 @@
         <w:jc w:val="both"/>
       </w:pPr>
       <w:r>
-        <w:t>En un mismo turno, se puede rea</w:t>
-      </w:r>
-      <w:r>
-        <w:t xml:space="preserve">lizar </w:t>
-      </w:r>
-      <w:r>
-        <w:t>una</w:t>
-      </w:r>
-      <w:r>
-        <w:t xml:space="preserve"> acción de ataque y </w:t>
-      </w:r>
-      <w:r>
-        <w:t>una</w:t>
-      </w:r>
-      <w:r>
-        <w:t xml:space="preserve"> acción de movilidad, no necesariamente del mismo personaje.</w:t>
+        <w:t>En un mismo turno, se puede realizar una acción de ataque y una acción de movilidad, no necesariamente del mismo personaje.</w:t>
       </w:r>
     </w:p>
     <w:p>
@@ -6200,11 +5901,11 @@
     </w:p>
     <w:p>
       <w:pPr>
-        <w:pStyle w:val="Subtitle"/>
+        <w:pStyle w:val="Subttulo"/>
         <w:jc w:val="center"/>
       </w:pPr>
-      <w:bookmarkStart w:id="10" w:name="_3rdcrjn" w:colFirst="0" w:colLast="0"/>
-      <w:bookmarkEnd w:id="10"/>
+      <w:bookmarkStart w:id="11" w:name="_3rdcrjn" w:colFirst="0" w:colLast="0"/>
+      <w:bookmarkEnd w:id="11"/>
       <w:r>
         <w:t>Tablero</w:t>
       </w:r>
@@ -6219,10 +5920,7 @@
         <w:jc w:val="both"/>
       </w:pPr>
       <w:r>
-        <w:t>El juego tiene lugar en un t</w:t>
-      </w:r>
-      <w:r>
-        <w:t>ablero compuesto de casilleros. El tamaño, forma y cantidad de casilleros del tablero queda a definir por cada grupo y acordado con su ayudante.</w:t>
+        <w:t>El juego tiene lugar en un tablero compuesto de casilleros. El tamaño, forma y cantidad de casilleros del tablero queda a definir por cada grupo y acordado con su ayudante.</w:t>
       </w:r>
     </w:p>
     <w:p>
@@ -6230,10 +5928,7 @@
         <w:jc w:val="both"/>
       </w:pPr>
       <w:r>
-        <w:t>Todos los personajes ocupan 1 casillero en cualquiera de sus modos. No puede haber más de 1 personaje en un cas</w:t>
-      </w:r>
-      <w:r>
-        <w:t>illero. Hay 1 o 0, nunca 2, 3, etc. independientemente del equipo al que pertenezcan.</w:t>
+        <w:t>Todos los personajes ocupan 1 casillero en cualquiera de sus modos. No puede haber más de 1 personaje en un casillero. Hay 1 o 0, nunca 2, 3, etc. independientemente del equipo al que pertenezcan.</w:t>
       </w:r>
     </w:p>
     <w:p>
@@ -6245,12 +5940,9 @@
       <w:pPr>
         <w:jc w:val="both"/>
       </w:pPr>
-      <w:r>
-        <w:t xml:space="preserve">Los </w:t>
-      </w:r>
       <w:proofErr w:type="gramStart"/>
       <w:r>
-        <w:t>personaje</w:t>
+        <w:t>Los personaje</w:t>
       </w:r>
       <w:proofErr w:type="gramEnd"/>
       <w:r>
@@ -6258,8 +5950,8 @@
       </w:r>
     </w:p>
     <w:p>
-      <w:bookmarkStart w:id="11" w:name="_26in1rg" w:colFirst="0" w:colLast="0"/>
-      <w:bookmarkEnd w:id="11"/>
+      <w:bookmarkStart w:id="12" w:name="_26in1rg" w:colFirst="0" w:colLast="0"/>
+      <w:bookmarkEnd w:id="12"/>
     </w:p>
     <w:p>
       <w:pPr>
@@ -6268,11 +5960,11 @@
     </w:p>
     <w:p>
       <w:pPr>
-        <w:pStyle w:val="Subtitle"/>
+        <w:pStyle w:val="Subttulo"/>
         <w:jc w:val="center"/>
       </w:pPr>
-      <w:bookmarkStart w:id="12" w:name="_x13b63e56e4" w:colFirst="0" w:colLast="0"/>
-      <w:bookmarkEnd w:id="12"/>
+      <w:bookmarkStart w:id="13" w:name="_x13b63e56e4" w:colFirst="0" w:colLast="0"/>
+      <w:bookmarkEnd w:id="13"/>
       <w:r>
         <w:t>Fin del juego</w:t>
       </w:r>
@@ -6282,10 +5974,7 @@
         <w:jc w:val="both"/>
       </w:pPr>
       <w:r>
-        <w:t>Para ganar se d</w:t>
-      </w:r>
-      <w:r>
-        <w:t>ebe destruir a todos los personajes enemigos.</w:t>
+        <w:t>Para ganar se debe destruir a todos los personajes enemigos.</w:t>
       </w:r>
     </w:p>
     <w:p>
@@ -6300,11 +5989,11 @@
     </w:p>
     <w:p>
       <w:pPr>
-        <w:pStyle w:val="Subtitle"/>
+        <w:pStyle w:val="Subttulo"/>
         <w:jc w:val="center"/>
       </w:pPr>
-      <w:bookmarkStart w:id="13" w:name="_wrrz1rqvdbla" w:colFirst="0" w:colLast="0"/>
-      <w:bookmarkEnd w:id="13"/>
+      <w:bookmarkStart w:id="14" w:name="_wrrz1rqvdbla" w:colFirst="0" w:colLast="0"/>
+      <w:bookmarkEnd w:id="14"/>
       <w:r>
         <w:rPr>
           <w:i/>
@@ -6321,27 +6010,16 @@
         <w:jc w:val="both"/>
       </w:pPr>
       <w:r>
-        <w:t xml:space="preserve">Para ganar el juego sin tener que matar a todos los enemigos, se pueden capturar 7 esferas del dragón entre cualquiera de los 3 personajes que tenga. </w:t>
-      </w:r>
-      <w:r>
-        <w:t>(</w:t>
-      </w:r>
-      <w:proofErr w:type="gramStart"/>
-      <w:r>
-        <w:t>es</w:t>
-      </w:r>
-      <w:proofErr w:type="gramEnd"/>
-      <w:r>
-        <w:t xml:space="preserve"> decir el conteo de esferas es global, no de cada personaje particular.).</w:t>
-      </w:r>
-    </w:p>
-    <w:p>
-      <w:pPr>
-        <w:pStyle w:val="Heading2"/>
+        <w:t>Para ganar el juego sin tener que matar a todos los enemigos, se pueden capturar 7 esferas del dragón entre cualquiera de los 3 personajes que tenga. (es decir el conteo de esferas es global, no de cada personaje particular.).</w:t>
+      </w:r>
+    </w:p>
+    <w:p>
+      <w:pPr>
+        <w:pStyle w:val="Ttulo2"/>
         <w:jc w:val="both"/>
       </w:pPr>
-      <w:bookmarkStart w:id="14" w:name="_lnxbz9" w:colFirst="0" w:colLast="0"/>
-      <w:bookmarkEnd w:id="14"/>
+      <w:bookmarkStart w:id="15" w:name="_lnxbz9" w:colFirst="0" w:colLast="0"/>
+      <w:bookmarkEnd w:id="15"/>
       <w:r>
         <w:t>Interfaz gráfica</w:t>
       </w:r>
@@ -6389,10 +6067,10 @@
     </w:p>
     <w:p>
       <w:pPr>
-        <w:pStyle w:val="Title"/>
-      </w:pPr>
-      <w:bookmarkStart w:id="15" w:name="_35nkun2" w:colFirst="0" w:colLast="0"/>
-      <w:bookmarkEnd w:id="15"/>
+        <w:pStyle w:val="Ttulo"/>
+      </w:pPr>
+      <w:bookmarkStart w:id="16" w:name="_35nkun2" w:colFirst="0" w:colLast="0"/>
+      <w:bookmarkEnd w:id="16"/>
       <w:r>
         <w:t>Entregables</w:t>
       </w:r>
@@ -6410,10 +6088,7 @@
         <w:jc w:val="both"/>
       </w:pPr>
       <w:r>
-        <w:t>Código fuente de la aplicación completa, incluyendo también: código de la pruebas, archivo</w:t>
-      </w:r>
-      <w:r>
-        <w:t>s de recursos</w:t>
+        <w:t>Código fuente de la aplicación completa, incluyendo también: código de la pruebas, archivos de recursos</w:t>
       </w:r>
     </w:p>
     <w:p>
@@ -6464,11 +6139,11 @@
     </w:p>
     <w:p>
       <w:pPr>
-        <w:pStyle w:val="Heading1"/>
+        <w:pStyle w:val="Ttulo1"/>
         <w:spacing w:after="80"/>
       </w:pPr>
-      <w:bookmarkStart w:id="16" w:name="_1ksv4uv" w:colFirst="0" w:colLast="0"/>
-      <w:bookmarkEnd w:id="16"/>
+      <w:bookmarkStart w:id="17" w:name="_1ksv4uv" w:colFirst="0" w:colLast="0"/>
+      <w:bookmarkEnd w:id="17"/>
       <w:r>
         <w:t>Formas de entrega</w:t>
       </w:r>
@@ -6533,10 +6208,7 @@
         <w:jc w:val="both"/>
       </w:pPr>
       <w:r>
-        <w:t>Aquél grupo que acu</w:t>
-      </w:r>
-      <w:r>
-        <w:t xml:space="preserve">mule 2 no aprobados, quedará automáticamente desaprobado con la consiguiente pérdida de regularidad en la materia. </w:t>
+        <w:t xml:space="preserve">Aquél grupo que acumule 2 no aprobados, quedará automáticamente desaprobado con la consiguiente pérdida de regularidad en la materia. </w:t>
       </w:r>
       <w:r>
         <w:rPr>
@@ -6566,7 +6238,7 @@
     </w:p>
     <w:p>
       <w:pPr>
-        <w:pStyle w:val="Heading1"/>
+        <w:pStyle w:val="Ttulo1"/>
         <w:spacing w:line="240" w:lineRule="auto"/>
         <w:jc w:val="both"/>
         <w:rPr>
@@ -6575,8 +6247,8 @@
           <w:szCs w:val="24"/>
         </w:rPr>
       </w:pPr>
-      <w:bookmarkStart w:id="17" w:name="_44sinio" w:colFirst="0" w:colLast="0"/>
-      <w:bookmarkEnd w:id="17"/>
+      <w:bookmarkStart w:id="18" w:name="_44sinio" w:colFirst="0" w:colLast="0"/>
+      <w:bookmarkEnd w:id="18"/>
       <w:r>
         <w:t>Evaluación</w:t>
       </w:r>
@@ -6586,10 +6258,7 @@
         <w:jc w:val="both"/>
       </w:pPr>
       <w:r>
-        <w:t>El día del vencimiento de cada entrega, cada ayudante convocará a lo</w:t>
-      </w:r>
-      <w:r>
-        <w:t>s integrantes de su grupo, solicitará el informe correspondiente e iniciará la corrección mediante una entrevista grupal.</w:t>
+        <w:t>El día del vencimiento de cada entrega, cada ayudante convocará a los integrantes de su grupo, solicitará el informe correspondiente e iniciará la corrección mediante una entrevista grupal.</w:t>
       </w:r>
     </w:p>
     <w:p>
@@ -6613,13 +6282,7 @@
         <w:jc w:val="both"/>
       </w:pPr>
       <w:r>
-        <w:t>Se evaluará el trabajo grupal y a cada in</w:t>
-      </w:r>
-      <w:r>
-        <w:t>tegrante en forma individual. El objetivo de esto es comprender la dinámica de trabajo del equipo y los roles que ha desempeñado cada integrante del grupo. Para que el alumno apruebe el trabajo práctico debe estar aprobado en los dos aspectos: grupal e ind</w:t>
-      </w:r>
-      <w:r>
-        <w:t>ividual.</w:t>
+        <w:t>Se evaluará el trabajo grupal y a cada integrante en forma individual. El objetivo de esto es comprender la dinámica de trabajo del equipo y los roles que ha desempeñado cada integrante del grupo. Para que el alumno apruebe el trabajo práctico debe estar aprobado en los dos aspectos: grupal e individual.</w:t>
       </w:r>
     </w:p>
     <w:p>
@@ -6632,16 +6295,13 @@
     </w:p>
     <w:p>
       <w:pPr>
-        <w:pStyle w:val="Heading1"/>
+        <w:pStyle w:val="Ttulo1"/>
         <w:spacing w:after="80"/>
       </w:pPr>
-      <w:bookmarkStart w:id="18" w:name="_2jxsxqh" w:colFirst="0" w:colLast="0"/>
-      <w:bookmarkEnd w:id="18"/>
-      <w:r>
-        <w:t>Casos de prueba</w:t>
-      </w:r>
-      <w:r>
-        <w:t xml:space="preserve"> para cada entrega</w:t>
+      <w:bookmarkStart w:id="19" w:name="_2jxsxqh" w:colFirst="0" w:colLast="0"/>
+      <w:bookmarkEnd w:id="19"/>
+      <w:r>
+        <w:t>Casos de prueba para cada entrega</w:t>
       </w:r>
     </w:p>
     <w:p>
@@ -6657,7 +6317,7 @@
     </w:p>
     <w:p>
       <w:pPr>
-        <w:pStyle w:val="Subtitle"/>
+        <w:pStyle w:val="Subttulo"/>
         <w:spacing w:after="120" w:line="240" w:lineRule="auto"/>
         <w:rPr>
           <w:rFonts w:ascii="Consolas" w:eastAsia="Consolas" w:hAnsi="Consolas" w:cs="Consolas"/>
@@ -6667,8 +6327,8 @@
           <w:szCs w:val="24"/>
         </w:rPr>
       </w:pPr>
-      <w:bookmarkStart w:id="19" w:name="_z337ya" w:colFirst="0" w:colLast="0"/>
-      <w:bookmarkEnd w:id="19"/>
+      <w:bookmarkStart w:id="20" w:name="_z337ya" w:colFirst="0" w:colLast="0"/>
+      <w:bookmarkEnd w:id="20"/>
       <w:r>
         <w:rPr>
           <w:u w:val="single"/>
@@ -6707,8 +6367,8 @@
         <w:ind w:hanging="360"/>
         <w:contextualSpacing/>
       </w:pPr>
-      <w:bookmarkStart w:id="20" w:name="_3j2qqm3" w:colFirst="0" w:colLast="0"/>
-      <w:bookmarkEnd w:id="20"/>
+      <w:bookmarkStart w:id="21" w:name="_3j2qqm3" w:colFirst="0" w:colLast="0"/>
+      <w:bookmarkEnd w:id="21"/>
       <w:r>
         <w:lastRenderedPageBreak/>
         <w:t>Se verifica que no puede haber 2 personajes en el mismo casillero</w:t>
@@ -6737,10 +6397,7 @@
         <w:contextualSpacing/>
       </w:pPr>
       <w:r>
-        <w:t>Se u</w:t>
-      </w:r>
-      <w:r>
-        <w:t>bica un personaje se lo transforma, se verifica que se pueda transformar.</w:t>
+        <w:t>Se ubica un personaje se lo transforma, se verifica que se pueda transformar.</w:t>
       </w:r>
     </w:p>
     <w:p>
@@ -6779,10 +6436,7 @@
         <w:contextualSpacing/>
       </w:pPr>
       <w:r>
-        <w:t>Combinaciones en modos de: Ubicar un Guerrero Z, ubicar un Enemigo de la Tierra, pedir</w:t>
-      </w:r>
-      <w:r>
-        <w:t xml:space="preserve"> que se ataquen respetando </w:t>
+        <w:t xml:space="preserve">Combinaciones en modos de: Ubicar un Guerrero Z, ubicar un Enemigo de la Tierra, pedir que se ataquen respetando </w:t>
       </w:r>
       <w:proofErr w:type="gramStart"/>
       <w:r>
@@ -6797,14 +6451,14 @@
     <w:p/>
     <w:p>
       <w:pPr>
-        <w:pStyle w:val="Subtitle"/>
+        <w:pStyle w:val="Subttulo"/>
         <w:spacing w:after="120" w:line="240" w:lineRule="auto"/>
         <w:rPr>
           <w:b/>
         </w:rPr>
       </w:pPr>
-      <w:bookmarkStart w:id="21" w:name="_ot6ziuzdopzs" w:colFirst="0" w:colLast="0"/>
-      <w:bookmarkEnd w:id="21"/>
+      <w:bookmarkStart w:id="22" w:name="_ot6ziuzdopzs" w:colFirst="0" w:colLast="0"/>
+      <w:bookmarkEnd w:id="22"/>
       <w:r>
         <w:rPr>
           <w:u w:val="single"/>
@@ -6831,10 +6485,7 @@
         <w:contextualSpacing/>
       </w:pPr>
       <w:r>
-        <w:t>Posicionar a los Guerreros Z, llev</w:t>
-      </w:r>
-      <w:r>
-        <w:t xml:space="preserve">ar a </w:t>
+        <w:t xml:space="preserve">Posicionar a los Guerreros Z, llevar a </w:t>
       </w:r>
       <w:proofErr w:type="spellStart"/>
       <w:r>
@@ -6904,10 +6555,7 @@
       </w:r>
       <w:proofErr w:type="spellStart"/>
       <w:r>
-        <w:t>P</w:t>
-      </w:r>
-      <w:r>
-        <w:t>iccolo</w:t>
+        <w:t>Piccolo</w:t>
       </w:r>
       <w:proofErr w:type="spellEnd"/>
       <w:r>
@@ -6956,10 +6604,7 @@
       </w:r>
       <w:proofErr w:type="spellEnd"/>
       <w:r>
-        <w:t xml:space="preserve"> pueda realizar su segunda transformación, comprobar que los camb</w:t>
-      </w:r>
-      <w:r>
-        <w:t>ios se hicieron correctamente.</w:t>
+        <w:t xml:space="preserve"> pueda realizar su segunda transformación, comprobar que los cambios se hicieron correctamente.</w:t>
       </w:r>
     </w:p>
     <w:p>
@@ -6972,15 +6617,7 @@
         <w:contextualSpacing/>
       </w:pPr>
       <w:r>
-        <w:t xml:space="preserve">Posicionar a </w:t>
-      </w:r>
-      <w:proofErr w:type="spellStart"/>
-      <w:r>
-        <w:t>Cell</w:t>
-      </w:r>
-      <w:proofErr w:type="spellEnd"/>
-      <w:r>
-        <w:t xml:space="preserve"> y comprobar que no puede realizar sus transformaciones.</w:t>
+        <w:t>Posicionar a Cell y comprobar que no puede realizar sus transformaciones.</w:t>
       </w:r>
     </w:p>
     <w:p>
@@ -6993,15 +6630,7 @@
         <w:contextualSpacing/>
       </w:pPr>
       <w:r>
-        <w:t xml:space="preserve">Posicionar a </w:t>
-      </w:r>
-      <w:proofErr w:type="spellStart"/>
-      <w:r>
-        <w:t>Cell</w:t>
-      </w:r>
-      <w:proofErr w:type="spellEnd"/>
-      <w:r>
-        <w:t xml:space="preserve"> y a un Guerrero Z, comprobar el correcto funcionamiento de “absorber vida”.</w:t>
+        <w:t>Posicionar a Cell y a un Guerrero Z, comprobar el correcto funcionamiento de “absorber vida”.</w:t>
       </w:r>
     </w:p>
     <w:p>
@@ -7014,18 +6643,7 @@
         <w:contextualSpacing/>
       </w:pPr>
       <w:r>
-        <w:t xml:space="preserve">Posicionar a </w:t>
-      </w:r>
-      <w:proofErr w:type="spellStart"/>
-      <w:r>
-        <w:t>Cell</w:t>
-      </w:r>
-      <w:proofErr w:type="spellEnd"/>
-      <w:r>
-        <w:t xml:space="preserve"> y a un Guerrero Z, efectuar “absorber v</w:t>
-      </w:r>
-      <w:r>
-        <w:t>ida” las veces necesarias para que pueda transformarse y comprobar que los cambios se hicieron correctamente.</w:t>
+        <w:t>Posicionar a Cell y a un Guerrero Z, efectuar “absorber vida” las veces necesarias para que pueda transformarse y comprobar que los cambios se hicieron correctamente.</w:t>
       </w:r>
     </w:p>
     <w:p>
@@ -7046,15 +6664,7 @@
       </w:r>
       <w:proofErr w:type="spellEnd"/>
       <w:r>
-        <w:t xml:space="preserve"> </w:t>
-      </w:r>
-      <w:proofErr w:type="spellStart"/>
-      <w:r>
-        <w:t>Boo</w:t>
-      </w:r>
-      <w:proofErr w:type="spellEnd"/>
-      <w:r>
-        <w:t>, y a un Guerrero Z, comprobar el correcto funcionamiento de “Conviértete en chocolate”</w:t>
+        <w:t xml:space="preserve"> Boo, y a un Guerrero Z, comprobar el correcto funcionamiento de “Conviértete en chocolate”</w:t>
       </w:r>
     </w:p>
     <w:p>
@@ -7081,11 +6691,11 @@
     <w:p/>
     <w:p>
       <w:pPr>
-        <w:pStyle w:val="Subtitle"/>
+        <w:pStyle w:val="Subttulo"/>
         <w:spacing w:after="120" w:line="240" w:lineRule="auto"/>
       </w:pPr>
-      <w:bookmarkStart w:id="22" w:name="_2xcytpi" w:colFirst="0" w:colLast="0"/>
-      <w:bookmarkEnd w:id="22"/>
+      <w:bookmarkStart w:id="23" w:name="_2xcytpi" w:colFirst="0" w:colLast="0"/>
+      <w:bookmarkEnd w:id="23"/>
       <w:r>
         <w:rPr>
           <w:u w:val="single"/>
@@ -7098,10 +6708,7 @@
     </w:p>
     <w:p>
       <w:r>
-        <w:t>2da entrega + Consumibles. Trabajo Práctico completo funcionando, con interfaz gráfica final, sonidos e informe com</w:t>
-      </w:r>
-      <w:r>
-        <w:t>pleto.</w:t>
+        <w:t>2da entrega + Consumibles. Trabajo Práctico completo funcionando, con interfaz gráfica final, sonidos e informe completo.</w:t>
       </w:r>
     </w:p>
     <w:p/>
@@ -7115,19 +6722,7 @@
         <w:contextualSpacing/>
       </w:pPr>
       <w:r>
-        <w:t>Ubic</w:t>
-      </w:r>
-      <w:r>
-        <w:t>ar</w:t>
-      </w:r>
-      <w:r>
-        <w:t xml:space="preserve"> un consumible y un personaje en casilleros diferentes, y verific</w:t>
-      </w:r>
-      <w:r>
-        <w:t>ar</w:t>
-      </w:r>
-      <w:r>
-        <w:t xml:space="preserve"> que el consumible desaparece, al mover el personaje al mismo casillero.</w:t>
+        <w:t>Ubicar un consumible y un personaje en casilleros diferentes, y verificar que el consumible desaparece, al mover el personaje al mismo casillero.</w:t>
       </w:r>
     </w:p>
     <w:p>
@@ -7141,22 +6736,7 @@
       </w:pPr>
       <w:r>
         <w:lastRenderedPageBreak/>
-        <w:t>Rep</w:t>
-      </w:r>
-      <w:r>
-        <w:t>etir</w:t>
-      </w:r>
-      <w:r>
-        <w:t xml:space="preserve"> 1 y verific</w:t>
-      </w:r>
-      <w:r>
-        <w:t>ar</w:t>
-      </w:r>
-      <w:r>
-        <w:t xml:space="preserve"> que se aplica correctamente el efecto de cada consumible (un test por cada consu</w:t>
-      </w:r>
-      <w:r>
-        <w:t>mible).</w:t>
+        <w:t>Repetir 1 y verificar que se aplica correctamente el efecto de cada consumible (un test por cada consumible).</w:t>
       </w:r>
     </w:p>
     <w:p/>
@@ -7231,7 +6811,7 @@
     </w:tbl>
     <w:p>
       <w:pPr>
-        <w:pStyle w:val="Title"/>
+        <w:pStyle w:val="Ttulo"/>
         <w:spacing w:after="0"/>
         <w:rPr>
           <w:rFonts w:ascii="Trebuchet MS" w:eastAsia="Trebuchet MS" w:hAnsi="Trebuchet MS" w:cs="Trebuchet MS"/>
@@ -7239,12 +6819,12 @@
           <w:szCs w:val="42"/>
         </w:rPr>
       </w:pPr>
-      <w:bookmarkStart w:id="23" w:name="_3whwml4" w:colFirst="0" w:colLast="0"/>
-      <w:bookmarkEnd w:id="23"/>
-    </w:p>
-    <w:p>
-      <w:pPr>
-        <w:pStyle w:val="Title"/>
+      <w:bookmarkStart w:id="24" w:name="_3whwml4" w:colFirst="0" w:colLast="0"/>
+      <w:bookmarkEnd w:id="24"/>
+    </w:p>
+    <w:p>
+      <w:pPr>
+        <w:pStyle w:val="Ttulo"/>
         <w:spacing w:after="0"/>
         <w:jc w:val="center"/>
         <w:rPr>
@@ -7253,8 +6833,8 @@
           <w:szCs w:val="42"/>
         </w:rPr>
       </w:pPr>
-      <w:bookmarkStart w:id="24" w:name="_2bn6wsx" w:colFirst="0" w:colLast="0"/>
-      <w:bookmarkEnd w:id="24"/>
+      <w:bookmarkStart w:id="25" w:name="_2bn6wsx" w:colFirst="0" w:colLast="0"/>
+      <w:bookmarkEnd w:id="25"/>
       <w:r>
         <w:rPr>
           <w:rFonts w:ascii="Trebuchet MS" w:eastAsia="Trebuchet MS" w:hAnsi="Trebuchet MS" w:cs="Trebuchet MS"/>
@@ -7266,7 +6846,7 @@
     </w:p>
     <w:p>
       <w:pPr>
-        <w:pStyle w:val="Heading2"/>
+        <w:pStyle w:val="Ttulo2"/>
         <w:spacing w:before="240" w:line="240" w:lineRule="auto"/>
         <w:rPr>
           <w:rFonts w:ascii="Cambria" w:eastAsia="Cambria" w:hAnsi="Cambria" w:cs="Cambria"/>
@@ -7276,8 +6856,8 @@
           <w:szCs w:val="28"/>
         </w:rPr>
       </w:pPr>
-      <w:bookmarkStart w:id="25" w:name="_qsh70q" w:colFirst="0" w:colLast="0"/>
-      <w:bookmarkEnd w:id="25"/>
+      <w:bookmarkStart w:id="26" w:name="_qsh70q" w:colFirst="0" w:colLast="0"/>
+      <w:bookmarkEnd w:id="26"/>
       <w:r>
         <w:rPr>
           <w:b/>
@@ -7297,56 +6877,25 @@
         <w:spacing w:after="120" w:line="240" w:lineRule="auto"/>
         <w:rPr>
           <w:rFonts w:ascii="Verdana" w:eastAsia="Verdana" w:hAnsi="Verdana" w:cs="Verdana"/>
-          <w:i/>
-          <w:color w:val="CC0000"/>
-          <w:sz w:val="24"/>
-          <w:szCs w:val="24"/>
-        </w:rPr>
-      </w:pPr>
-      <w:r>
-        <w:rPr>
-          <w:rFonts w:ascii="Verdana" w:eastAsia="Verdana" w:hAnsi="Verdana" w:cs="Verdana"/>
-          <w:i/>
-          <w:color w:val="CC0000"/>
-          <w:sz w:val="24"/>
-          <w:szCs w:val="24"/>
-        </w:rPr>
-        <w:t>[Documentar todos los supuestos hechos sobre el enunciado. Asegurarse de validar con los docentes]</w:t>
-      </w:r>
+          <w:color w:val="auto"/>
+          <w:sz w:val="24"/>
+          <w:szCs w:val="24"/>
+        </w:rPr>
+      </w:pPr>
     </w:p>
     <w:p>
       <w:pPr>
         <w:spacing w:after="120" w:line="240" w:lineRule="auto"/>
         <w:rPr>
           <w:rFonts w:ascii="Verdana" w:eastAsia="Verdana" w:hAnsi="Verdana" w:cs="Verdana"/>
-          <w:color w:val="auto"/>
-          <w:sz w:val="24"/>
-          <w:szCs w:val="24"/>
-        </w:rPr>
-      </w:pPr>
-      <w:r>
-        <w:rPr>
-          <w:rFonts w:ascii="Verdana" w:eastAsia="Verdana" w:hAnsi="Verdana" w:cs="Verdana"/>
-          <w:color w:val="auto"/>
-          <w:sz w:val="24"/>
-          <w:szCs w:val="24"/>
-        </w:rPr>
-        <w:t>-Los movimientos de los personajes son en línea recta.</w:t>
-      </w:r>
-    </w:p>
-    <w:p>
-      <w:pPr>
-        <w:spacing w:after="120" w:line="240" w:lineRule="auto"/>
-        <w:rPr>
-          <w:rFonts w:ascii="Verdana" w:eastAsia="Verdana" w:hAnsi="Verdana" w:cs="Verdana"/>
-          <w:sz w:val="24"/>
-          <w:szCs w:val="24"/>
-        </w:rPr>
-      </w:pPr>
-    </w:p>
-    <w:p>
-      <w:pPr>
-        <w:pStyle w:val="Heading2"/>
+          <w:sz w:val="24"/>
+          <w:szCs w:val="24"/>
+        </w:rPr>
+      </w:pPr>
+    </w:p>
+    <w:p>
+      <w:pPr>
+        <w:pStyle w:val="Ttulo2"/>
         <w:spacing w:before="240" w:after="80" w:line="240" w:lineRule="auto"/>
         <w:rPr>
           <w:b/>
@@ -7354,8 +6903,8 @@
           <w:szCs w:val="28"/>
         </w:rPr>
       </w:pPr>
-      <w:bookmarkStart w:id="26" w:name="_3as4poj" w:colFirst="0" w:colLast="0"/>
-      <w:bookmarkEnd w:id="26"/>
+      <w:bookmarkStart w:id="27" w:name="_3as4poj" w:colFirst="0" w:colLast="0"/>
+      <w:bookmarkEnd w:id="27"/>
       <w:r>
         <w:rPr>
           <w:b/>
@@ -7370,8 +6919,6 @@
         <w:spacing w:after="120" w:line="240" w:lineRule="auto"/>
         <w:rPr>
           <w:rFonts w:ascii="Verdana" w:eastAsia="Verdana" w:hAnsi="Verdana" w:cs="Verdana"/>
-          <w:i/>
-          <w:color w:val="CC0000"/>
           <w:sz w:val="24"/>
           <w:szCs w:val="24"/>
         </w:rPr>
@@ -7384,34 +6931,126 @@
       <w:r>
         <w:rPr>
           <w:rFonts w:ascii="Verdana" w:eastAsia="Verdana" w:hAnsi="Verdana" w:cs="Verdana"/>
-          <w:i/>
-          <w:color w:val="CC0000"/>
-          <w:sz w:val="24"/>
-          <w:szCs w:val="24"/>
-        </w:rPr>
-        <w:t xml:space="preserve">[Explicar los elementos más relevantes del diseño. Es decir: qué entidades se han creado, qué responsabilidades tienen asignadas, cómo se relacionan, </w:t>
+          <w:sz w:val="24"/>
+          <w:szCs w:val="24"/>
+        </w:rPr>
+        <w:t>El modelo consta de entidades que buscan adaptar de la mejor manera posible el problema del trabajo práctico. Para ello se planteó el problema en tres partes: la primera con los personajes y sus distintos modos, una segunda parte que incluye a</w:t>
+      </w:r>
+      <w:r>
+        <w:rPr>
+          <w:rFonts w:ascii="Verdana" w:eastAsia="Verdana" w:hAnsi="Verdana" w:cs="Verdana"/>
+          <w:sz w:val="24"/>
+          <w:szCs w:val="24"/>
+        </w:rPr>
+        <w:t xml:space="preserve"> los casilleros en los</w:t>
+      </w:r>
+      <w:r>
+        <w:rPr>
+          <w:rFonts w:ascii="Verdana" w:eastAsia="Verdana" w:hAnsi="Verdana" w:cs="Verdana"/>
+          <w:sz w:val="24"/>
+          <w:szCs w:val="24"/>
+        </w:rPr>
+        <w:t xml:space="preserve"> que se deben mover y atacar los personajes, y una última parte con la lógica del juego a desarrollar, con los turnos, la partida</w:t>
+      </w:r>
+      <w:r>
+        <w:rPr>
+          <w:rFonts w:ascii="Verdana" w:eastAsia="Verdana" w:hAnsi="Verdana" w:cs="Verdana"/>
+          <w:sz w:val="24"/>
+          <w:szCs w:val="24"/>
+        </w:rPr>
+        <w:t xml:space="preserve"> y los dos jugadores involucrados, que manejaran a los Guerreros Z y a los Enemigos de la Tierra.</w:t>
+      </w:r>
+    </w:p>
+    <w:p>
+      <w:pPr>
+        <w:spacing w:after="120" w:line="240" w:lineRule="auto"/>
+        <w:rPr>
+          <w:rFonts w:ascii="Verdana" w:eastAsia="Verdana" w:hAnsi="Verdana" w:cs="Verdana"/>
+          <w:sz w:val="24"/>
+          <w:szCs w:val="24"/>
+        </w:rPr>
+      </w:pPr>
+      <w:r>
+        <w:rPr>
+          <w:rFonts w:ascii="Verdana" w:eastAsia="Verdana" w:hAnsi="Verdana" w:cs="Verdana"/>
+          <w:sz w:val="24"/>
+          <w:szCs w:val="24"/>
+        </w:rPr>
+        <w:t>Para los personajes, se creó una clase abstracta Pers</w:t>
+      </w:r>
+      <w:r>
+        <w:rPr>
+          <w:rFonts w:ascii="Verdana" w:eastAsia="Verdana" w:hAnsi="Verdana" w:cs="Verdana"/>
+          <w:sz w:val="24"/>
+          <w:szCs w:val="24"/>
+        </w:rPr>
+        <w:t>onaje</w:t>
+      </w:r>
+      <w:r>
+        <w:rPr>
+          <w:rFonts w:ascii="Verdana" w:eastAsia="Verdana" w:hAnsi="Verdana" w:cs="Verdana"/>
+          <w:sz w:val="24"/>
+          <w:szCs w:val="24"/>
+        </w:rPr>
+        <w:t>, de la cual todos los personaj</w:t>
+      </w:r>
+      <w:r>
+        <w:rPr>
+          <w:rFonts w:ascii="Verdana" w:eastAsia="Verdana" w:hAnsi="Verdana" w:cs="Verdana"/>
+          <w:sz w:val="24"/>
+          <w:szCs w:val="24"/>
+        </w:rPr>
+        <w:t>es heredan, y en ella están toda</w:t>
+      </w:r>
+      <w:r>
+        <w:rPr>
+          <w:rFonts w:ascii="Verdana" w:eastAsia="Verdana" w:hAnsi="Verdana" w:cs="Verdana"/>
+          <w:sz w:val="24"/>
+          <w:szCs w:val="24"/>
+        </w:rPr>
+        <w:t xml:space="preserve">s las acciones que pueden realizar quienes hereden de ella. Luego cada personaje en particular tiene su modo, y su vida (común a todos los modos). Los modos </w:t>
+      </w:r>
+      <w:r>
+        <w:rPr>
+          <w:rFonts w:ascii="Verdana" w:eastAsia="Verdana" w:hAnsi="Verdana" w:cs="Verdana"/>
+          <w:sz w:val="24"/>
+          <w:szCs w:val="24"/>
+        </w:rPr>
+        <w:t xml:space="preserve">o transformaciones </w:t>
+      </w:r>
+      <w:r>
+        <w:rPr>
+          <w:rFonts w:ascii="Verdana" w:eastAsia="Verdana" w:hAnsi="Verdana" w:cs="Verdana"/>
+          <w:sz w:val="24"/>
+          <w:szCs w:val="24"/>
+        </w:rPr>
+        <w:t>están implementados</w:t>
+      </w:r>
+      <w:r>
+        <w:rPr>
+          <w:rFonts w:ascii="Verdana" w:eastAsia="Verdana" w:hAnsi="Verdana" w:cs="Verdana"/>
+          <w:sz w:val="24"/>
+          <w:szCs w:val="24"/>
+        </w:rPr>
+        <w:t xml:space="preserve"> con el patrón </w:t>
       </w:r>
       <w:proofErr w:type="spellStart"/>
       <w:r>
         <w:rPr>
           <w:rFonts w:ascii="Verdana" w:eastAsia="Verdana" w:hAnsi="Verdana" w:cs="Verdana"/>
-          <w:i/>
-          <w:color w:val="CC0000"/>
-          <w:sz w:val="24"/>
-          <w:szCs w:val="24"/>
-        </w:rPr>
-        <w:t>etc</w:t>
+          <w:sz w:val="24"/>
+          <w:szCs w:val="24"/>
+        </w:rPr>
+        <w:t>State</w:t>
       </w:r>
       <w:proofErr w:type="spellEnd"/>
       <w:r>
         <w:rPr>
           <w:rFonts w:ascii="Verdana" w:eastAsia="Verdana" w:hAnsi="Verdana" w:cs="Verdana"/>
-          <w:i/>
-          <w:color w:val="CC0000"/>
-          <w:sz w:val="24"/>
-          <w:szCs w:val="24"/>
-        </w:rPr>
-        <w:t>]</w:t>
+          <w:sz w:val="24"/>
+          <w:szCs w:val="24"/>
+        </w:rPr>
+        <w:t xml:space="preserve"> (ver detalles de implementación en el informe).</w:t>
       </w:r>
     </w:p>
     <w:p>
@@ -7429,15 +7068,119 @@
           <w:sz w:val="24"/>
           <w:szCs w:val="24"/>
         </w:rPr>
-        <w:t>El modelo consta de entidades que buscan adaptar de la mejor manera posible el problema del trabajo práctico. Para ello se planteó el problema en tres partes: la primera con los personajes y sus distintos modos, una segunda parte que incluye al tablero en el que se deben mover y atacar los personajes, y una última parte con la lógica del juego a desarrollar, con los turnos, la partida</w:t>
-      </w:r>
-      <w:r>
-        <w:rPr>
-          <w:rFonts w:ascii="Verdana" w:eastAsia="Verdana" w:hAnsi="Verdana" w:cs="Verdana"/>
-          <w:sz w:val="24"/>
-          <w:szCs w:val="24"/>
-        </w:rPr>
-        <w:t xml:space="preserve"> y los dos jugadores involucrados, que manejaran a los Guerreros Z y a los Enemigos de la Tierra.</w:t>
+        <w:t>La segunda part</w:t>
+      </w:r>
+      <w:r>
+        <w:rPr>
+          <w:rFonts w:ascii="Verdana" w:eastAsia="Verdana" w:hAnsi="Verdana" w:cs="Verdana"/>
+          <w:sz w:val="24"/>
+          <w:szCs w:val="24"/>
+        </w:rPr>
+        <w:t xml:space="preserve">e consta de un paquete en el </w:t>
+      </w:r>
+      <w:r>
+        <w:rPr>
+          <w:rFonts w:ascii="Verdana" w:eastAsia="Verdana" w:hAnsi="Verdana" w:cs="Verdana"/>
+          <w:sz w:val="24"/>
+          <w:szCs w:val="24"/>
+        </w:rPr>
+        <w:t xml:space="preserve">que </w:t>
+      </w:r>
+      <w:r>
+        <w:rPr>
+          <w:rFonts w:ascii="Verdana" w:eastAsia="Verdana" w:hAnsi="Verdana" w:cs="Verdana"/>
+          <w:sz w:val="24"/>
+          <w:szCs w:val="24"/>
+        </w:rPr>
+        <w:t xml:space="preserve">se </w:t>
+      </w:r>
+      <w:r>
+        <w:rPr>
+          <w:rFonts w:ascii="Verdana" w:eastAsia="Verdana" w:hAnsi="Verdana" w:cs="Verdana"/>
+          <w:sz w:val="24"/>
+          <w:szCs w:val="24"/>
+        </w:rPr>
+        <w:t xml:space="preserve">incluye a las clases que conforman </w:t>
+      </w:r>
+      <w:r>
+        <w:rPr>
+          <w:rFonts w:ascii="Verdana" w:eastAsia="Verdana" w:hAnsi="Verdana" w:cs="Verdana"/>
+          <w:sz w:val="24"/>
+          <w:szCs w:val="24"/>
+        </w:rPr>
+        <w:t>la base sobre la cual los personajes se mueven</w:t>
+      </w:r>
+      <w:r>
+        <w:rPr>
+          <w:rFonts w:ascii="Verdana" w:eastAsia="Verdana" w:hAnsi="Verdana" w:cs="Verdana"/>
+          <w:sz w:val="24"/>
+          <w:szCs w:val="24"/>
+        </w:rPr>
+        <w:t xml:space="preserve">. </w:t>
+      </w:r>
+      <w:r>
+        <w:rPr>
+          <w:rFonts w:ascii="Verdana" w:eastAsia="Verdana" w:hAnsi="Verdana" w:cs="Verdana"/>
+          <w:sz w:val="24"/>
+          <w:szCs w:val="24"/>
+        </w:rPr>
+        <w:t xml:space="preserve">A estos casilleros se accede mediante coordenadas </w:t>
+      </w:r>
+      <w:r>
+        <w:rPr>
+          <w:rFonts w:ascii="Verdana" w:eastAsia="Verdana" w:hAnsi="Verdana" w:cs="Verdana"/>
+          <w:sz w:val="24"/>
+          <w:szCs w:val="24"/>
+        </w:rPr>
+        <w:t>determinadas en la clase Posició</w:t>
+      </w:r>
+      <w:r>
+        <w:rPr>
+          <w:rFonts w:ascii="Verdana" w:eastAsia="Verdana" w:hAnsi="Verdana" w:cs="Verdana"/>
+          <w:sz w:val="24"/>
+          <w:szCs w:val="24"/>
+        </w:rPr>
+        <w:t xml:space="preserve">n (ver explicación detallada de implementación en el informe). </w:t>
+      </w:r>
+      <w:r>
+        <w:rPr>
+          <w:rFonts w:ascii="Verdana" w:eastAsia="Verdana" w:hAnsi="Verdana" w:cs="Verdana"/>
+          <w:sz w:val="24"/>
+          <w:szCs w:val="24"/>
+        </w:rPr>
+        <w:t>Además,</w:t>
+      </w:r>
+      <w:r>
+        <w:rPr>
+          <w:rFonts w:ascii="Verdana" w:eastAsia="Verdana" w:hAnsi="Verdana" w:cs="Verdana"/>
+          <w:sz w:val="24"/>
+          <w:szCs w:val="24"/>
+        </w:rPr>
+        <w:t xml:space="preserve"> existe una clase </w:t>
+      </w:r>
+      <w:r>
+        <w:rPr>
+          <w:rFonts w:ascii="Verdana" w:eastAsia="Verdana" w:hAnsi="Verdana" w:cs="Verdana"/>
+          <w:sz w:val="24"/>
+          <w:szCs w:val="24"/>
+        </w:rPr>
+        <w:t>Camino</w:t>
+      </w:r>
+      <w:r>
+        <w:rPr>
+          <w:rFonts w:ascii="Verdana" w:eastAsia="Verdana" w:hAnsi="Verdana" w:cs="Verdana"/>
+          <w:sz w:val="24"/>
+          <w:szCs w:val="24"/>
+        </w:rPr>
+        <w:t xml:space="preserve"> que </w:t>
+      </w:r>
+      <w:r>
+        <w:rPr>
+          <w:rFonts w:ascii="Verdana" w:eastAsia="Verdana" w:hAnsi="Verdana" w:cs="Verdana"/>
+          <w:sz w:val="24"/>
+          <w:szCs w:val="24"/>
+        </w:rPr>
+        <w:t>es un conjunto de casilleros continuos que modela la trayectoria que debe seguir un personaje para moverse por los casilleros.</w:t>
       </w:r>
     </w:p>
     <w:p>
@@ -7455,15 +7198,48 @@
           <w:sz w:val="24"/>
           <w:szCs w:val="24"/>
         </w:rPr>
-        <w:t>Para los personajes, se creó una clase abstracta Personaje madre, de la cual todos los personajes heredan, y en ella están todos las acciones que pueden realizar quienes hereden de ella. Luego cada personaje en particular tiene su modo, y su vida (común a todos los modos). Los modos están implementados</w:t>
-      </w:r>
-      <w:r>
-        <w:rPr>
-          <w:rFonts w:ascii="Verdana" w:eastAsia="Verdana" w:hAnsi="Verdana" w:cs="Verdana"/>
-          <w:sz w:val="24"/>
-          <w:szCs w:val="24"/>
-        </w:rPr>
-        <w:t xml:space="preserve"> con el patrón </w:t>
+        <w:t xml:space="preserve">Una tercera y última parte que contiene a aquellas clases que son </w:t>
+      </w:r>
+      <w:r>
+        <w:rPr>
+          <w:rFonts w:ascii="Verdana" w:eastAsia="Verdana" w:hAnsi="Verdana" w:cs="Verdana"/>
+          <w:sz w:val="24"/>
+          <w:szCs w:val="24"/>
+        </w:rPr>
+        <w:lastRenderedPageBreak/>
+        <w:t>menos visibles a primera instancia</w:t>
+      </w:r>
+      <w:r>
+        <w:rPr>
+          <w:rFonts w:ascii="Verdana" w:eastAsia="Verdana" w:hAnsi="Verdana" w:cs="Verdana"/>
+          <w:sz w:val="24"/>
+          <w:szCs w:val="24"/>
+        </w:rPr>
+        <w:t>,</w:t>
+      </w:r>
+      <w:r>
+        <w:rPr>
+          <w:rFonts w:ascii="Verdana" w:eastAsia="Verdana" w:hAnsi="Verdana" w:cs="Verdana"/>
+          <w:sz w:val="24"/>
+          <w:szCs w:val="24"/>
+        </w:rPr>
+        <w:t xml:space="preserve"> pero no</w:t>
+      </w:r>
+      <w:r>
+        <w:rPr>
+          <w:rFonts w:ascii="Verdana" w:eastAsia="Verdana" w:hAnsi="Verdana" w:cs="Verdana"/>
+          <w:sz w:val="24"/>
+          <w:szCs w:val="24"/>
+        </w:rPr>
+        <w:t xml:space="preserve"> por ellos</w:t>
+      </w:r>
+      <w:r>
+        <w:rPr>
+          <w:rFonts w:ascii="Verdana" w:eastAsia="Verdana" w:hAnsi="Verdana" w:cs="Verdana"/>
+          <w:sz w:val="24"/>
+          <w:szCs w:val="24"/>
+        </w:rPr>
+        <w:t xml:space="preserve"> menos importantes. Entre ellas están la clase abstracta Jugador, de la cual heredan </w:t>
       </w:r>
       <w:proofErr w:type="spellStart"/>
       <w:r>
@@ -7472,7 +7248,7 @@
           <w:sz w:val="24"/>
           <w:szCs w:val="24"/>
         </w:rPr>
-        <w:t>State</w:t>
+        <w:t>JugadorGuerreroZ</w:t>
       </w:r>
       <w:proofErr w:type="spellEnd"/>
       <w:r>
@@ -7481,42 +7257,7 @@
           <w:sz w:val="24"/>
           <w:szCs w:val="24"/>
         </w:rPr>
-        <w:t xml:space="preserve"> (ver detalles de implementación en el informe).</w:t>
-      </w:r>
-    </w:p>
-    <w:p>
-      <w:pPr>
-        <w:spacing w:after="120" w:line="240" w:lineRule="auto"/>
-        <w:rPr>
-          <w:rFonts w:ascii="Verdana" w:eastAsia="Verdana" w:hAnsi="Verdana" w:cs="Verdana"/>
-          <w:sz w:val="24"/>
-          <w:szCs w:val="24"/>
-        </w:rPr>
-      </w:pPr>
-      <w:r>
-        <w:rPr>
-          <w:rFonts w:ascii="Verdana" w:eastAsia="Verdana" w:hAnsi="Verdana" w:cs="Verdana"/>
-          <w:sz w:val="24"/>
-          <w:szCs w:val="24"/>
-        </w:rPr>
-        <w:t>La segunda parte consta de un paquete tablero, que incluye a las clases que conforman el Tablero. La clase Tablero simula el conjunto de casilleros por los cuales los personajes se mueven</w:t>
-      </w:r>
-      <w:r>
-        <w:rPr>
-          <w:rFonts w:ascii="Verdana" w:eastAsia="Verdana" w:hAnsi="Verdana" w:cs="Verdana"/>
-          <w:sz w:val="24"/>
-          <w:szCs w:val="24"/>
-        </w:rPr>
-        <w:t xml:space="preserve">. A estos casilleros </w:t>
-      </w:r>
-      <w:r>
-        <w:rPr>
-          <w:rFonts w:ascii="Verdana" w:eastAsia="Verdana" w:hAnsi="Verdana" w:cs="Verdana"/>
-          <w:sz w:val="24"/>
-          <w:szCs w:val="24"/>
-        </w:rPr>
-        <w:lastRenderedPageBreak/>
-        <w:t xml:space="preserve">dentro del tablero se accede mediante coordenadas determinadas en la clase </w:t>
+        <w:t xml:space="preserve"> y </w:t>
       </w:r>
       <w:proofErr w:type="spellStart"/>
       <w:r>
@@ -7525,7 +7266,7 @@
           <w:sz w:val="24"/>
           <w:szCs w:val="24"/>
         </w:rPr>
-        <w:t>Posicion</w:t>
+        <w:t>JugadorEnemigo</w:t>
       </w:r>
       <w:proofErr w:type="spellEnd"/>
       <w:r>
@@ -7534,66 +7275,28 @@
           <w:sz w:val="24"/>
           <w:szCs w:val="24"/>
         </w:rPr>
-        <w:t xml:space="preserve"> (ver explicación detallada de implementación en el informe). Además existe una clase Dirección que simula los distintos “pasos” que puede dar un personaje dentro del tablero.</w:t>
-      </w:r>
-    </w:p>
-    <w:p>
-      <w:pPr>
-        <w:spacing w:after="120" w:line="240" w:lineRule="auto"/>
-        <w:rPr>
-          <w:rFonts w:ascii="Verdana" w:eastAsia="Verdana" w:hAnsi="Verdana" w:cs="Verdana"/>
-          <w:sz w:val="24"/>
-          <w:szCs w:val="24"/>
-        </w:rPr>
-      </w:pPr>
-      <w:r>
-        <w:rPr>
-          <w:rFonts w:ascii="Verdana" w:eastAsia="Verdana" w:hAnsi="Verdana" w:cs="Verdana"/>
-          <w:sz w:val="24"/>
-          <w:szCs w:val="24"/>
-        </w:rPr>
-        <w:t xml:space="preserve">Una tercera y última parte que contiene a aquellas clases que son menos visibles a primera instancia pero no menos importantes. Entre ellas están la clase abstracta Jugador, de la cual heredan </w:t>
-      </w:r>
-      <w:proofErr w:type="spellStart"/>
-      <w:r>
-        <w:rPr>
-          <w:rFonts w:ascii="Verdana" w:eastAsia="Verdana" w:hAnsi="Verdana" w:cs="Verdana"/>
-          <w:sz w:val="24"/>
-          <w:szCs w:val="24"/>
-        </w:rPr>
-        <w:t>JugadorGuerreroZ</w:t>
-      </w:r>
-      <w:proofErr w:type="spellEnd"/>
-      <w:r>
-        <w:rPr>
-          <w:rFonts w:ascii="Verdana" w:eastAsia="Verdana" w:hAnsi="Verdana" w:cs="Verdana"/>
-          <w:sz w:val="24"/>
-          <w:szCs w:val="24"/>
-        </w:rPr>
-        <w:t xml:space="preserve"> y </w:t>
-      </w:r>
-      <w:proofErr w:type="spellStart"/>
-      <w:r>
-        <w:rPr>
-          <w:rFonts w:ascii="Verdana" w:eastAsia="Verdana" w:hAnsi="Verdana" w:cs="Verdana"/>
-          <w:sz w:val="24"/>
-          <w:szCs w:val="24"/>
-        </w:rPr>
-        <w:t>JugadorEnemigo</w:t>
-      </w:r>
-      <w:proofErr w:type="spellEnd"/>
-      <w:r>
-        <w:rPr>
-          <w:rFonts w:ascii="Verdana" w:eastAsia="Verdana" w:hAnsi="Verdana" w:cs="Verdana"/>
-          <w:sz w:val="24"/>
-          <w:szCs w:val="24"/>
-        </w:rPr>
-        <w:t>. En estas clases se guardan todos los personajes relacionados a los dos jugadores implicados en el juego. Luego se encuentra la clase Partida, en la que se inicializa el tablero con los personajes en extremos opuestos, íntimamente relacionada a la clase Turno, donde se maneja el turno actual del juego, correspondiente a uno de los dos jugadores.</w:t>
-      </w:r>
-    </w:p>
-    <w:p>
-      <w:pPr>
-        <w:pStyle w:val="Heading2"/>
+        <w:t xml:space="preserve">. En estas clases se guardan todos los personajes relacionados a los dos jugadores implicados en el juego. Luego se encuentra la clase Partida, en la que se inicializa el </w:t>
+      </w:r>
+      <w:r>
+        <w:rPr>
+          <w:rFonts w:ascii="Verdana" w:eastAsia="Verdana" w:hAnsi="Verdana" w:cs="Verdana"/>
+          <w:sz w:val="24"/>
+          <w:szCs w:val="24"/>
+        </w:rPr>
+        <w:t>conjunto de casilleros</w:t>
+      </w:r>
+      <w:r>
+        <w:rPr>
+          <w:rFonts w:ascii="Verdana" w:eastAsia="Verdana" w:hAnsi="Verdana" w:cs="Verdana"/>
+          <w:sz w:val="24"/>
+          <w:szCs w:val="24"/>
+        </w:rPr>
+        <w:t xml:space="preserve"> con los personajes en extremos opuestos, íntimamente relacionada a la clase Turno, donde se maneja el turno actual del juego, correspondiente a uno de los dos jugadores.</w:t>
+      </w:r>
+    </w:p>
+    <w:p>
+      <w:pPr>
+        <w:pStyle w:val="Ttulo2"/>
         <w:spacing w:after="80"/>
         <w:rPr>
           <w:b/>
@@ -7601,8 +7304,8 @@
           <w:szCs w:val="28"/>
         </w:rPr>
       </w:pPr>
-      <w:bookmarkStart w:id="27" w:name="_1pxezwc" w:colFirst="0" w:colLast="0"/>
-      <w:bookmarkEnd w:id="27"/>
+      <w:bookmarkStart w:id="28" w:name="_1pxezwc" w:colFirst="0" w:colLast="0"/>
+      <w:bookmarkEnd w:id="28"/>
       <w:r>
         <w:rPr>
           <w:b/>
@@ -7658,9 +7361,13 @@
           <w:sz w:val="24"/>
           <w:szCs w:val="24"/>
         </w:rPr>
-        <w:t xml:space="preserve"> diagramas de clases, mostrando la relación estática entre las clases, p</w:t>
-      </w:r>
-      <w:r>
+        <w:t xml:space="preserve"> diagramas de clases, mostrando la relación estática entre las clases, pueden agregar todo el texto necesario para aclarar y explicar su diseño, recuerden que la idea de todo el documento es que quede documentado y entendible como está hecho el TP]</w:t>
+      </w:r>
+    </w:p>
+    <w:p>
+      <w:pPr>
+        <w:spacing w:after="120" w:line="240" w:lineRule="auto"/>
+        <w:jc w:val="both"/>
         <w:rPr>
           <w:rFonts w:ascii="Verdana" w:eastAsia="Verdana" w:hAnsi="Verdana" w:cs="Verdana"/>
           <w:i/>
@@ -7668,25 +7375,11 @@
           <w:sz w:val="24"/>
           <w:szCs w:val="24"/>
         </w:rPr>
-        <w:t>ueden agregar todo el texto necesario para aclarar y explicar su diseño, recuerden que la idea de todo el documento es que quede documentado y entendible como está hecho el TP]</w:t>
-      </w:r>
-    </w:p>
-    <w:p>
-      <w:pPr>
-        <w:spacing w:after="120" w:line="240" w:lineRule="auto"/>
-        <w:jc w:val="both"/>
-        <w:rPr>
-          <w:rFonts w:ascii="Verdana" w:eastAsia="Verdana" w:hAnsi="Verdana" w:cs="Verdana"/>
-          <w:i/>
-          <w:color w:val="CC0000"/>
-          <w:sz w:val="24"/>
-          <w:szCs w:val="24"/>
-        </w:rPr>
-      </w:pPr>
-    </w:p>
-    <w:p>
-      <w:pPr>
-        <w:pStyle w:val="Heading2"/>
+      </w:pPr>
+    </w:p>
+    <w:p>
+      <w:pPr>
+        <w:pStyle w:val="Ttulo2"/>
         <w:spacing w:after="80"/>
         <w:rPr>
           <w:rFonts w:ascii="Trebuchet MS" w:eastAsia="Trebuchet MS" w:hAnsi="Trebuchet MS" w:cs="Trebuchet MS"/>
@@ -7695,8 +7388,8 @@
           <w:szCs w:val="26"/>
         </w:rPr>
       </w:pPr>
-      <w:bookmarkStart w:id="28" w:name="_49x2ik5" w:colFirst="0" w:colLast="0"/>
-      <w:bookmarkEnd w:id="28"/>
+      <w:bookmarkStart w:id="29" w:name="_49x2ik5" w:colFirst="0" w:colLast="0"/>
+      <w:bookmarkEnd w:id="29"/>
       <w:r>
         <w:rPr>
           <w:b/>
@@ -7770,7 +7463,7 @@
     </w:p>
     <w:p>
       <w:pPr>
-        <w:pStyle w:val="Heading2"/>
+        <w:pStyle w:val="Ttulo2"/>
         <w:spacing w:after="80"/>
         <w:rPr>
           <w:rFonts w:ascii="Trebuchet MS" w:eastAsia="Trebuchet MS" w:hAnsi="Trebuchet MS" w:cs="Trebuchet MS"/>
@@ -7779,8 +7472,8 @@
           <w:szCs w:val="26"/>
         </w:rPr>
       </w:pPr>
-      <w:bookmarkStart w:id="29" w:name="_2p2csry" w:colFirst="0" w:colLast="0"/>
-      <w:bookmarkEnd w:id="29"/>
+      <w:bookmarkStart w:id="30" w:name="_2p2csry" w:colFirst="0" w:colLast="0"/>
+      <w:bookmarkEnd w:id="30"/>
       <w:r>
         <w:rPr>
           <w:b/>
@@ -7815,7 +7508,7 @@
           <w:sz w:val="24"/>
           <w:szCs w:val="24"/>
         </w:rPr>
-        <w:t>[</w:t>
+        <w:t xml:space="preserve">[incluir un diagrama de paquetes para mostrar el acoplamiento de su </w:t>
       </w:r>
       <w:proofErr w:type="gramStart"/>
       <w:r>
@@ -7826,10 +7519,14 @@
           <w:sz w:val="24"/>
           <w:szCs w:val="24"/>
         </w:rPr>
-        <w:t>incluir</w:t>
+        <w:t>trabajo ]</w:t>
       </w:r>
       <w:proofErr w:type="gramEnd"/>
-      <w:r>
+    </w:p>
+    <w:p>
+      <w:pPr>
+        <w:spacing w:after="120" w:line="240" w:lineRule="auto"/>
+        <w:jc w:val="both"/>
         <w:rPr>
           <w:rFonts w:ascii="Verdana" w:eastAsia="Verdana" w:hAnsi="Verdana" w:cs="Verdana"/>
           <w:i/>
@@ -7837,35 +7534,11 @@
           <w:sz w:val="24"/>
           <w:szCs w:val="24"/>
         </w:rPr>
-        <w:t xml:space="preserve"> un diagrama de paquetes para mostrar el acoplamiento de</w:t>
-      </w:r>
-      <w:r>
-        <w:rPr>
-          <w:rFonts w:ascii="Verdana" w:eastAsia="Verdana" w:hAnsi="Verdana" w:cs="Verdana"/>
-          <w:i/>
-          <w:color w:val="CC0000"/>
-          <w:sz w:val="24"/>
-          <w:szCs w:val="24"/>
-        </w:rPr>
-        <w:t xml:space="preserve"> su trabajo ]</w:t>
-      </w:r>
-    </w:p>
-    <w:p>
-      <w:pPr>
-        <w:spacing w:after="120" w:line="240" w:lineRule="auto"/>
-        <w:jc w:val="both"/>
-        <w:rPr>
-          <w:rFonts w:ascii="Verdana" w:eastAsia="Verdana" w:hAnsi="Verdana" w:cs="Verdana"/>
-          <w:i/>
-          <w:color w:val="CC0000"/>
-          <w:sz w:val="24"/>
-          <w:szCs w:val="24"/>
-        </w:rPr>
-      </w:pPr>
-    </w:p>
-    <w:p>
-      <w:pPr>
-        <w:pStyle w:val="Heading2"/>
+      </w:pPr>
+    </w:p>
+    <w:p>
+      <w:pPr>
+        <w:pStyle w:val="Ttulo2"/>
         <w:spacing w:after="80"/>
         <w:rPr>
           <w:rFonts w:ascii="Trebuchet MS" w:eastAsia="Trebuchet MS" w:hAnsi="Trebuchet MS" w:cs="Trebuchet MS"/>
@@ -7874,8 +7547,8 @@
           <w:szCs w:val="26"/>
         </w:rPr>
       </w:pPr>
-      <w:bookmarkStart w:id="30" w:name="_147n2zr" w:colFirst="0" w:colLast="0"/>
-      <w:bookmarkEnd w:id="30"/>
+      <w:bookmarkStart w:id="31" w:name="_147n2zr" w:colFirst="0" w:colLast="0"/>
+      <w:bookmarkEnd w:id="31"/>
       <w:r>
         <w:rPr>
           <w:b/>
@@ -7910,8 +7583,9 @@
           <w:sz w:val="24"/>
           <w:szCs w:val="24"/>
         </w:rPr>
-        <w:t xml:space="preserve">[Incluir diagramas de estados, mostrando tanto los estados como  las </w:t>
-      </w:r>
+        <w:t xml:space="preserve">[Incluir diagramas de estados, mostrando tanto los estados </w:t>
+      </w:r>
+      <w:proofErr w:type="gramStart"/>
       <w:r>
         <w:rPr>
           <w:rFonts w:ascii="Verdana" w:eastAsia="Verdana" w:hAnsi="Verdana" w:cs="Verdana"/>
@@ -7920,10 +7594,9 @@
           <w:sz w:val="24"/>
           <w:szCs w:val="24"/>
         </w:rPr>
-        <w:lastRenderedPageBreak/>
-        <w:t xml:space="preserve">distintas transiciones de los mismos para varias entidades del trabajo </w:t>
-      </w:r>
-      <w:proofErr w:type="gramStart"/>
+        <w:t>como  las</w:t>
+      </w:r>
+      <w:proofErr w:type="gramEnd"/>
       <w:r>
         <w:rPr>
           <w:rFonts w:ascii="Verdana" w:eastAsia="Verdana" w:hAnsi="Verdana" w:cs="Verdana"/>
@@ -7932,13 +7605,12 @@
           <w:sz w:val="24"/>
           <w:szCs w:val="24"/>
         </w:rPr>
-        <w:t>práctico ]</w:t>
-      </w:r>
-      <w:proofErr w:type="gramEnd"/>
-    </w:p>
-    <w:p>
-      <w:pPr>
-        <w:pStyle w:val="Heading2"/>
+        <w:t xml:space="preserve"> distintas transiciones de los mismos para varias entidades del trabajo práctico ]</w:t>
+      </w:r>
+    </w:p>
+    <w:p>
+      <w:pPr>
+        <w:pStyle w:val="Ttulo2"/>
         <w:spacing w:after="80"/>
         <w:rPr>
           <w:rFonts w:ascii="Trebuchet MS" w:eastAsia="Trebuchet MS" w:hAnsi="Trebuchet MS" w:cs="Trebuchet MS"/>
@@ -7947,14 +7619,15 @@
           <w:szCs w:val="26"/>
         </w:rPr>
       </w:pPr>
-      <w:bookmarkStart w:id="31" w:name="_3o7alnk" w:colFirst="0" w:colLast="0"/>
-      <w:bookmarkEnd w:id="31"/>
+      <w:bookmarkStart w:id="32" w:name="_3o7alnk" w:colFirst="0" w:colLast="0"/>
+      <w:bookmarkEnd w:id="32"/>
       <w:r>
         <w:rPr>
           <w:b/>
           <w:sz w:val="28"/>
           <w:szCs w:val="28"/>
         </w:rPr>
+        <w:lastRenderedPageBreak/>
         <w:t>Detalles de implementación</w:t>
       </w:r>
       <w:r>
@@ -7968,210 +7641,374 @@
         <w:spacing w:after="120" w:line="240" w:lineRule="auto"/>
         <w:rPr>
           <w:rFonts w:ascii="Verdana" w:eastAsia="Verdana" w:hAnsi="Verdana" w:cs="Verdana"/>
+          <w:color w:val="auto"/>
+          <w:sz w:val="24"/>
+          <w:szCs w:val="24"/>
+        </w:rPr>
+      </w:pPr>
+      <w:r>
+        <w:rPr>
+          <w:rFonts w:ascii="Verdana" w:eastAsia="Verdana" w:hAnsi="Verdana" w:cs="Verdana"/>
+          <w:color w:val="auto"/>
+          <w:sz w:val="24"/>
+          <w:szCs w:val="24"/>
+        </w:rPr>
+        <w:t xml:space="preserve">-Para resolver el problema de los distintos modos se usa el patrón </w:t>
+      </w:r>
+      <w:proofErr w:type="spellStart"/>
+      <w:r>
+        <w:rPr>
+          <w:rFonts w:ascii="Verdana" w:eastAsia="Verdana" w:hAnsi="Verdana" w:cs="Verdana"/>
+          <w:color w:val="auto"/>
+          <w:sz w:val="24"/>
+          <w:szCs w:val="24"/>
+        </w:rPr>
+        <w:t>State</w:t>
+      </w:r>
+      <w:proofErr w:type="spellEnd"/>
+      <w:r>
+        <w:rPr>
+          <w:rFonts w:ascii="Verdana" w:eastAsia="Verdana" w:hAnsi="Verdana" w:cs="Verdana"/>
+          <w:color w:val="auto"/>
+          <w:sz w:val="24"/>
+          <w:szCs w:val="24"/>
+        </w:rPr>
+        <w:t>, entonces cada per</w:t>
+      </w:r>
+      <w:r>
+        <w:rPr>
+          <w:rFonts w:ascii="Verdana" w:eastAsia="Verdana" w:hAnsi="Verdana" w:cs="Verdana"/>
+          <w:color w:val="auto"/>
+          <w:sz w:val="24"/>
+          <w:szCs w:val="24"/>
+        </w:rPr>
+        <w:t xml:space="preserve">sonaje tiene un atributo </w:t>
+      </w:r>
+      <w:r>
+        <w:rPr>
+          <w:rFonts w:ascii="Verdana" w:eastAsia="Verdana" w:hAnsi="Verdana" w:cs="Verdana"/>
+          <w:color w:val="auto"/>
+          <w:sz w:val="24"/>
+          <w:szCs w:val="24"/>
+        </w:rPr>
+        <w:t>transformación</w:t>
+      </w:r>
+      <w:r>
+        <w:rPr>
+          <w:rFonts w:ascii="Verdana" w:eastAsia="Verdana" w:hAnsi="Verdana" w:cs="Verdana"/>
+          <w:color w:val="auto"/>
+          <w:sz w:val="24"/>
+          <w:szCs w:val="24"/>
+        </w:rPr>
+        <w:t xml:space="preserve"> que es</w:t>
+      </w:r>
+      <w:r>
+        <w:rPr>
+          <w:rFonts w:ascii="Verdana" w:eastAsia="Verdana" w:hAnsi="Verdana" w:cs="Verdana"/>
+          <w:color w:val="auto"/>
+          <w:sz w:val="24"/>
+          <w:szCs w:val="24"/>
+        </w:rPr>
+        <w:t xml:space="preserve"> u</w:t>
+      </w:r>
+      <w:r>
+        <w:rPr>
+          <w:rFonts w:ascii="Verdana" w:eastAsia="Verdana" w:hAnsi="Verdana" w:cs="Verdana"/>
+          <w:color w:val="auto"/>
+          <w:sz w:val="24"/>
+          <w:szCs w:val="24"/>
+        </w:rPr>
+        <w:t xml:space="preserve">na </w:t>
+      </w:r>
+      <w:r>
+        <w:rPr>
+          <w:rFonts w:ascii="Verdana" w:eastAsia="Verdana" w:hAnsi="Verdana" w:cs="Verdana"/>
+          <w:color w:val="auto"/>
+          <w:sz w:val="24"/>
+          <w:szCs w:val="24"/>
+        </w:rPr>
+        <w:t>clase abstracta</w:t>
+      </w:r>
+      <w:r>
+        <w:rPr>
+          <w:rFonts w:ascii="Verdana" w:eastAsia="Verdana" w:hAnsi="Verdana" w:cs="Verdana"/>
+          <w:color w:val="auto"/>
+          <w:sz w:val="24"/>
+          <w:szCs w:val="24"/>
+        </w:rPr>
+        <w:t xml:space="preserve">, </w:t>
+      </w:r>
+      <w:r>
+        <w:rPr>
+          <w:rFonts w:ascii="Verdana" w:eastAsia="Verdana" w:hAnsi="Verdana" w:cs="Verdana"/>
+          <w:color w:val="auto"/>
+          <w:sz w:val="24"/>
+          <w:szCs w:val="24"/>
+        </w:rPr>
+        <w:t>de la cual extienden</w:t>
+      </w:r>
+      <w:r>
+        <w:rPr>
+          <w:rFonts w:ascii="Verdana" w:eastAsia="Verdana" w:hAnsi="Verdana" w:cs="Verdana"/>
+          <w:color w:val="auto"/>
+          <w:sz w:val="24"/>
+          <w:szCs w:val="24"/>
+        </w:rPr>
+        <w:t xml:space="preserve"> los distintos modos que admite cada personaje.</w:t>
+      </w:r>
+      <w:r>
+        <w:rPr>
+          <w:rFonts w:ascii="Verdana" w:eastAsia="Verdana" w:hAnsi="Verdana" w:cs="Verdana"/>
+          <w:color w:val="auto"/>
+          <w:sz w:val="24"/>
+          <w:szCs w:val="24"/>
+        </w:rPr>
+        <w:t xml:space="preserve"> En cada una de estas implementaciones de los modos, se agregan aquellos atributos que varían de acuerdo al modo en que se encuentre el personaje.</w:t>
+      </w:r>
+      <w:r>
+        <w:rPr>
+          <w:rFonts w:ascii="Verdana" w:eastAsia="Verdana" w:hAnsi="Verdana" w:cs="Verdana"/>
+          <w:color w:val="auto"/>
+          <w:sz w:val="24"/>
+          <w:szCs w:val="24"/>
+        </w:rPr>
+        <w:t xml:space="preserve"> La razón por la cual elegimos implementar las transformaciones con una clase abstracta en lugar de una interfaz, es la cantidad de métodos que habría que implementar en cada modo, que son métodos compartidos por todos los modos. De esta forma reutilizamos</w:t>
+      </w:r>
+    </w:p>
+    <w:p>
+      <w:pPr>
+        <w:spacing w:after="120" w:line="240" w:lineRule="auto"/>
+        <w:rPr>
+          <w:rFonts w:ascii="Verdana" w:eastAsia="Verdana" w:hAnsi="Verdana" w:cs="Verdana"/>
+          <w:color w:val="auto"/>
+          <w:sz w:val="24"/>
+          <w:szCs w:val="24"/>
+        </w:rPr>
+      </w:pPr>
+      <w:r>
+        <w:rPr>
+          <w:rFonts w:ascii="Verdana" w:eastAsia="Verdana" w:hAnsi="Verdana" w:cs="Verdana"/>
+          <w:color w:val="auto"/>
+          <w:sz w:val="24"/>
+          <w:szCs w:val="24"/>
+        </w:rPr>
+        <w:t>-La clase Tablero está implementada como un mapa de Hash, donde la clave es la clase Posición, y el valor almacenado es la clase Casillero. Esto permite tener un sistema de coordenadas de los casilleros y poder acceder a ellos de una forma más cómoda y simple</w:t>
+      </w:r>
+      <w:r>
+        <w:rPr>
+          <w:rFonts w:ascii="Verdana" w:eastAsia="Verdana" w:hAnsi="Verdana" w:cs="Verdana"/>
+          <w:color w:val="auto"/>
+          <w:sz w:val="24"/>
+          <w:szCs w:val="24"/>
+        </w:rPr>
+        <w:t>. A la clase Tablero le podemos decir que nos diga si el camino entre dos casilleros distintos está despejado, para así mover un personaje de un casillero a otro y cumplir así con los requisitos del trabajo. Gracias al uso del sistema de coordenadas (la clase Posición), podemos calcular las distancias entre dos puntos más fácilmente.</w:t>
+      </w:r>
+    </w:p>
+    <w:p>
+      <w:pPr>
+        <w:spacing w:after="120" w:line="240" w:lineRule="auto"/>
+        <w:rPr>
+          <w:rFonts w:ascii="Verdana" w:eastAsia="Verdana" w:hAnsi="Verdana" w:cs="Verdana"/>
+          <w:color w:val="auto"/>
+          <w:sz w:val="24"/>
+          <w:szCs w:val="24"/>
+        </w:rPr>
+      </w:pPr>
+      <w:r>
+        <w:rPr>
+          <w:rFonts w:ascii="Verdana" w:eastAsia="Verdana" w:hAnsi="Verdana" w:cs="Verdana"/>
+          <w:color w:val="auto"/>
+          <w:sz w:val="24"/>
+          <w:szCs w:val="24"/>
+        </w:rPr>
+        <w:t xml:space="preserve">-Para los ataques especiales en primera instancia se pensó implementar con </w:t>
+      </w:r>
+      <w:proofErr w:type="spellStart"/>
+      <w:r>
+        <w:rPr>
+          <w:rFonts w:ascii="Verdana" w:eastAsia="Verdana" w:hAnsi="Verdana" w:cs="Verdana"/>
+          <w:color w:val="auto"/>
+          <w:sz w:val="24"/>
+          <w:szCs w:val="24"/>
+        </w:rPr>
+        <w:t>double</w:t>
+      </w:r>
+      <w:proofErr w:type="spellEnd"/>
+      <w:r>
+        <w:rPr>
+          <w:rFonts w:ascii="Verdana" w:eastAsia="Verdana" w:hAnsi="Verdana" w:cs="Verdana"/>
+          <w:color w:val="auto"/>
+          <w:sz w:val="24"/>
+          <w:szCs w:val="24"/>
+        </w:rPr>
+        <w:t xml:space="preserve"> </w:t>
+      </w:r>
+      <w:proofErr w:type="spellStart"/>
+      <w:r>
+        <w:rPr>
+          <w:rFonts w:ascii="Verdana" w:eastAsia="Verdana" w:hAnsi="Verdana" w:cs="Verdana"/>
+          <w:color w:val="auto"/>
+          <w:sz w:val="24"/>
+          <w:szCs w:val="24"/>
+        </w:rPr>
+        <w:t>dispatch</w:t>
+      </w:r>
+      <w:proofErr w:type="spellEnd"/>
+      <w:r>
+        <w:rPr>
+          <w:rFonts w:ascii="Verdana" w:eastAsia="Verdana" w:hAnsi="Verdana" w:cs="Verdana"/>
+          <w:color w:val="auto"/>
+          <w:sz w:val="24"/>
+          <w:szCs w:val="24"/>
+        </w:rPr>
+        <w:t>, pero requería de completar el ataque especial en cada personaje que existe</w:t>
+      </w:r>
+      <w:r>
+        <w:rPr>
+          <w:rFonts w:ascii="Verdana" w:eastAsia="Verdana" w:hAnsi="Verdana" w:cs="Verdana"/>
+          <w:color w:val="auto"/>
+          <w:sz w:val="24"/>
+          <w:szCs w:val="24"/>
+        </w:rPr>
+        <w:t>, y ante un posible nuevo personaje que se agregue en un futuro, habría que crear nuevos métodos en cada clase. Por ello se decidió implementar el ataque especial con Table-</w:t>
+      </w:r>
+      <w:proofErr w:type="spellStart"/>
+      <w:r>
+        <w:rPr>
+          <w:rFonts w:ascii="Verdana" w:eastAsia="Verdana" w:hAnsi="Verdana" w:cs="Verdana"/>
+          <w:color w:val="auto"/>
+          <w:sz w:val="24"/>
+          <w:szCs w:val="24"/>
+        </w:rPr>
+        <w:t>Driven</w:t>
+      </w:r>
+      <w:proofErr w:type="spellEnd"/>
+      <w:r>
+        <w:rPr>
+          <w:rFonts w:ascii="Verdana" w:eastAsia="Verdana" w:hAnsi="Verdana" w:cs="Verdana"/>
+          <w:color w:val="auto"/>
+          <w:sz w:val="24"/>
+          <w:szCs w:val="24"/>
+        </w:rPr>
+        <w:t xml:space="preserve"> </w:t>
+      </w:r>
+      <w:proofErr w:type="spellStart"/>
+      <w:r>
+        <w:rPr>
+          <w:rFonts w:ascii="Verdana" w:eastAsia="Verdana" w:hAnsi="Verdana" w:cs="Verdana"/>
+          <w:color w:val="auto"/>
+          <w:sz w:val="24"/>
+          <w:szCs w:val="24"/>
+        </w:rPr>
+        <w:t>Methods</w:t>
+      </w:r>
+      <w:proofErr w:type="spellEnd"/>
+      <w:r>
+        <w:rPr>
+          <w:rFonts w:ascii="Verdana" w:eastAsia="Verdana" w:hAnsi="Verdana" w:cs="Verdana"/>
+          <w:color w:val="auto"/>
+          <w:sz w:val="24"/>
+          <w:szCs w:val="24"/>
+        </w:rPr>
+        <w:t>, que consiste en una tabla de hash cuya clave es la clase a la que se quiere atacar y el valor es el método que se ejecuta para atacar a dicho personaje. De esta forma, ante la llegada de un nuevo personaje, simplemente agregamos una nueva entrada al hash si es necesario.</w:t>
+      </w:r>
+    </w:p>
+    <w:p>
+      <w:pPr>
+        <w:spacing w:after="120" w:line="240" w:lineRule="auto"/>
+        <w:rPr>
+          <w:rFonts w:ascii="Verdana" w:eastAsia="Verdana" w:hAnsi="Verdana" w:cs="Verdana"/>
+          <w:color w:val="auto"/>
+          <w:sz w:val="24"/>
+          <w:szCs w:val="24"/>
+        </w:rPr>
+      </w:pPr>
+      <w:r>
+        <w:rPr>
+          <w:rFonts w:ascii="Verdana" w:eastAsia="Verdana" w:hAnsi="Verdana" w:cs="Verdana"/>
+          <w:color w:val="auto"/>
+          <w:sz w:val="24"/>
+          <w:szCs w:val="24"/>
+        </w:rPr>
+        <w:t xml:space="preserve">-Para los ataques básicos, como todos los personajes comparten el mismo ataque básico, sólo difieren en el daño producido por la transformación en la que se encuentren, se implementó una clase Ataque que representa a la acción del ataque en el juego, y que implementa una interfaz </w:t>
+      </w:r>
+      <w:proofErr w:type="spellStart"/>
+      <w:r>
+        <w:rPr>
+          <w:rFonts w:ascii="Verdana" w:eastAsia="Verdana" w:hAnsi="Verdana" w:cs="Verdana"/>
+          <w:color w:val="auto"/>
+          <w:sz w:val="24"/>
+          <w:szCs w:val="24"/>
+        </w:rPr>
+        <w:t>Command</w:t>
+      </w:r>
+      <w:proofErr w:type="spellEnd"/>
+      <w:r>
+        <w:rPr>
+          <w:rFonts w:ascii="Verdana" w:eastAsia="Verdana" w:hAnsi="Verdana" w:cs="Verdana"/>
+          <w:color w:val="auto"/>
+          <w:sz w:val="24"/>
+          <w:szCs w:val="24"/>
+        </w:rPr>
+        <w:t xml:space="preserve">, con el método </w:t>
+      </w:r>
+      <w:proofErr w:type="spellStart"/>
+      <w:r>
+        <w:rPr>
+          <w:rFonts w:ascii="Verdana" w:eastAsia="Verdana" w:hAnsi="Verdana" w:cs="Verdana"/>
+          <w:color w:val="auto"/>
+          <w:sz w:val="24"/>
+          <w:szCs w:val="24"/>
+        </w:rPr>
+        <w:t>execute</w:t>
+      </w:r>
+      <w:proofErr w:type="spellEnd"/>
+      <w:r>
+        <w:rPr>
+          <w:rFonts w:ascii="Verdana" w:eastAsia="Verdana" w:hAnsi="Verdana" w:cs="Verdana"/>
+          <w:color w:val="auto"/>
+          <w:sz w:val="24"/>
+          <w:szCs w:val="24"/>
+        </w:rPr>
+        <w:t xml:space="preserve">. De esta forma cada vez que se quiere atacar, se instancia un Ataque y para atacar al otro personaje se le envía el mensaje </w:t>
+      </w:r>
+      <w:proofErr w:type="spellStart"/>
+      <w:r>
+        <w:rPr>
+          <w:rFonts w:ascii="Verdana" w:eastAsia="Verdana" w:hAnsi="Verdana" w:cs="Verdana"/>
+          <w:color w:val="auto"/>
+          <w:sz w:val="24"/>
+          <w:szCs w:val="24"/>
+        </w:rPr>
+        <w:t>execute</w:t>
+      </w:r>
+      <w:proofErr w:type="spellEnd"/>
+      <w:r>
+        <w:rPr>
+          <w:rFonts w:ascii="Verdana" w:eastAsia="Verdana" w:hAnsi="Verdana" w:cs="Verdana"/>
+          <w:color w:val="auto"/>
+          <w:sz w:val="24"/>
+          <w:szCs w:val="24"/>
+        </w:rPr>
+        <w:t xml:space="preserve"> al ataque.</w:t>
+      </w:r>
+    </w:p>
+    <w:p>
+      <w:pPr>
+        <w:spacing w:after="120" w:line="240" w:lineRule="auto"/>
+        <w:jc w:val="both"/>
+        <w:rPr>
+          <w:rFonts w:ascii="Verdana" w:eastAsia="Verdana" w:hAnsi="Verdana" w:cs="Verdana"/>
           <w:i/>
           <w:color w:val="CC0000"/>
           <w:sz w:val="24"/>
           <w:szCs w:val="24"/>
         </w:rPr>
       </w:pPr>
-      <w:r>
-        <w:rPr>
-          <w:rFonts w:ascii="Verdana" w:eastAsia="Verdana" w:hAnsi="Verdana" w:cs="Verdana"/>
-          <w:i/>
-          <w:color w:val="CC0000"/>
-          <w:sz w:val="24"/>
-          <w:szCs w:val="24"/>
-        </w:rPr>
-        <w:t xml:space="preserve">[Deben </w:t>
-      </w:r>
-      <w:r>
-        <w:rPr>
-          <w:rFonts w:ascii="Verdana" w:eastAsia="Verdana" w:hAnsi="Verdana" w:cs="Verdana"/>
-          <w:b/>
-          <w:i/>
-          <w:color w:val="CC0000"/>
-          <w:sz w:val="24"/>
-          <w:szCs w:val="24"/>
-          <w:u w:val="single"/>
-        </w:rPr>
-        <w:t>detallar/explicar</w:t>
-      </w:r>
-      <w:r>
-        <w:rPr>
-          <w:rFonts w:ascii="Verdana" w:eastAsia="Verdana" w:hAnsi="Verdana" w:cs="Verdana"/>
-          <w:b/>
-          <w:i/>
-          <w:color w:val="CC0000"/>
-          <w:sz w:val="24"/>
-          <w:szCs w:val="24"/>
-        </w:rPr>
-        <w:t xml:space="preserve"> </w:t>
-      </w:r>
-      <w:r>
-        <w:rPr>
-          <w:rFonts w:ascii="Verdana" w:eastAsia="Verdana" w:hAnsi="Verdana" w:cs="Verdana"/>
-          <w:i/>
-          <w:color w:val="CC0000"/>
-          <w:sz w:val="24"/>
-          <w:szCs w:val="24"/>
-        </w:rPr>
-        <w:t xml:space="preserve">qué estrategias </w:t>
-      </w:r>
-      <w:r>
-        <w:rPr>
-          <w:rFonts w:ascii="Verdana" w:eastAsia="Verdana" w:hAnsi="Verdana" w:cs="Verdana"/>
-          <w:i/>
-          <w:color w:val="CC0000"/>
-          <w:sz w:val="24"/>
-          <w:szCs w:val="24"/>
-        </w:rPr>
-        <w:t>utilizaron para resolver todos los puntos más conflictivos del trabajo práctico</w:t>
-      </w:r>
-      <w:proofErr w:type="gramStart"/>
-      <w:r>
-        <w:rPr>
-          <w:rFonts w:ascii="Verdana" w:eastAsia="Verdana" w:hAnsi="Verdana" w:cs="Verdana"/>
-          <w:i/>
-          <w:color w:val="CC0000"/>
-          <w:sz w:val="24"/>
-          <w:szCs w:val="24"/>
-        </w:rPr>
-        <w:t>. ]</w:t>
-      </w:r>
-      <w:proofErr w:type="gramEnd"/>
-    </w:p>
-    <w:p>
-      <w:pPr>
-        <w:spacing w:after="120" w:line="240" w:lineRule="auto"/>
-        <w:rPr>
-          <w:rFonts w:ascii="Verdana" w:eastAsia="Verdana" w:hAnsi="Verdana" w:cs="Verdana"/>
-          <w:color w:val="auto"/>
-          <w:sz w:val="24"/>
-          <w:szCs w:val="24"/>
-        </w:rPr>
-      </w:pPr>
-      <w:r>
-        <w:rPr>
-          <w:rFonts w:ascii="Verdana" w:eastAsia="Verdana" w:hAnsi="Verdana" w:cs="Verdana"/>
-          <w:color w:val="auto"/>
-          <w:sz w:val="24"/>
-          <w:szCs w:val="24"/>
-        </w:rPr>
-        <w:t xml:space="preserve">-Para resolver el problema de los distintos modos se usa el patrón </w:t>
-      </w:r>
-      <w:proofErr w:type="spellStart"/>
-      <w:r>
-        <w:rPr>
-          <w:rFonts w:ascii="Verdana" w:eastAsia="Verdana" w:hAnsi="Verdana" w:cs="Verdana"/>
-          <w:color w:val="auto"/>
-          <w:sz w:val="24"/>
-          <w:szCs w:val="24"/>
-        </w:rPr>
-        <w:t>State</w:t>
-      </w:r>
-      <w:proofErr w:type="spellEnd"/>
-      <w:r>
-        <w:rPr>
-          <w:rFonts w:ascii="Verdana" w:eastAsia="Verdana" w:hAnsi="Verdana" w:cs="Verdana"/>
-          <w:color w:val="auto"/>
-          <w:sz w:val="24"/>
-          <w:szCs w:val="24"/>
-        </w:rPr>
-        <w:t>, entonces cada per</w:t>
-      </w:r>
-      <w:r>
-        <w:rPr>
-          <w:rFonts w:ascii="Verdana" w:eastAsia="Verdana" w:hAnsi="Verdana" w:cs="Verdana"/>
-          <w:color w:val="auto"/>
-          <w:sz w:val="24"/>
-          <w:szCs w:val="24"/>
-        </w:rPr>
-        <w:t>sonaje tiene un atributo Estado que es</w:t>
-      </w:r>
-      <w:r>
-        <w:rPr>
-          <w:rFonts w:ascii="Verdana" w:eastAsia="Verdana" w:hAnsi="Verdana" w:cs="Verdana"/>
-          <w:color w:val="auto"/>
-          <w:sz w:val="24"/>
-          <w:szCs w:val="24"/>
-        </w:rPr>
-        <w:t xml:space="preserve"> u</w:t>
-      </w:r>
-      <w:r>
-        <w:rPr>
-          <w:rFonts w:ascii="Verdana" w:eastAsia="Verdana" w:hAnsi="Verdana" w:cs="Verdana"/>
-          <w:color w:val="auto"/>
-          <w:sz w:val="24"/>
-          <w:szCs w:val="24"/>
-        </w:rPr>
-        <w:t>na interfaz, implementada</w:t>
-      </w:r>
-      <w:r>
-        <w:rPr>
-          <w:rFonts w:ascii="Verdana" w:eastAsia="Verdana" w:hAnsi="Verdana" w:cs="Verdana"/>
-          <w:color w:val="auto"/>
-          <w:sz w:val="24"/>
-          <w:szCs w:val="24"/>
-        </w:rPr>
-        <w:t xml:space="preserve"> por los distintos modos que admite cada personaje.</w:t>
-      </w:r>
-      <w:r>
-        <w:rPr>
-          <w:rFonts w:ascii="Verdana" w:eastAsia="Verdana" w:hAnsi="Verdana" w:cs="Verdana"/>
-          <w:color w:val="auto"/>
-          <w:sz w:val="24"/>
-          <w:szCs w:val="24"/>
-        </w:rPr>
-        <w:t xml:space="preserve"> En cada una de estas implementaciones de los modos, se agregan aquellos atributos que varían de acuerdo al modo en que se encuentre el personaje.</w:t>
-      </w:r>
-    </w:p>
-    <w:p>
-      <w:pPr>
-        <w:spacing w:after="120" w:line="240" w:lineRule="auto"/>
-        <w:rPr>
-          <w:rFonts w:ascii="Verdana" w:eastAsia="Verdana" w:hAnsi="Verdana" w:cs="Verdana"/>
-          <w:color w:val="auto"/>
-          <w:sz w:val="24"/>
-          <w:szCs w:val="24"/>
-        </w:rPr>
-      </w:pPr>
-      <w:r>
-        <w:rPr>
-          <w:rFonts w:ascii="Verdana" w:eastAsia="Verdana" w:hAnsi="Verdana" w:cs="Verdana"/>
-          <w:color w:val="auto"/>
-          <w:sz w:val="24"/>
-          <w:szCs w:val="24"/>
-        </w:rPr>
-        <w:t>-La clase Tablero está implementada como un mapa de Hash, donde la clave es la clase Posición, y el valor almacenado es la clase Casillero. Esto permite tener un sistema de coordenadas de los casilleros y poder acceder a ellos de una forma más cómoda y simple</w:t>
-      </w:r>
-      <w:r>
-        <w:rPr>
-          <w:rFonts w:ascii="Verdana" w:eastAsia="Verdana" w:hAnsi="Verdana" w:cs="Verdana"/>
-          <w:color w:val="auto"/>
-          <w:sz w:val="24"/>
-          <w:szCs w:val="24"/>
-        </w:rPr>
-        <w:t>. A la clase Tablero le podemos decir que nos diga si el camino entre dos casilleros distintos está despejado, para así mover un personaje de un casillero a otro y cumplir así con los requisitos del trabajo. Gracias al uso del sistema de coordenadas (la clase Posición), podemos calcular las distancias entre dos puntos más fácilmente.</w:t>
-      </w:r>
-      <w:bookmarkStart w:id="32" w:name="_GoBack"/>
-      <w:bookmarkEnd w:id="32"/>
-    </w:p>
-    <w:p>
-      <w:pPr>
-        <w:spacing w:after="120" w:line="240" w:lineRule="auto"/>
-        <w:jc w:val="both"/>
-        <w:rPr>
-          <w:rFonts w:ascii="Verdana" w:eastAsia="Verdana" w:hAnsi="Verdana" w:cs="Verdana"/>
-          <w:i/>
-          <w:color w:val="CC0000"/>
-          <w:sz w:val="24"/>
-          <w:szCs w:val="24"/>
-        </w:rPr>
-      </w:pPr>
-    </w:p>
-    <w:p>
-      <w:pPr>
-        <w:pStyle w:val="Heading2"/>
+    </w:p>
+    <w:p>
+      <w:pPr>
+        <w:pStyle w:val="Ttulo2"/>
         <w:spacing w:after="80"/>
         <w:rPr>
           <w:rFonts w:ascii="Trebuchet MS" w:eastAsia="Trebuchet MS" w:hAnsi="Trebuchet MS" w:cs="Trebuchet MS"/>
@@ -8188,6 +8025,7 @@
           <w:sz w:val="28"/>
           <w:szCs w:val="28"/>
         </w:rPr>
+        <w:lastRenderedPageBreak/>
         <w:t>Excepciones</w:t>
       </w:r>
       <w:r>
@@ -8202,21 +8040,48 @@
         <w:jc w:val="both"/>
         <w:rPr>
           <w:rFonts w:ascii="Verdana" w:eastAsia="Verdana" w:hAnsi="Verdana" w:cs="Verdana"/>
-          <w:i/>
-          <w:color w:val="CC0000"/>
-          <w:sz w:val="24"/>
-          <w:szCs w:val="24"/>
-        </w:rPr>
-      </w:pPr>
-      <w:r>
-        <w:rPr>
-          <w:rFonts w:ascii="Verdana" w:eastAsia="Verdana" w:hAnsi="Verdana" w:cs="Verdana"/>
-          <w:i/>
-          <w:color w:val="CC0000"/>
-          <w:sz w:val="24"/>
-          <w:szCs w:val="24"/>
-        </w:rPr>
-        <w:t>[Explicar las excepciones creadas, con qué fin fueron creadas y cómo y dónde se las atrapa explicando qué acciones se toman al respecto una vez capturadas.]</w:t>
+          <w:color w:val="auto"/>
+          <w:sz w:val="24"/>
+          <w:szCs w:val="24"/>
+        </w:rPr>
+      </w:pPr>
+      <w:r>
+        <w:rPr>
+          <w:rFonts w:ascii="Verdana" w:eastAsia="Verdana" w:hAnsi="Verdana" w:cs="Verdana"/>
+          <w:color w:val="auto"/>
+          <w:sz w:val="24"/>
+          <w:szCs w:val="24"/>
+        </w:rPr>
+        <w:t>Las excepciones creadas son</w:t>
+      </w:r>
+      <w:r>
+        <w:rPr>
+          <w:rFonts w:ascii="Verdana" w:eastAsia="Verdana" w:hAnsi="Verdana" w:cs="Verdana"/>
+          <w:color w:val="auto"/>
+          <w:sz w:val="24"/>
+          <w:szCs w:val="24"/>
+        </w:rPr>
+        <w:t xml:space="preserve"> todas excepciones chequeadas que heredan de </w:t>
+      </w:r>
+      <w:proofErr w:type="spellStart"/>
+      <w:r>
+        <w:rPr>
+          <w:rFonts w:ascii="Verdana" w:eastAsia="Verdana" w:hAnsi="Verdana" w:cs="Verdana"/>
+          <w:color w:val="auto"/>
+          <w:sz w:val="24"/>
+          <w:szCs w:val="24"/>
+        </w:rPr>
+        <w:t>Exception</w:t>
+      </w:r>
+      <w:proofErr w:type="spellEnd"/>
+      <w:r>
+        <w:rPr>
+          <w:rFonts w:ascii="Verdana" w:eastAsia="Verdana" w:hAnsi="Verdana" w:cs="Verdana"/>
+          <w:color w:val="auto"/>
+          <w:sz w:val="24"/>
+          <w:szCs w:val="24"/>
+        </w:rPr>
+        <w:t>. Se eligió de esta forma porque son todas excepciones que son provocadas por el usuario y no por el programador. Es el usuario quien no proporciona las condiciones deseadas de ejecución y no una falla del programador.</w:t>
       </w:r>
     </w:p>
     <w:p>
@@ -8237,7 +8102,16 @@
           <w:sz w:val="24"/>
           <w:szCs w:val="24"/>
         </w:rPr>
-        <w:t>Las excepciones creadas son:</w:t>
+        <w:t>Las excepciones creadas son las siguientes</w:t>
+      </w:r>
+      <w:r>
+        <w:rPr>
+          <w:rFonts w:ascii="Verdana" w:eastAsia="Verdana" w:hAnsi="Verdana" w:cs="Verdana"/>
+          <w:color w:val="auto"/>
+          <w:sz w:val="24"/>
+          <w:szCs w:val="24"/>
+        </w:rPr>
+        <w:t>:</w:t>
       </w:r>
     </w:p>
     <w:p>
@@ -8430,7 +8304,6 @@
           <w:sz w:val="24"/>
           <w:szCs w:val="24"/>
         </w:rPr>
-        <w:lastRenderedPageBreak/>
         <w:t>-</w:t>
       </w:r>
       <w:proofErr w:type="spellStart"/>
@@ -8443,7 +8316,7 @@
           <w:sz w:val="24"/>
           <w:szCs w:val="24"/>
         </w:rPr>
-        <w:t>NoHayDireccionPosibleException</w:t>
+        <w:t>NoPuedeAtacarAEsaDistanciaException</w:t>
       </w:r>
       <w:proofErr w:type="spellEnd"/>
       <w:r>
@@ -8453,31 +8326,13 @@
           <w:sz w:val="24"/>
           <w:szCs w:val="24"/>
         </w:rPr>
-        <w:t>: se lanza cuando se quiere construir una dirección a partir de dos posiciones iguales o que no están alineadas.</w:t>
+        <w:t>: se lanza cuando se quiere atacar a un oponente que se encuentra a una distancia superior a la distancia de ataque del personaje agresor.</w:t>
       </w:r>
     </w:p>
     <w:p>
       <w:pPr>
         <w:spacing w:after="120" w:line="240" w:lineRule="auto"/>
         <w:jc w:val="both"/>
-        <w:rPr>
-          <w:rFonts w:ascii="Verdana" w:eastAsia="Verdana" w:hAnsi="Verdana" w:cs="Verdana"/>
-          <w:color w:val="auto"/>
-          <w:sz w:val="24"/>
-          <w:szCs w:val="24"/>
-        </w:rPr>
-      </w:pPr>
-      <w:r>
-        <w:rPr>
-          <w:rFonts w:ascii="Verdana" w:eastAsia="Verdana" w:hAnsi="Verdana" w:cs="Verdana"/>
-          <w:color w:val="auto"/>
-          <w:sz w:val="24"/>
-          <w:szCs w:val="24"/>
-        </w:rPr>
-        <w:t>-</w:t>
-      </w:r>
-      <w:proofErr w:type="spellStart"/>
-      <w:r>
         <w:rPr>
           <w:rFonts w:ascii="Verdana" w:eastAsia="Verdana" w:hAnsi="Verdana" w:cs="Verdana"/>
           <w:b/>
@@ -8486,29 +8341,6 @@
           <w:sz w:val="24"/>
           <w:szCs w:val="24"/>
         </w:rPr>
-        <w:t>NoPuedeAtacarAEsaDistanciaException</w:t>
-      </w:r>
-      <w:proofErr w:type="spellEnd"/>
-      <w:r>
-        <w:rPr>
-          <w:rFonts w:ascii="Verdana" w:eastAsia="Verdana" w:hAnsi="Verdana" w:cs="Verdana"/>
-          <w:color w:val="auto"/>
-          <w:sz w:val="24"/>
-          <w:szCs w:val="24"/>
-        </w:rPr>
-        <w:t>: se lanza cuando se quiere atacar a un oponente que se encuentra a una distancia superior a la distancia de ataque del personaje agresor.</w:t>
-      </w:r>
-    </w:p>
-    <w:p>
-      <w:pPr>
-        <w:spacing w:after="120" w:line="240" w:lineRule="auto"/>
-        <w:jc w:val="both"/>
-        <w:rPr>
-          <w:rFonts w:ascii="Verdana" w:eastAsia="Verdana" w:hAnsi="Verdana" w:cs="Verdana"/>
-          <w:color w:val="auto"/>
-          <w:sz w:val="24"/>
-          <w:szCs w:val="24"/>
-        </w:rPr>
       </w:pPr>
       <w:r>
         <w:rPr>
@@ -8529,46 +8361,8 @@
           <w:sz w:val="24"/>
           <w:szCs w:val="24"/>
         </w:rPr>
-        <w:t>NoPuedeCambiarDeEstadoKiInsuficienteException</w:t>
-      </w:r>
-      <w:proofErr w:type="spellEnd"/>
-      <w:r>
-        <w:rPr>
-          <w:rFonts w:ascii="Verdana" w:eastAsia="Verdana" w:hAnsi="Verdana" w:cs="Verdana"/>
-          <w:color w:val="auto"/>
-          <w:sz w:val="24"/>
-          <w:szCs w:val="24"/>
-        </w:rPr>
-        <w:t>: se lanza cuando</w:t>
-      </w:r>
-      <w:r>
-        <w:rPr>
-          <w:rFonts w:ascii="Verdana" w:eastAsia="Verdana" w:hAnsi="Verdana" w:cs="Verdana"/>
-          <w:color w:val="auto"/>
-          <w:sz w:val="24"/>
-          <w:szCs w:val="24"/>
-        </w:rPr>
-        <w:t xml:space="preserve"> se quiere transformar un personaje a otro modo, pero el personaje no posee el Ki suficiente para hacerlo.</w:t>
-      </w:r>
-    </w:p>
-    <w:p>
-      <w:pPr>
-        <w:spacing w:after="120" w:line="240" w:lineRule="auto"/>
-        <w:jc w:val="both"/>
-        <w:rPr>
-          <w:color w:val="auto"/>
-        </w:rPr>
-      </w:pPr>
-      <w:r>
-        <w:rPr>
-          <w:rFonts w:ascii="Verdana" w:eastAsia="Verdana" w:hAnsi="Verdana" w:cs="Verdana"/>
-          <w:color w:val="auto"/>
-          <w:sz w:val="24"/>
-          <w:szCs w:val="24"/>
-        </w:rPr>
-        <w:t>-</w:t>
-      </w:r>
-      <w:proofErr w:type="spellStart"/>
+        <w:t>NoPuede</w:t>
+      </w:r>
       <w:r>
         <w:rPr>
           <w:rFonts w:ascii="Verdana" w:eastAsia="Verdana" w:hAnsi="Verdana" w:cs="Verdana"/>
@@ -8578,7 +8372,150 @@
           <w:sz w:val="24"/>
           <w:szCs w:val="24"/>
         </w:rPr>
-        <w:t>EstadoNoTieneProximoException</w:t>
+        <w:t>TransformarException</w:t>
+      </w:r>
+      <w:proofErr w:type="spellEnd"/>
+      <w:r>
+        <w:rPr>
+          <w:rFonts w:ascii="Verdana" w:eastAsia="Verdana" w:hAnsi="Verdana" w:cs="Verdana"/>
+          <w:b/>
+          <w:i/>
+          <w:color w:val="auto"/>
+          <w:sz w:val="24"/>
+          <w:szCs w:val="24"/>
+        </w:rPr>
+        <w:t>:</w:t>
+      </w:r>
+      <w:r>
+        <w:rPr>
+          <w:rFonts w:ascii="Verdana" w:eastAsia="Verdana" w:hAnsi="Verdana" w:cs="Verdana"/>
+          <w:color w:val="auto"/>
+          <w:sz w:val="24"/>
+          <w:szCs w:val="24"/>
+        </w:rPr>
+        <w:t xml:space="preserve"> se lanza cuando no se cumple alguna condición especial de transformación para los personajes.</w:t>
+      </w:r>
+    </w:p>
+    <w:p>
+      <w:pPr>
+        <w:spacing w:after="120" w:line="240" w:lineRule="auto"/>
+        <w:jc w:val="both"/>
+        <w:rPr>
+          <w:rFonts w:ascii="Verdana" w:eastAsia="Verdana" w:hAnsi="Verdana" w:cs="Verdana"/>
+          <w:color w:val="auto"/>
+          <w:sz w:val="24"/>
+          <w:szCs w:val="24"/>
+        </w:rPr>
+      </w:pPr>
+      <w:r>
+        <w:rPr>
+          <w:rFonts w:ascii="Verdana" w:eastAsia="Verdana" w:hAnsi="Verdana" w:cs="Verdana"/>
+          <w:b/>
+          <w:i/>
+          <w:color w:val="auto"/>
+          <w:sz w:val="24"/>
+          <w:szCs w:val="24"/>
+        </w:rPr>
+        <w:t>-</w:t>
+      </w:r>
+      <w:proofErr w:type="spellStart"/>
+      <w:r>
+        <w:rPr>
+          <w:rFonts w:ascii="Verdana" w:eastAsia="Verdana" w:hAnsi="Verdana" w:cs="Verdana"/>
+          <w:b/>
+          <w:i/>
+          <w:color w:val="auto"/>
+          <w:sz w:val="24"/>
+          <w:szCs w:val="24"/>
+        </w:rPr>
+        <w:t>KiInsuficienteException</w:t>
+      </w:r>
+      <w:proofErr w:type="spellEnd"/>
+      <w:r>
+        <w:rPr>
+          <w:rFonts w:ascii="Verdana" w:eastAsia="Verdana" w:hAnsi="Verdana" w:cs="Verdana"/>
+          <w:color w:val="auto"/>
+          <w:sz w:val="24"/>
+          <w:szCs w:val="24"/>
+        </w:rPr>
+        <w:t>: se lanza cuando</w:t>
+      </w:r>
+      <w:r>
+        <w:rPr>
+          <w:rFonts w:ascii="Verdana" w:eastAsia="Verdana" w:hAnsi="Verdana" w:cs="Verdana"/>
+          <w:color w:val="auto"/>
+          <w:sz w:val="24"/>
+          <w:szCs w:val="24"/>
+        </w:rPr>
+        <w:t xml:space="preserve"> se quiere transformar un personaje a otro modo,</w:t>
+      </w:r>
+      <w:r>
+        <w:rPr>
+          <w:rFonts w:ascii="Verdana" w:eastAsia="Verdana" w:hAnsi="Verdana" w:cs="Verdana"/>
+          <w:color w:val="auto"/>
+          <w:sz w:val="24"/>
+          <w:szCs w:val="24"/>
+        </w:rPr>
+        <w:t xml:space="preserve"> o realizar un ataque especial de algún personaje que requiera Ki,</w:t>
+      </w:r>
+      <w:r>
+        <w:rPr>
+          <w:rFonts w:ascii="Verdana" w:eastAsia="Verdana" w:hAnsi="Verdana" w:cs="Verdana"/>
+          <w:color w:val="auto"/>
+          <w:sz w:val="24"/>
+          <w:szCs w:val="24"/>
+        </w:rPr>
+        <w:t xml:space="preserve"> pero el personaje no pose</w:t>
+      </w:r>
+      <w:r>
+        <w:rPr>
+          <w:rFonts w:ascii="Verdana" w:eastAsia="Verdana" w:hAnsi="Verdana" w:cs="Verdana"/>
+          <w:color w:val="auto"/>
+          <w:sz w:val="24"/>
+          <w:szCs w:val="24"/>
+        </w:rPr>
+        <w:t>e el Ki suficiente para hacerlo.</w:t>
+      </w:r>
+    </w:p>
+    <w:p>
+      <w:pPr>
+        <w:spacing w:after="120" w:line="240" w:lineRule="auto"/>
+        <w:jc w:val="both"/>
+        <w:rPr>
+          <w:color w:val="auto"/>
+        </w:rPr>
+      </w:pPr>
+      <w:r>
+        <w:rPr>
+          <w:rFonts w:ascii="Verdana" w:eastAsia="Verdana" w:hAnsi="Verdana" w:cs="Verdana"/>
+          <w:color w:val="auto"/>
+          <w:sz w:val="24"/>
+          <w:szCs w:val="24"/>
+        </w:rPr>
+        <w:t>-</w:t>
+      </w:r>
+      <w:proofErr w:type="spellStart"/>
+      <w:r>
+        <w:rPr>
+          <w:rFonts w:ascii="Verdana" w:eastAsia="Verdana" w:hAnsi="Verdana" w:cs="Verdana"/>
+          <w:b/>
+          <w:i/>
+          <w:color w:val="auto"/>
+          <w:sz w:val="24"/>
+          <w:szCs w:val="24"/>
+        </w:rPr>
+        <w:t>NoHayProximaTransformacion</w:t>
+      </w:r>
+      <w:r>
+        <w:rPr>
+          <w:rFonts w:ascii="Verdana" w:eastAsia="Verdana" w:hAnsi="Verdana" w:cs="Verdana"/>
+          <w:b/>
+          <w:i/>
+          <w:color w:val="auto"/>
+          <w:sz w:val="24"/>
+          <w:szCs w:val="24"/>
+        </w:rPr>
+        <w:t>Exception</w:t>
       </w:r>
       <w:proofErr w:type="spellEnd"/>
       <w:r>
@@ -8602,7 +8539,7 @@
 </file>
 
 <file path=word/numbering.xml><?xml version="1.0" encoding="utf-8"?>
-<w:numbering xmlns:wpc="http://schemas.microsoft.com/office/word/2010/wordprocessingCanvas" xmlns:mc="http://schemas.openxmlformats.org/markup-compatibility/2006" xmlns:o="urn:schemas-microsoft-com:office:office" xmlns:r="http://schemas.openxmlformats.org/officeDocument/2006/relationships" xmlns:m="http://schemas.openxmlformats.org/officeDocument/2006/math" xmlns:v="urn:schemas-microsoft-com:vml" xmlns:wp14="http://schemas.microsoft.com/office/word/2010/wordprocessingDrawing" xmlns:wp="http://schemas.openxmlformats.org/drawingml/2006/wordprocessingDrawing" xmlns:w10="urn:schemas-microsoft-com:office:word" xmlns:w="http://schemas.openxmlformats.org/wordprocessingml/2006/main" xmlns:w14="http://schemas.microsoft.com/office/word/2010/wordml" xmlns:w15="http://schemas.microsoft.com/office/word/2012/wordml" xmlns:wpg="http://schemas.microsoft.com/office/word/2010/wordprocessingGroup" xmlns:wpi="http://schemas.microsoft.com/office/word/2010/wordprocessingInk" xmlns:wne="http://schemas.microsoft.com/office/word/2006/wordml" xmlns:wps="http://schemas.microsoft.com/office/word/2010/wordprocessingShape" mc:Ignorable="w14 w15 wp14">
+<w:numbering xmlns:wpc="http://schemas.microsoft.com/office/word/2010/wordprocessingCanvas" xmlns:cx="http://schemas.microsoft.com/office/drawing/2014/chartex" xmlns:cx1="http://schemas.microsoft.com/office/drawing/2015/9/8/chartex" xmlns:cx2="http://schemas.microsoft.com/office/drawing/2015/10/21/chartex" xmlns:cx3="http://schemas.microsoft.com/office/drawing/2016/5/9/chartex" xmlns:cx4="http://schemas.microsoft.com/office/drawing/2016/5/10/chartex" xmlns:cx5="http://schemas.microsoft.com/office/drawing/2016/5/11/chartex" xmlns:cx6="http://schemas.microsoft.com/office/drawing/2016/5/12/chartex" xmlns:cx7="http://schemas.microsoft.com/office/drawing/2016/5/13/chartex" xmlns:cx8="http://schemas.microsoft.com/office/drawing/2016/5/14/chartex" xmlns:mc="http://schemas.openxmlformats.org/markup-compatibility/2006" xmlns:aink="http://schemas.microsoft.com/office/drawing/2016/ink" xmlns:o="urn:schemas-microsoft-com:office:office" xmlns:r="http://schemas.openxmlformats.org/officeDocument/2006/relationships" xmlns:m="http://schemas.openxmlformats.org/officeDocument/2006/math" xmlns:v="urn:schemas-microsoft-com:vml" xmlns:wp14="http://schemas.microsoft.com/office/word/2010/wordprocessingDrawing" xmlns:wp="http://schemas.openxmlformats.org/drawingml/2006/wordprocessingDrawing" xmlns:w10="urn:schemas-microsoft-com:office:word" xmlns:w="http://schemas.openxmlformats.org/wordprocessingml/2006/main" xmlns:w14="http://schemas.microsoft.com/office/word/2010/wordml" xmlns:w15="http://schemas.microsoft.com/office/word/2012/wordml" xmlns:w16se="http://schemas.microsoft.com/office/word/2015/wordml/symex" xmlns:wpg="http://schemas.microsoft.com/office/word/2010/wordprocessingGroup" xmlns:wpi="http://schemas.microsoft.com/office/word/2010/wordprocessingInk" xmlns:wne="http://schemas.microsoft.com/office/word/2006/wordml" xmlns:wps="http://schemas.microsoft.com/office/word/2010/wordprocessingShape" mc:Ignorable="w14 w15 w16se wp14">
   <w:abstractNum w:abstractNumId="0" w15:restartNumberingAfterBreak="0">
     <w:nsid w:val="0F6E230B"/>
     <w:multiLevelType w:val="multilevel"/>
@@ -9741,7 +9678,7 @@
 </file>
 
 <file path=word/styles.xml><?xml version="1.0" encoding="utf-8"?>
-<w:styles xmlns:mc="http://schemas.openxmlformats.org/markup-compatibility/2006" xmlns:r="http://schemas.openxmlformats.org/officeDocument/2006/relationships" xmlns:w="http://schemas.openxmlformats.org/wordprocessingml/2006/main" xmlns:w14="http://schemas.microsoft.com/office/word/2010/wordml" xmlns:w15="http://schemas.microsoft.com/office/word/2012/wordml" mc:Ignorable="w14 w15">
+<w:styles xmlns:mc="http://schemas.openxmlformats.org/markup-compatibility/2006" xmlns:r="http://schemas.openxmlformats.org/officeDocument/2006/relationships" xmlns:w="http://schemas.openxmlformats.org/wordprocessingml/2006/main" xmlns:w14="http://schemas.microsoft.com/office/word/2010/wordml" xmlns:w15="http://schemas.microsoft.com/office/word/2012/wordml" xmlns:w16se="http://schemas.microsoft.com/office/word/2015/wordml/symex" mc:Ignorable="w14 w15 w16se">
   <w:docDefaults>
     <w:rPrDefault>
       <w:rPr>
@@ -9759,7 +9696,7 @@
       </w:pPr>
     </w:pPrDefault>
   </w:docDefaults>
-  <w:latentStyles w:defLockedState="0" w:defUIPriority="99" w:defSemiHidden="0" w:defUnhideWhenUsed="0" w:defQFormat="0" w:count="371">
+  <w:latentStyles w:defLockedState="0" w:defUIPriority="99" w:defSemiHidden="0" w:defUnhideWhenUsed="0" w:defQFormat="0" w:count="374">
     <w:lsdException w:name="Normal" w:uiPriority="0" w:qFormat="1"/>
     <w:lsdException w:name="heading 1" w:uiPriority="9" w:qFormat="1"/>
     <w:lsdException w:name="heading 2" w:semiHidden="1" w:uiPriority="9" w:unhideWhenUsed="1" w:qFormat="1"/>
@@ -9865,7 +9802,6 @@
     <w:lsdException w:name="HTML Sample" w:semiHidden="1" w:unhideWhenUsed="1"/>
     <w:lsdException w:name="HTML Typewriter" w:semiHidden="1" w:unhideWhenUsed="1"/>
     <w:lsdException w:name="HTML Variable" w:semiHidden="1" w:unhideWhenUsed="1"/>
-    <w:lsdException w:name="Normal Table" w:semiHidden="1" w:unhideWhenUsed="1"/>
     <w:lsdException w:name="annotation subject" w:semiHidden="1" w:unhideWhenUsed="1"/>
     <w:lsdException w:name="No List" w:semiHidden="1" w:unhideWhenUsed="1"/>
     <w:lsdException w:name="Outline List 1" w:semiHidden="1" w:unhideWhenUsed="1"/>
@@ -9910,7 +9846,6 @@
     <w:lsdException w:name="Table Professional" w:semiHidden="1" w:unhideWhenUsed="1"/>
     <w:lsdException w:name="Table Subtle 1" w:semiHidden="1" w:unhideWhenUsed="1"/>
     <w:lsdException w:name="Table Subtle 2" w:semiHidden="1" w:unhideWhenUsed="1"/>
-    <w:lsdException w:name="Table Web 1" w:semiHidden="1" w:unhideWhenUsed="1"/>
     <w:lsdException w:name="Table Web 2" w:semiHidden="1" w:unhideWhenUsed="1"/>
     <w:lsdException w:name="Table Web 3" w:semiHidden="1" w:unhideWhenUsed="1"/>
     <w:lsdException w:name="Balloon Text" w:semiHidden="1" w:unhideWhenUsed="1"/>
@@ -10131,11 +10066,14 @@
     <w:lsdException w:name="List Table 5 Dark Accent 6" w:uiPriority="50"/>
     <w:lsdException w:name="List Table 6 Colorful Accent 6" w:uiPriority="51"/>
     <w:lsdException w:name="List Table 7 Colorful Accent 6" w:uiPriority="52"/>
+    <w:lsdException w:name="Mention" w:semiHidden="1" w:unhideWhenUsed="1"/>
+    <w:lsdException w:name="Smart Hyperlink" w:semiHidden="1" w:unhideWhenUsed="1"/>
+    <w:lsdException w:name="Hashtag" w:semiHidden="1" w:unhideWhenUsed="1"/>
   </w:latentStyles>
   <w:style w:type="paragraph" w:default="1" w:styleId="Normal">
     <w:name w:val="Normal"/>
   </w:style>
-  <w:style w:type="paragraph" w:styleId="Heading1">
+  <w:style w:type="paragraph" w:styleId="Ttulo1">
     <w:name w:val="heading 1"/>
     <w:basedOn w:val="Normal"/>
     <w:next w:val="Normal"/>
@@ -10150,7 +10088,7 @@
       <w:szCs w:val="40"/>
     </w:rPr>
   </w:style>
-  <w:style w:type="paragraph" w:styleId="Heading2">
+  <w:style w:type="paragraph" w:styleId="Ttulo2">
     <w:name w:val="heading 2"/>
     <w:basedOn w:val="Normal"/>
     <w:next w:val="Normal"/>
@@ -10165,7 +10103,7 @@
       <w:szCs w:val="32"/>
     </w:rPr>
   </w:style>
-  <w:style w:type="paragraph" w:styleId="Heading3">
+  <w:style w:type="paragraph" w:styleId="Ttulo3">
     <w:name w:val="heading 3"/>
     <w:basedOn w:val="Normal"/>
     <w:next w:val="Normal"/>
@@ -10181,7 +10119,7 @@
       <w:szCs w:val="28"/>
     </w:rPr>
   </w:style>
-  <w:style w:type="paragraph" w:styleId="Heading4">
+  <w:style w:type="paragraph" w:styleId="Ttulo4">
     <w:name w:val="heading 4"/>
     <w:basedOn w:val="Normal"/>
     <w:next w:val="Normal"/>
@@ -10197,7 +10135,7 @@
       <w:szCs w:val="24"/>
     </w:rPr>
   </w:style>
-  <w:style w:type="paragraph" w:styleId="Heading5">
+  <w:style w:type="paragraph" w:styleId="Ttulo5">
     <w:name w:val="heading 5"/>
     <w:basedOn w:val="Normal"/>
     <w:next w:val="Normal"/>
@@ -10212,7 +10150,7 @@
       <w:b/>
     </w:rPr>
   </w:style>
-  <w:style w:type="paragraph" w:styleId="Heading6">
+  <w:style w:type="paragraph" w:styleId="Ttulo6">
     <w:name w:val="heading 6"/>
     <w:basedOn w:val="Normal"/>
     <w:next w:val="Normal"/>
@@ -10229,13 +10167,13 @@
       <w:szCs w:val="20"/>
     </w:rPr>
   </w:style>
-  <w:style w:type="character" w:default="1" w:styleId="DefaultParagraphFont">
+  <w:style w:type="character" w:default="1" w:styleId="Fuentedeprrafopredeter">
     <w:name w:val="Default Paragraph Font"/>
     <w:uiPriority w:val="1"/>
     <w:semiHidden/>
     <w:unhideWhenUsed/>
   </w:style>
-  <w:style w:type="table" w:default="1" w:styleId="TableNormal">
+  <w:style w:type="table" w:default="1" w:styleId="Tablanormal">
     <w:name w:val="Normal Table"/>
     <w:uiPriority w:val="99"/>
     <w:semiHidden/>
@@ -10250,13 +10188,13 @@
       </w:tblCellMar>
     </w:tblPr>
   </w:style>
-  <w:style w:type="numbering" w:default="1" w:styleId="NoList">
+  <w:style w:type="numbering" w:default="1" w:styleId="Sinlista">
     <w:name w:val="No List"/>
     <w:uiPriority w:val="99"/>
     <w:semiHidden/>
     <w:unhideWhenUsed/>
   </w:style>
-  <w:style w:type="paragraph" w:styleId="Title">
+  <w:style w:type="paragraph" w:styleId="Ttulo">
     <w:name w:val="Title"/>
     <w:basedOn w:val="Normal"/>
     <w:next w:val="Normal"/>
@@ -10270,7 +10208,7 @@
       <w:szCs w:val="52"/>
     </w:rPr>
   </w:style>
-  <w:style w:type="paragraph" w:styleId="Subtitle">
+  <w:style w:type="paragraph" w:styleId="Subttulo">
     <w:name w:val="Subtitle"/>
     <w:basedOn w:val="Normal"/>
     <w:next w:val="Normal"/>
@@ -10286,7 +10224,7 @@
     </w:rPr>
   </w:style>
   <w:style w:type="table" w:customStyle="1" w:styleId="a">
-    <w:basedOn w:val="TableNormal"/>
+    <w:basedOn w:val="Tablanormal"/>
     <w:tblPr>
       <w:tblStyleRowBandSize w:val="1"/>
       <w:tblStyleColBandSize w:val="1"/>
@@ -10297,7 +10235,7 @@
     </w:tblPr>
   </w:style>
   <w:style w:type="table" w:customStyle="1" w:styleId="a0">
-    <w:basedOn w:val="TableNormal"/>
+    <w:basedOn w:val="Tablanormal"/>
     <w:tblPr>
       <w:tblStyleRowBandSize w:val="1"/>
       <w:tblStyleColBandSize w:val="1"/>
@@ -10308,7 +10246,7 @@
     </w:tblPr>
   </w:style>
   <w:style w:type="table" w:customStyle="1" w:styleId="a1">
-    <w:basedOn w:val="TableNormal"/>
+    <w:basedOn w:val="Tablanormal"/>
     <w:tblPr>
       <w:tblStyleRowBandSize w:val="1"/>
       <w:tblStyleColBandSize w:val="1"/>
@@ -10319,7 +10257,7 @@
     </w:tblPr>
   </w:style>
   <w:style w:type="table" w:customStyle="1" w:styleId="a2">
-    <w:basedOn w:val="TableNormal"/>
+    <w:basedOn w:val="Tablanormal"/>
     <w:tblPr>
       <w:tblStyleRowBandSize w:val="1"/>
       <w:tblStyleColBandSize w:val="1"/>
@@ -10330,7 +10268,7 @@
     </w:tblPr>
   </w:style>
   <w:style w:type="table" w:customStyle="1" w:styleId="a3">
-    <w:basedOn w:val="TableNormal"/>
+    <w:basedOn w:val="Tablanormal"/>
     <w:tblPr>
       <w:tblStyleRowBandSize w:val="1"/>
       <w:tblStyleColBandSize w:val="1"/>
@@ -10341,7 +10279,7 @@
     </w:tblPr>
   </w:style>
   <w:style w:type="table" w:customStyle="1" w:styleId="a4">
-    <w:basedOn w:val="TableNormal"/>
+    <w:basedOn w:val="Tablanormal"/>
     <w:tblPr>
       <w:tblStyleRowBandSize w:val="1"/>
       <w:tblStyleColBandSize w:val="1"/>
@@ -10352,7 +10290,7 @@
     </w:tblPr>
   </w:style>
   <w:style w:type="table" w:customStyle="1" w:styleId="a5">
-    <w:basedOn w:val="TableNormal"/>
+    <w:basedOn w:val="Tablanormal"/>
     <w:tblPr>
       <w:tblStyleRowBandSize w:val="1"/>
       <w:tblStyleColBandSize w:val="1"/>
@@ -10363,7 +10301,7 @@
     </w:tblPr>
   </w:style>
   <w:style w:type="table" w:customStyle="1" w:styleId="a6">
-    <w:basedOn w:val="TableNormal"/>
+    <w:basedOn w:val="Tablanormal"/>
     <w:tblPr>
       <w:tblStyleRowBandSize w:val="1"/>
       <w:tblStyleColBandSize w:val="1"/>
@@ -10374,7 +10312,7 @@
     </w:tblPr>
   </w:style>
   <w:style w:type="table" w:customStyle="1" w:styleId="a7">
-    <w:basedOn w:val="TableNormal"/>
+    <w:basedOn w:val="Tablanormal"/>
     <w:tblPr>
       <w:tblStyleRowBandSize w:val="1"/>
       <w:tblStyleColBandSize w:val="1"/>
@@ -10384,7 +10322,7 @@
       </w:tblCellMar>
     </w:tblPr>
   </w:style>
-  <w:style w:type="paragraph" w:styleId="ListParagraph">
+  <w:style w:type="paragraph" w:styleId="Prrafodelista">
     <w:name w:val="List Paragraph"/>
     <w:basedOn w:val="Normal"/>
     <w:uiPriority w:val="34"/>

</xml_diff>

<commit_message>
Actualizo informe con acotaciones a modificar sobre excepciones
</commit_message>
<xml_diff>
--- a/Informe/TP2-DragonAlgoBall.docx
+++ b/Informe/TP2-DragonAlgoBall.docx
@@ -1,6 +1,6 @@
 
 <file path=word/document.xml><?xml version="1.0" encoding="utf-8"?>
-<w:document xmlns:wpc="http://schemas.microsoft.com/office/word/2010/wordprocessingCanvas" xmlns:cx="http://schemas.microsoft.com/office/drawing/2014/chartex" xmlns:cx1="http://schemas.microsoft.com/office/drawing/2015/9/8/chartex" xmlns:cx2="http://schemas.microsoft.com/office/drawing/2015/10/21/chartex" xmlns:cx3="http://schemas.microsoft.com/office/drawing/2016/5/9/chartex" xmlns:cx4="http://schemas.microsoft.com/office/drawing/2016/5/10/chartex" xmlns:cx5="http://schemas.microsoft.com/office/drawing/2016/5/11/chartex" xmlns:cx6="http://schemas.microsoft.com/office/drawing/2016/5/12/chartex" xmlns:cx7="http://schemas.microsoft.com/office/drawing/2016/5/13/chartex" xmlns:cx8="http://schemas.microsoft.com/office/drawing/2016/5/14/chartex" xmlns:mc="http://schemas.openxmlformats.org/markup-compatibility/2006" xmlns:aink="http://schemas.microsoft.com/office/drawing/2016/ink" xmlns:o="urn:schemas-microsoft-com:office:office" xmlns:r="http://schemas.openxmlformats.org/officeDocument/2006/relationships" xmlns:m="http://schemas.openxmlformats.org/officeDocument/2006/math" xmlns:v="urn:schemas-microsoft-com:vml" xmlns:wp14="http://schemas.microsoft.com/office/word/2010/wordprocessingDrawing" xmlns:wp="http://schemas.openxmlformats.org/drawingml/2006/wordprocessingDrawing" xmlns:w10="urn:schemas-microsoft-com:office:word" xmlns:w="http://schemas.openxmlformats.org/wordprocessingml/2006/main" xmlns:w14="http://schemas.microsoft.com/office/word/2010/wordml" xmlns:w15="http://schemas.microsoft.com/office/word/2012/wordml" xmlns:w16se="http://schemas.microsoft.com/office/word/2015/wordml/symex" xmlns:wpg="http://schemas.microsoft.com/office/word/2010/wordprocessingGroup" xmlns:wpi="http://schemas.microsoft.com/office/word/2010/wordprocessingInk" xmlns:wne="http://schemas.microsoft.com/office/word/2006/wordml" xmlns:wps="http://schemas.microsoft.com/office/word/2010/wordprocessingShape" mc:Ignorable="w14 w15 w16se wp14">
+<w:document xmlns:wpc="http://schemas.microsoft.com/office/word/2010/wordprocessingCanvas" xmlns:cx="http://schemas.microsoft.com/office/drawing/2014/chartex" xmlns:cx1="http://schemas.microsoft.com/office/drawing/2015/9/8/chartex" xmlns:cx2="http://schemas.microsoft.com/office/drawing/2015/10/21/chartex" xmlns:cx3="http://schemas.microsoft.com/office/drawing/2016/5/9/chartex" xmlns:cx4="http://schemas.microsoft.com/office/drawing/2016/5/10/chartex" xmlns:cx5="http://schemas.microsoft.com/office/drawing/2016/5/11/chartex" xmlns:cx6="http://schemas.microsoft.com/office/drawing/2016/5/12/chartex" xmlns:cx7="http://schemas.microsoft.com/office/drawing/2016/5/13/chartex" xmlns:cx8="http://schemas.microsoft.com/office/drawing/2016/5/14/chartex" xmlns:mc="http://schemas.openxmlformats.org/markup-compatibility/2006" xmlns:aink="http://schemas.microsoft.com/office/drawing/2016/ink" xmlns:am3d="http://schemas.microsoft.com/office/drawing/2017/model3d" xmlns:o="urn:schemas-microsoft-com:office:office" xmlns:r="http://schemas.openxmlformats.org/officeDocument/2006/relationships" xmlns:m="http://schemas.openxmlformats.org/officeDocument/2006/math" xmlns:v="urn:schemas-microsoft-com:vml" xmlns:wp14="http://schemas.microsoft.com/office/word/2010/wordprocessingDrawing" xmlns:wp="http://schemas.openxmlformats.org/drawingml/2006/wordprocessingDrawing" xmlns:w10="urn:schemas-microsoft-com:office:word" xmlns:w="http://schemas.openxmlformats.org/wordprocessingml/2006/main" xmlns:w14="http://schemas.microsoft.com/office/word/2010/wordml" xmlns:w15="http://schemas.microsoft.com/office/word/2012/wordml" xmlns:w16cid="http://schemas.microsoft.com/office/word/2016/wordml/cid" xmlns:w16se="http://schemas.microsoft.com/office/word/2015/wordml/symex" xmlns:wpg="http://schemas.microsoft.com/office/word/2010/wordprocessingGroup" xmlns:wpi="http://schemas.microsoft.com/office/word/2010/wordprocessingInk" xmlns:wne="http://schemas.microsoft.com/office/word/2006/wordml" xmlns:wps="http://schemas.microsoft.com/office/word/2010/wordprocessingShape" mc:Ignorable="w14 w15 w16se w16cid wp14">
   <w:background w:color="FFFFFF"/>
   <w:body>
     <w:p/>
@@ -624,7 +624,15 @@
                 <w:sz w:val="24"/>
                 <w:szCs w:val="24"/>
               </w:rPr>
-              <w:t>eze-telias@gmail.com</w:t>
+              <w:t>eze-telias@hotmail</w:t>
+            </w:r>
+            <w:r>
+              <w:rPr>
+                <w:rFonts w:ascii="Verdana" w:eastAsia="Verdana" w:hAnsi="Verdana" w:cs="Verdana"/>
+                <w:sz w:val="24"/>
+                <w:szCs w:val="24"/>
+              </w:rPr>
+              <w:t>.com</w:t>
             </w:r>
           </w:p>
         </w:tc>
@@ -649,8 +657,6 @@
           <w:szCs w:val="24"/>
         </w:rPr>
       </w:pPr>
-      <w:bookmarkStart w:id="0" w:name="_GoBack"/>
-      <w:bookmarkEnd w:id="0"/>
     </w:p>
     <w:p>
       <w:pPr>
@@ -716,6 +722,14 @@
           <w:szCs w:val="24"/>
         </w:rPr>
         <w:t>:</w:t>
+      </w:r>
+      <w:r>
+        <w:rPr>
+          <w:rFonts w:ascii="Verdana" w:eastAsia="Verdana" w:hAnsi="Verdana" w:cs="Verdana"/>
+          <w:sz w:val="24"/>
+          <w:szCs w:val="24"/>
+        </w:rPr>
+        <w:t xml:space="preserve"> Diego Sánchez</w:t>
       </w:r>
     </w:p>
     <w:p>
@@ -797,8 +811,8 @@
           <w:szCs w:val="36"/>
         </w:rPr>
       </w:pPr>
-      <w:bookmarkStart w:id="1" w:name="_gjdgxs" w:colFirst="0" w:colLast="0"/>
-      <w:bookmarkEnd w:id="1"/>
+      <w:bookmarkStart w:id="0" w:name="_gjdgxs" w:colFirst="0" w:colLast="0"/>
+      <w:bookmarkEnd w:id="0"/>
     </w:p>
     <w:p>
       <w:r>
@@ -816,15 +830,15 @@
           <w:szCs w:val="36"/>
         </w:rPr>
       </w:pPr>
-      <w:bookmarkStart w:id="2" w:name="_30j0zll" w:colFirst="0" w:colLast="0"/>
+      <w:bookmarkStart w:id="1" w:name="_30j0zll" w:colFirst="0" w:colLast="0"/>
+      <w:bookmarkEnd w:id="1"/>
+    </w:p>
+    <w:p>
+      <w:pPr>
+        <w:pStyle w:val="Ttulo"/>
+      </w:pPr>
+      <w:bookmarkStart w:id="2" w:name="_1fob9te" w:colFirst="0" w:colLast="0"/>
       <w:bookmarkEnd w:id="2"/>
-    </w:p>
-    <w:p>
-      <w:pPr>
-        <w:pStyle w:val="Ttulo"/>
-      </w:pPr>
-      <w:bookmarkStart w:id="3" w:name="_1fob9te" w:colFirst="0" w:colLast="0"/>
-      <w:bookmarkEnd w:id="3"/>
       <w:r>
         <w:t>Introducción</w:t>
       </w:r>
@@ -838,35 +852,35 @@
       <w:pPr>
         <w:pStyle w:val="Ttulo1"/>
       </w:pPr>
-      <w:bookmarkStart w:id="4" w:name="_3znysh7" w:colFirst="0" w:colLast="0"/>
+      <w:bookmarkStart w:id="3" w:name="_3znysh7" w:colFirst="0" w:colLast="0"/>
+      <w:bookmarkEnd w:id="3"/>
+      <w:r>
+        <w:t>Objetivo del trabajo</w:t>
+      </w:r>
+    </w:p>
+    <w:p/>
+    <w:p>
+      <w:r>
+        <w:t>Aplicar los conceptos enseñados en la materia a la resolución de un problema, trabajando en forma grupal y utilizando un lenguaje de tipado estático (Java)</w:t>
+      </w:r>
+    </w:p>
+    <w:p>
+      <w:pPr>
+        <w:spacing w:line="240" w:lineRule="auto"/>
+        <w:jc w:val="both"/>
+        <w:rPr>
+          <w:rFonts w:ascii="Verdana" w:eastAsia="Verdana" w:hAnsi="Verdana" w:cs="Verdana"/>
+          <w:sz w:val="24"/>
+          <w:szCs w:val="24"/>
+        </w:rPr>
+      </w:pPr>
+    </w:p>
+    <w:p>
+      <w:pPr>
+        <w:pStyle w:val="Ttulo1"/>
+      </w:pPr>
+      <w:bookmarkStart w:id="4" w:name="_2et92p0" w:colFirst="0" w:colLast="0"/>
       <w:bookmarkEnd w:id="4"/>
-      <w:r>
-        <w:t>Objetivo del trabajo</w:t>
-      </w:r>
-    </w:p>
-    <w:p/>
-    <w:p>
-      <w:r>
-        <w:t>Aplicar los conceptos enseñados en la materia a la resolución de un problema, trabajando en forma grupal y utilizando un lenguaje de tipado estático (Java)</w:t>
-      </w:r>
-    </w:p>
-    <w:p>
-      <w:pPr>
-        <w:spacing w:line="240" w:lineRule="auto"/>
-        <w:jc w:val="both"/>
-        <w:rPr>
-          <w:rFonts w:ascii="Verdana" w:eastAsia="Verdana" w:hAnsi="Verdana" w:cs="Verdana"/>
-          <w:sz w:val="24"/>
-          <w:szCs w:val="24"/>
-        </w:rPr>
-      </w:pPr>
-    </w:p>
-    <w:p>
-      <w:pPr>
-        <w:pStyle w:val="Ttulo1"/>
-      </w:pPr>
-      <w:bookmarkStart w:id="5" w:name="_2et92p0" w:colFirst="0" w:colLast="0"/>
-      <w:bookmarkEnd w:id="5"/>
       <w:r>
         <w:t>Consigna general</w:t>
       </w:r>
@@ -884,8 +898,8 @@
         <w:pStyle w:val="Ttulo1"/>
         <w:jc w:val="center"/>
       </w:pPr>
-      <w:bookmarkStart w:id="6" w:name="_tyjcwt" w:colFirst="0" w:colLast="0"/>
-      <w:bookmarkEnd w:id="6"/>
+      <w:bookmarkStart w:id="5" w:name="_tyjcwt" w:colFirst="0" w:colLast="0"/>
+      <w:bookmarkEnd w:id="5"/>
       <w:r>
         <w:t>Descripción de la aplicación a desarrollar</w:t>
       </w:r>
@@ -1008,15 +1022,27 @@
       </w:pPr>
       <w:r>
         <w:lastRenderedPageBreak/>
-        <w:t xml:space="preserve">Todos los personajes tienen un modo normal  y </w:t>
-      </w:r>
-      <w:proofErr w:type="spellStart"/>
-      <w:r>
-        <w:t>modod</w:t>
-      </w:r>
-      <w:proofErr w:type="spellEnd"/>
-      <w:r>
-        <w:t xml:space="preserve"> especial, que serán distinto para cada uno.</w:t>
+        <w:t>Todos los personaje</w:t>
+      </w:r>
+      <w:r>
+        <w:t xml:space="preserve">s tienen un modo </w:t>
+      </w:r>
+      <w:proofErr w:type="gramStart"/>
+      <w:r>
+        <w:t>normal  y</w:t>
+      </w:r>
+      <w:proofErr w:type="gramEnd"/>
+      <w:r>
+        <w:t xml:space="preserve"> modos</w:t>
+      </w:r>
+      <w:r>
+        <w:t xml:space="preserve"> especial</w:t>
+      </w:r>
+      <w:r>
+        <w:t>es</w:t>
+      </w:r>
+      <w:r>
+        <w:t>, que serán distinto para cada uno.</w:t>
       </w:r>
     </w:p>
     <w:p>
@@ -1027,8 +1053,8 @@
           <w:color w:val="000000"/>
         </w:rPr>
       </w:pPr>
-      <w:bookmarkStart w:id="7" w:name="_oq4bcpz7yxf8" w:colFirst="0" w:colLast="0"/>
-      <w:bookmarkEnd w:id="7"/>
+      <w:bookmarkStart w:id="6" w:name="_oq4bcpz7yxf8" w:colFirst="0" w:colLast="0"/>
+      <w:bookmarkEnd w:id="6"/>
       <w:r>
         <w:rPr>
           <w:color w:val="000000"/>
@@ -2348,13 +2374,8 @@
         <w:contextualSpacing/>
         <w:jc w:val="both"/>
       </w:pPr>
-      <w:proofErr w:type="spellStart"/>
-      <w:r>
-        <w:t>Piccolo</w:t>
-      </w:r>
-      <w:proofErr w:type="spellEnd"/>
-      <w:r>
-        <w:t xml:space="preserve">, Luchador del planeta </w:t>
+      <w:r>
+        <w:t xml:space="preserve">Piccolo, Luchador del planeta </w:t>
       </w:r>
       <w:proofErr w:type="spellStart"/>
       <w:r>
@@ -2423,7 +2444,6 @@
                 <w:szCs w:val="28"/>
               </w:rPr>
             </w:pPr>
-            <w:proofErr w:type="spellStart"/>
             <w:r>
               <w:rPr>
                 <w:b/>
@@ -2432,7 +2452,6 @@
               </w:rPr>
               <w:t>Piccolo</w:t>
             </w:r>
-            <w:proofErr w:type="spellEnd"/>
           </w:p>
         </w:tc>
         <w:tc>
@@ -2937,8 +2956,8 @@
           <w:color w:val="000000"/>
         </w:rPr>
       </w:pPr>
-      <w:bookmarkStart w:id="8" w:name="_4d34og8" w:colFirst="0" w:colLast="0"/>
-      <w:bookmarkEnd w:id="8"/>
+      <w:bookmarkStart w:id="7" w:name="_4d34og8" w:colFirst="0" w:colLast="0"/>
+      <w:bookmarkEnd w:id="7"/>
       <w:r>
         <w:rPr>
           <w:color w:val="000000"/>
@@ -5613,8 +5632,8 @@
         <w:pStyle w:val="Subttulo"/>
         <w:jc w:val="center"/>
       </w:pPr>
-      <w:bookmarkStart w:id="9" w:name="_2s8eyo1" w:colFirst="0" w:colLast="0"/>
-      <w:bookmarkEnd w:id="9"/>
+      <w:bookmarkStart w:id="8" w:name="_2s8eyo1" w:colFirst="0" w:colLast="0"/>
+      <w:bookmarkEnd w:id="8"/>
       <w:r>
         <w:t>Consumibles</w:t>
       </w:r>
@@ -5711,8 +5730,8 @@
         <w:pStyle w:val="Subttulo"/>
         <w:jc w:val="center"/>
       </w:pPr>
-      <w:bookmarkStart w:id="10" w:name="_17dp8vu" w:colFirst="0" w:colLast="0"/>
-      <w:bookmarkEnd w:id="10"/>
+      <w:bookmarkStart w:id="9" w:name="_17dp8vu" w:colFirst="0" w:colLast="0"/>
+      <w:bookmarkEnd w:id="9"/>
       <w:proofErr w:type="spellStart"/>
       <w:r>
         <w:t>Jugabilidad</w:t>
@@ -5904,54 +5923,54 @@
         <w:pStyle w:val="Subttulo"/>
         <w:jc w:val="center"/>
       </w:pPr>
-      <w:bookmarkStart w:id="11" w:name="_3rdcrjn" w:colFirst="0" w:colLast="0"/>
+      <w:bookmarkStart w:id="10" w:name="_3rdcrjn" w:colFirst="0" w:colLast="0"/>
+      <w:bookmarkEnd w:id="10"/>
+      <w:r>
+        <w:t>Tablero</w:t>
+      </w:r>
+    </w:p>
+    <w:p>
+      <w:pPr>
+        <w:jc w:val="both"/>
+      </w:pPr>
+    </w:p>
+    <w:p>
+      <w:pPr>
+        <w:jc w:val="both"/>
+      </w:pPr>
+      <w:r>
+        <w:t>El juego tiene lugar en un tablero compuesto de casilleros. El tamaño, forma y cantidad de casilleros del tablero queda a definir por cada grupo y acordado con su ayudante.</w:t>
+      </w:r>
+    </w:p>
+    <w:p>
+      <w:pPr>
+        <w:jc w:val="both"/>
+      </w:pPr>
+      <w:r>
+        <w:t>Todos los personajes ocupan 1 casillero en cualquiera de sus modos. No puede haber más de 1 personaje en un casillero. Hay 1 o 0, nunca 2, 3, etc. independientemente del equipo al que pertenezcan.</w:t>
+      </w:r>
+    </w:p>
+    <w:p>
+      <w:pPr>
+        <w:jc w:val="both"/>
+      </w:pPr>
+    </w:p>
+    <w:p>
+      <w:pPr>
+        <w:jc w:val="both"/>
+      </w:pPr>
+      <w:proofErr w:type="gramStart"/>
+      <w:r>
+        <w:t>Los personaje</w:t>
+      </w:r>
+      <w:proofErr w:type="gramEnd"/>
+      <w:r>
+        <w:t xml:space="preserve"> se desplazan por el tablero de casillero en casillero. Cada punto de su velocidad de desplazamiento representa 1 casillero.</w:t>
+      </w:r>
+    </w:p>
+    <w:p>
+      <w:bookmarkStart w:id="11" w:name="_26in1rg" w:colFirst="0" w:colLast="0"/>
       <w:bookmarkEnd w:id="11"/>
-      <w:r>
-        <w:t>Tablero</w:t>
-      </w:r>
-    </w:p>
-    <w:p>
-      <w:pPr>
-        <w:jc w:val="both"/>
-      </w:pPr>
-    </w:p>
-    <w:p>
-      <w:pPr>
-        <w:jc w:val="both"/>
-      </w:pPr>
-      <w:r>
-        <w:t>El juego tiene lugar en un tablero compuesto de casilleros. El tamaño, forma y cantidad de casilleros del tablero queda a definir por cada grupo y acordado con su ayudante.</w:t>
-      </w:r>
-    </w:p>
-    <w:p>
-      <w:pPr>
-        <w:jc w:val="both"/>
-      </w:pPr>
-      <w:r>
-        <w:t>Todos los personajes ocupan 1 casillero en cualquiera de sus modos. No puede haber más de 1 personaje en un casillero. Hay 1 o 0, nunca 2, 3, etc. independientemente del equipo al que pertenezcan.</w:t>
-      </w:r>
-    </w:p>
-    <w:p>
-      <w:pPr>
-        <w:jc w:val="both"/>
-      </w:pPr>
-    </w:p>
-    <w:p>
-      <w:pPr>
-        <w:jc w:val="both"/>
-      </w:pPr>
-      <w:proofErr w:type="gramStart"/>
-      <w:r>
-        <w:t>Los personaje</w:t>
-      </w:r>
-      <w:proofErr w:type="gramEnd"/>
-      <w:r>
-        <w:t xml:space="preserve"> se desplazan por el tablero de casillero en casillero. Cada punto de su velocidad de desplazamiento representa 1 casillero.</w:t>
-      </w:r>
-    </w:p>
-    <w:p>
-      <w:bookmarkStart w:id="12" w:name="_26in1rg" w:colFirst="0" w:colLast="0"/>
-      <w:bookmarkEnd w:id="12"/>
     </w:p>
     <w:p>
       <w:pPr>
@@ -5963,8 +5982,8 @@
         <w:pStyle w:val="Subttulo"/>
         <w:jc w:val="center"/>
       </w:pPr>
-      <w:bookmarkStart w:id="13" w:name="_x13b63e56e4" w:colFirst="0" w:colLast="0"/>
-      <w:bookmarkEnd w:id="13"/>
+      <w:bookmarkStart w:id="12" w:name="_x13b63e56e4" w:colFirst="0" w:colLast="0"/>
+      <w:bookmarkEnd w:id="12"/>
       <w:r>
         <w:t>Fin del juego</w:t>
       </w:r>
@@ -5992,8 +6011,8 @@
         <w:pStyle w:val="Subttulo"/>
         <w:jc w:val="center"/>
       </w:pPr>
-      <w:bookmarkStart w:id="14" w:name="_wrrz1rqvdbla" w:colFirst="0" w:colLast="0"/>
-      <w:bookmarkEnd w:id="14"/>
+      <w:bookmarkStart w:id="13" w:name="_wrrz1rqvdbla" w:colFirst="0" w:colLast="0"/>
+      <w:bookmarkEnd w:id="13"/>
       <w:r>
         <w:rPr>
           <w:i/>
@@ -6018,59 +6037,59 @@
         <w:pStyle w:val="Ttulo2"/>
         <w:jc w:val="both"/>
       </w:pPr>
-      <w:bookmarkStart w:id="15" w:name="_lnxbz9" w:colFirst="0" w:colLast="0"/>
+      <w:bookmarkStart w:id="14" w:name="_lnxbz9" w:colFirst="0" w:colLast="0"/>
+      <w:bookmarkEnd w:id="14"/>
+      <w:r>
+        <w:t>Interfaz gráfica</w:t>
+      </w:r>
+    </w:p>
+    <w:p>
+      <w:pPr>
+        <w:jc w:val="both"/>
+      </w:pPr>
+    </w:p>
+    <w:p>
+      <w:pPr>
+        <w:jc w:val="both"/>
+      </w:pPr>
+      <w:r>
+        <w:t xml:space="preserve">Se debe desarrollar una interfaz visual para la interacción entre los jugadores. En la misma se pondrá mucho énfasis y se evaluará como parte de la consigna la </w:t>
+      </w:r>
+      <w:r>
+        <w:rPr>
+          <w:b/>
+        </w:rPr>
+        <w:t>USABILIDAD</w:t>
+      </w:r>
+      <w:r>
+        <w:t xml:space="preserve"> de la misma.</w:t>
+      </w:r>
+    </w:p>
+    <w:p>
+      <w:pPr>
+        <w:jc w:val="both"/>
+        <w:rPr>
+          <w:b/>
+        </w:rPr>
+      </w:pPr>
+      <w:r>
+        <w:rPr>
+          <w:b/>
+        </w:rPr>
+        <w:t>Cada vez que le toque el turno a cada jugador la vista del mapa debe centrarse en el lugar donde utilizó a su último personaje.</w:t>
+      </w:r>
+    </w:p>
+    <w:p>
+      <w:pPr>
+        <w:jc w:val="both"/>
+      </w:pPr>
+    </w:p>
+    <w:p>
+      <w:pPr>
+        <w:pStyle w:val="Ttulo"/>
+      </w:pPr>
+      <w:bookmarkStart w:id="15" w:name="_35nkun2" w:colFirst="0" w:colLast="0"/>
       <w:bookmarkEnd w:id="15"/>
-      <w:r>
-        <w:t>Interfaz gráfica</w:t>
-      </w:r>
-    </w:p>
-    <w:p>
-      <w:pPr>
-        <w:jc w:val="both"/>
-      </w:pPr>
-    </w:p>
-    <w:p>
-      <w:pPr>
-        <w:jc w:val="both"/>
-      </w:pPr>
-      <w:r>
-        <w:t xml:space="preserve">Se debe desarrollar una interfaz visual para la interacción entre los jugadores. En la misma se pondrá mucho énfasis y se evaluará como parte de la consigna la </w:t>
-      </w:r>
-      <w:r>
-        <w:rPr>
-          <w:b/>
-        </w:rPr>
-        <w:t>USABILIDAD</w:t>
-      </w:r>
-      <w:r>
-        <w:t xml:space="preserve"> de la misma.</w:t>
-      </w:r>
-    </w:p>
-    <w:p>
-      <w:pPr>
-        <w:jc w:val="both"/>
-        <w:rPr>
-          <w:b/>
-        </w:rPr>
-      </w:pPr>
-      <w:r>
-        <w:rPr>
-          <w:b/>
-        </w:rPr>
-        <w:t>Cada vez que le toque el turno a cada jugador la vista del mapa debe centrarse en el lugar donde utilizó a su último personaje.</w:t>
-      </w:r>
-    </w:p>
-    <w:p>
-      <w:pPr>
-        <w:jc w:val="both"/>
-      </w:pPr>
-    </w:p>
-    <w:p>
-      <w:pPr>
-        <w:pStyle w:val="Ttulo"/>
-      </w:pPr>
-      <w:bookmarkStart w:id="16" w:name="_35nkun2" w:colFirst="0" w:colLast="0"/>
-      <w:bookmarkEnd w:id="16"/>
       <w:r>
         <w:t>Entregables</w:t>
       </w:r>
@@ -6142,8 +6161,8 @@
         <w:pStyle w:val="Ttulo1"/>
         <w:spacing w:after="80"/>
       </w:pPr>
-      <w:bookmarkStart w:id="17" w:name="_1ksv4uv" w:colFirst="0" w:colLast="0"/>
-      <w:bookmarkEnd w:id="17"/>
+      <w:bookmarkStart w:id="16" w:name="_1ksv4uv" w:colFirst="0" w:colLast="0"/>
+      <w:bookmarkEnd w:id="16"/>
       <w:r>
         <w:t>Formas de entrega</w:t>
       </w:r>
@@ -6247,8 +6266,8 @@
           <w:szCs w:val="24"/>
         </w:rPr>
       </w:pPr>
-      <w:bookmarkStart w:id="18" w:name="_44sinio" w:colFirst="0" w:colLast="0"/>
-      <w:bookmarkEnd w:id="18"/>
+      <w:bookmarkStart w:id="17" w:name="_44sinio" w:colFirst="0" w:colLast="0"/>
+      <w:bookmarkEnd w:id="17"/>
       <w:r>
         <w:t>Evaluación</w:t>
       </w:r>
@@ -6298,8 +6317,8 @@
         <w:pStyle w:val="Ttulo1"/>
         <w:spacing w:after="80"/>
       </w:pPr>
-      <w:bookmarkStart w:id="19" w:name="_2jxsxqh" w:colFirst="0" w:colLast="0"/>
-      <w:bookmarkEnd w:id="19"/>
+      <w:bookmarkStart w:id="18" w:name="_2jxsxqh" w:colFirst="0" w:colLast="0"/>
+      <w:bookmarkEnd w:id="18"/>
       <w:r>
         <w:t>Casos de prueba para cada entrega</w:t>
       </w:r>
@@ -6327,8 +6346,8 @@
           <w:szCs w:val="24"/>
         </w:rPr>
       </w:pPr>
-      <w:bookmarkStart w:id="20" w:name="_z337ya" w:colFirst="0" w:colLast="0"/>
-      <w:bookmarkEnd w:id="20"/>
+      <w:bookmarkStart w:id="19" w:name="_z337ya" w:colFirst="0" w:colLast="0"/>
+      <w:bookmarkEnd w:id="19"/>
       <w:r>
         <w:rPr>
           <w:u w:val="single"/>
@@ -6367,8 +6386,8 @@
         <w:ind w:hanging="360"/>
         <w:contextualSpacing/>
       </w:pPr>
-      <w:bookmarkStart w:id="21" w:name="_3j2qqm3" w:colFirst="0" w:colLast="0"/>
-      <w:bookmarkEnd w:id="21"/>
+      <w:bookmarkStart w:id="20" w:name="_3j2qqm3" w:colFirst="0" w:colLast="0"/>
+      <w:bookmarkEnd w:id="20"/>
       <w:r>
         <w:lastRenderedPageBreak/>
         <w:t>Se verifica que no puede haber 2 personajes en el mismo casillero</w:t>
@@ -6457,8 +6476,8 @@
           <w:b/>
         </w:rPr>
       </w:pPr>
-      <w:bookmarkStart w:id="22" w:name="_ot6ziuzdopzs" w:colFirst="0" w:colLast="0"/>
-      <w:bookmarkEnd w:id="22"/>
+      <w:bookmarkStart w:id="21" w:name="_ot6ziuzdopzs" w:colFirst="0" w:colLast="0"/>
+      <w:bookmarkEnd w:id="21"/>
       <w:r>
         <w:rPr>
           <w:u w:val="single"/>
@@ -6514,15 +6533,7 @@
       </w:r>
       <w:proofErr w:type="spellEnd"/>
       <w:r>
-        <w:t xml:space="preserve"> y </w:t>
-      </w:r>
-      <w:proofErr w:type="spellStart"/>
-      <w:r>
-        <w:t>Piccolo</w:t>
-      </w:r>
-      <w:proofErr w:type="spellEnd"/>
-      <w:r>
-        <w:t xml:space="preserve"> con la vida necesaria para la transformación de </w:t>
+        <w:t xml:space="preserve"> y Piccolo con la vida necesaria para la transformación de </w:t>
       </w:r>
       <w:proofErr w:type="spellStart"/>
       <w:r>
@@ -6551,15 +6562,7 @@
       </w:r>
       <w:proofErr w:type="spellEnd"/>
       <w:r>
-        <w:t xml:space="preserve"> y </w:t>
-      </w:r>
-      <w:proofErr w:type="spellStart"/>
-      <w:r>
-        <w:t>Piccolo</w:t>
-      </w:r>
-      <w:proofErr w:type="spellEnd"/>
-      <w:r>
-        <w:t xml:space="preserve"> y llevar a este último a su primera transformación, luego comprobar que no puede llegar a la segunda.</w:t>
+        <w:t xml:space="preserve"> y Piccolo y llevar a este último a su primera transformación, luego comprobar que no puede llegar a la segunda.</w:t>
       </w:r>
     </w:p>
     <w:p>
@@ -6580,31 +6583,15 @@
       </w:r>
       <w:proofErr w:type="spellEnd"/>
       <w:r>
-        <w:t xml:space="preserve"> y </w:t>
+        <w:t xml:space="preserve"> y Piccolo, dejar a </w:t>
       </w:r>
       <w:proofErr w:type="spellStart"/>
       <w:r>
-        <w:t>Piccolo</w:t>
+        <w:t>Gohan</w:t>
       </w:r>
       <w:proofErr w:type="spellEnd"/>
       <w:r>
-        <w:t xml:space="preserve">, dejar a </w:t>
-      </w:r>
-      <w:proofErr w:type="spellStart"/>
-      <w:r>
-        <w:t>Gohan</w:t>
-      </w:r>
-      <w:proofErr w:type="spellEnd"/>
-      <w:r>
-        <w:t xml:space="preserve"> con la vida necesaria para que </w:t>
-      </w:r>
-      <w:proofErr w:type="spellStart"/>
-      <w:r>
-        <w:t>Piccolo</w:t>
-      </w:r>
-      <w:proofErr w:type="spellEnd"/>
-      <w:r>
-        <w:t xml:space="preserve"> pueda realizar su segunda transformación, comprobar que los cambios se hicieron correctamente.</w:t>
+        <w:t xml:space="preserve"> con la vida necesaria para que Piccolo pueda realizar su segunda transformación, comprobar que los cambios se hicieron correctamente.</w:t>
       </w:r>
     </w:p>
     <w:p>
@@ -6694,8 +6681,8 @@
         <w:pStyle w:val="Subttulo"/>
         <w:spacing w:after="120" w:line="240" w:lineRule="auto"/>
       </w:pPr>
-      <w:bookmarkStart w:id="23" w:name="_2xcytpi" w:colFirst="0" w:colLast="0"/>
-      <w:bookmarkEnd w:id="23"/>
+      <w:bookmarkStart w:id="22" w:name="_2xcytpi" w:colFirst="0" w:colLast="0"/>
+      <w:bookmarkEnd w:id="22"/>
       <w:r>
         <w:rPr>
           <w:u w:val="single"/>
@@ -6819,8 +6806,8 @@
           <w:szCs w:val="42"/>
         </w:rPr>
       </w:pPr>
-      <w:bookmarkStart w:id="24" w:name="_3whwml4" w:colFirst="0" w:colLast="0"/>
-      <w:bookmarkEnd w:id="24"/>
+      <w:bookmarkStart w:id="23" w:name="_3whwml4" w:colFirst="0" w:colLast="0"/>
+      <w:bookmarkEnd w:id="23"/>
     </w:p>
     <w:p>
       <w:pPr>
@@ -6833,8 +6820,8 @@
           <w:szCs w:val="42"/>
         </w:rPr>
       </w:pPr>
-      <w:bookmarkStart w:id="25" w:name="_2bn6wsx" w:colFirst="0" w:colLast="0"/>
-      <w:bookmarkEnd w:id="25"/>
+      <w:bookmarkStart w:id="24" w:name="_2bn6wsx" w:colFirst="0" w:colLast="0"/>
+      <w:bookmarkEnd w:id="24"/>
       <w:r>
         <w:rPr>
           <w:rFonts w:ascii="Trebuchet MS" w:eastAsia="Trebuchet MS" w:hAnsi="Trebuchet MS" w:cs="Trebuchet MS"/>
@@ -6856,8 +6843,8 @@
           <w:szCs w:val="28"/>
         </w:rPr>
       </w:pPr>
-      <w:bookmarkStart w:id="26" w:name="_qsh70q" w:colFirst="0" w:colLast="0"/>
-      <w:bookmarkEnd w:id="26"/>
+      <w:bookmarkStart w:id="25" w:name="_qsh70q" w:colFirst="0" w:colLast="0"/>
+      <w:bookmarkEnd w:id="25"/>
       <w:r>
         <w:rPr>
           <w:b/>
@@ -6874,6 +6861,11 @@
     </w:p>
     <w:p>
       <w:pPr>
+        <w:pStyle w:val="Prrafodelista"/>
+        <w:numPr>
+          <w:ilvl w:val="0"/>
+          <w:numId w:val="10"/>
+        </w:numPr>
         <w:spacing w:after="120" w:line="240" w:lineRule="auto"/>
         <w:rPr>
           <w:rFonts w:ascii="Verdana" w:eastAsia="Verdana" w:hAnsi="Verdana" w:cs="Verdana"/>
@@ -6882,6 +6874,58 @@
           <w:szCs w:val="24"/>
         </w:rPr>
       </w:pPr>
+      <w:r>
+        <w:rPr>
+          <w:rFonts w:ascii="Verdana" w:eastAsia="Verdana" w:hAnsi="Verdana" w:cs="Verdana"/>
+          <w:color w:val="auto"/>
+          <w:sz w:val="24"/>
+          <w:szCs w:val="24"/>
+        </w:rPr>
+        <w:t>Los personajes no pueden regenerar su vida por encima de su vida inicial.</w:t>
+      </w:r>
+    </w:p>
+    <w:p>
+      <w:pPr>
+        <w:pStyle w:val="Prrafodelista"/>
+        <w:numPr>
+          <w:ilvl w:val="0"/>
+          <w:numId w:val="10"/>
+        </w:numPr>
+        <w:spacing w:after="120" w:line="240" w:lineRule="auto"/>
+        <w:rPr>
+          <w:rFonts w:ascii="Verdana" w:eastAsia="Verdana" w:hAnsi="Verdana" w:cs="Verdana"/>
+          <w:color w:val="auto"/>
+          <w:sz w:val="24"/>
+          <w:szCs w:val="24"/>
+        </w:rPr>
+      </w:pPr>
+      <w:r>
+        <w:rPr>
+          <w:rFonts w:ascii="Verdana" w:eastAsia="Verdana" w:hAnsi="Verdana" w:cs="Verdana"/>
+          <w:color w:val="auto"/>
+          <w:sz w:val="24"/>
+          <w:szCs w:val="24"/>
+        </w:rPr>
+        <w:t>Cell no puede aumentar su vida al realizar ataque especial absorber si al sumar el daño infligido supera su vida máxima. Sin embargo</w:t>
+      </w:r>
+      <w:r>
+        <w:rPr>
+          <w:rFonts w:ascii="Verdana" w:eastAsia="Verdana" w:hAnsi="Verdana" w:cs="Verdana"/>
+          <w:color w:val="auto"/>
+          <w:sz w:val="24"/>
+          <w:szCs w:val="24"/>
+        </w:rPr>
+        <w:t>, el ataque especial se ejecuta como tal</w:t>
+      </w:r>
+      <w:r>
+        <w:rPr>
+          <w:rFonts w:ascii="Verdana" w:eastAsia="Verdana" w:hAnsi="Verdana" w:cs="Verdana"/>
+          <w:color w:val="auto"/>
+          <w:sz w:val="24"/>
+          <w:szCs w:val="24"/>
+        </w:rPr>
+        <w:t>.</w:t>
+      </w:r>
     </w:p>
     <w:p>
       <w:pPr>
@@ -6903,8 +6947,8 @@
           <w:szCs w:val="28"/>
         </w:rPr>
       </w:pPr>
-      <w:bookmarkStart w:id="27" w:name="_3as4poj" w:colFirst="0" w:colLast="0"/>
-      <w:bookmarkEnd w:id="27"/>
+      <w:bookmarkStart w:id="26" w:name="_3as4poj" w:colFirst="0" w:colLast="0"/>
+      <w:bookmarkEnd w:id="26"/>
       <w:r>
         <w:rPr>
           <w:b/>
@@ -6917,6 +6961,7 @@
     <w:p>
       <w:pPr>
         <w:spacing w:after="120" w:line="240" w:lineRule="auto"/>
+        <w:jc w:val="both"/>
         <w:rPr>
           <w:rFonts w:ascii="Verdana" w:eastAsia="Verdana" w:hAnsi="Verdana" w:cs="Verdana"/>
           <w:sz w:val="24"/>
@@ -6934,7 +6979,23 @@
           <w:sz w:val="24"/>
           <w:szCs w:val="24"/>
         </w:rPr>
-        <w:t>El modelo consta de entidades que buscan adaptar de la mejor manera posible el problema del trabajo práctico. Para ello se planteó el problema en tres partes: la primera con los personajes y sus distintos modos, una segunda parte que incluye a</w:t>
+        <w:t>El modelo consta de entidades que buscan adaptar de la mejor manera posible el problema del trabajo práctico. Para ello se planteó el problema en tres partes: la primera con los personajes y sus distintos modos</w:t>
+      </w:r>
+      <w:r>
+        <w:rPr>
+          <w:rFonts w:ascii="Verdana" w:eastAsia="Verdana" w:hAnsi="Verdana" w:cs="Verdana"/>
+          <w:sz w:val="24"/>
+          <w:szCs w:val="24"/>
+        </w:rPr>
+        <w:t xml:space="preserve"> o transformaciones</w:t>
+      </w:r>
+      <w:r>
+        <w:rPr>
+          <w:rFonts w:ascii="Verdana" w:eastAsia="Verdana" w:hAnsi="Verdana" w:cs="Verdana"/>
+          <w:sz w:val="24"/>
+          <w:szCs w:val="24"/>
+        </w:rPr>
+        <w:t>, una segunda parte que incluye a</w:t>
       </w:r>
       <w:r>
         <w:rPr>
@@ -6958,12 +7019,21 @@
           <w:sz w:val="24"/>
           <w:szCs w:val="24"/>
         </w:rPr>
-        <w:t xml:space="preserve"> y los dos jugadores involucrados, que manejaran a los Guerreros Z y a los Enemigos de la Tierra.</w:t>
+        <w:t xml:space="preserve"> y los dos equipos</w:t>
+      </w:r>
+      <w:r>
+        <w:rPr>
+          <w:rFonts w:ascii="Verdana" w:eastAsia="Verdana" w:hAnsi="Verdana" w:cs="Verdana"/>
+          <w:sz w:val="24"/>
+          <w:szCs w:val="24"/>
+        </w:rPr>
+        <w:t xml:space="preserve"> involucrados, que manejaran a los Guerreros Z y a los Enemigos de la Tierra.</w:t>
       </w:r>
     </w:p>
     <w:p>
       <w:pPr>
         <w:spacing w:after="120" w:line="240" w:lineRule="auto"/>
+        <w:jc w:val="both"/>
         <w:rPr>
           <w:rFonts w:ascii="Verdana" w:eastAsia="Verdana" w:hAnsi="Verdana" w:cs="Verdana"/>
           <w:sz w:val="24"/>
@@ -7056,6 +7126,7 @@
     <w:p>
       <w:pPr>
         <w:spacing w:after="120" w:line="240" w:lineRule="auto"/>
+        <w:jc w:val="both"/>
         <w:rPr>
           <w:rFonts w:ascii="Verdana" w:eastAsia="Verdana" w:hAnsi="Verdana" w:cs="Verdana"/>
           <w:sz w:val="24"/>
@@ -7124,7 +7195,24 @@
           <w:sz w:val="24"/>
           <w:szCs w:val="24"/>
         </w:rPr>
-        <w:t xml:space="preserve">A estos casilleros se accede mediante coordenadas </w:t>
+        <w:t>Los personajes se posicionan sobre casilleros, y a estos</w:t>
+      </w:r>
+      <w:r>
+        <w:rPr>
+          <w:rFonts w:ascii="Verdana" w:eastAsia="Verdana" w:hAnsi="Verdana" w:cs="Verdana"/>
+          <w:sz w:val="24"/>
+          <w:szCs w:val="24"/>
+        </w:rPr>
+        <w:t xml:space="preserve"> se accede mediante </w:t>
+      </w:r>
+      <w:r>
+        <w:rPr>
+          <w:rFonts w:ascii="Verdana" w:eastAsia="Verdana" w:hAnsi="Verdana" w:cs="Verdana"/>
+          <w:sz w:val="24"/>
+          <w:szCs w:val="24"/>
+        </w:rPr>
+        <w:lastRenderedPageBreak/>
+        <w:t xml:space="preserve">coordenadas </w:t>
       </w:r>
       <w:r>
         <w:rPr>
@@ -7182,32 +7270,32 @@
         </w:rPr>
         <w:t>es un conjunto de casilleros continuos que modela la trayectoria que debe seguir un personaje para moverse por los casilleros.</w:t>
       </w:r>
+      <w:r>
+        <w:rPr>
+          <w:rFonts w:ascii="Verdana" w:eastAsia="Verdana" w:hAnsi="Verdana" w:cs="Verdana"/>
+          <w:sz w:val="24"/>
+          <w:szCs w:val="24"/>
+        </w:rPr>
+        <w:t xml:space="preserve"> También consta de una clase Tablero que mantiene referencia a todos los casilleros que se crean una única vez al inicio de una partida.</w:t>
+      </w:r>
     </w:p>
     <w:p>
       <w:pPr>
         <w:spacing w:after="120" w:line="240" w:lineRule="auto"/>
-        <w:rPr>
-          <w:rFonts w:ascii="Verdana" w:eastAsia="Verdana" w:hAnsi="Verdana" w:cs="Verdana"/>
-          <w:sz w:val="24"/>
-          <w:szCs w:val="24"/>
-        </w:rPr>
-      </w:pPr>
-      <w:r>
-        <w:rPr>
-          <w:rFonts w:ascii="Verdana" w:eastAsia="Verdana" w:hAnsi="Verdana" w:cs="Verdana"/>
-          <w:sz w:val="24"/>
-          <w:szCs w:val="24"/>
-        </w:rPr>
-        <w:t xml:space="preserve">Una tercera y última parte que contiene a aquellas clases que son </w:t>
-      </w:r>
-      <w:r>
-        <w:rPr>
-          <w:rFonts w:ascii="Verdana" w:eastAsia="Verdana" w:hAnsi="Verdana" w:cs="Verdana"/>
-          <w:sz w:val="24"/>
-          <w:szCs w:val="24"/>
-        </w:rPr>
-        <w:lastRenderedPageBreak/>
-        <w:t>menos visibles a primera instancia</w:t>
+        <w:jc w:val="both"/>
+        <w:rPr>
+          <w:rFonts w:ascii="Verdana" w:eastAsia="Verdana" w:hAnsi="Verdana" w:cs="Verdana"/>
+          <w:sz w:val="24"/>
+          <w:szCs w:val="24"/>
+        </w:rPr>
+      </w:pPr>
+      <w:r>
+        <w:rPr>
+          <w:rFonts w:ascii="Verdana" w:eastAsia="Verdana" w:hAnsi="Verdana" w:cs="Verdana"/>
+          <w:sz w:val="24"/>
+          <w:szCs w:val="24"/>
+        </w:rPr>
+        <w:t>Una tercera y última parte que contiene a aquellas clases que son menos visibles a primera instancia</w:t>
       </w:r>
       <w:r>
         <w:rPr>
@@ -7239,59 +7327,111 @@
           <w:sz w:val="24"/>
           <w:szCs w:val="24"/>
         </w:rPr>
-        <w:t xml:space="preserve"> menos importantes. Entre ellas están la clase abstracta Jugador, de la cual heredan </w:t>
-      </w:r>
-      <w:proofErr w:type="spellStart"/>
-      <w:r>
-        <w:rPr>
-          <w:rFonts w:ascii="Verdana" w:eastAsia="Verdana" w:hAnsi="Verdana" w:cs="Verdana"/>
-          <w:sz w:val="24"/>
-          <w:szCs w:val="24"/>
-        </w:rPr>
-        <w:t>JugadorGuerreroZ</w:t>
-      </w:r>
-      <w:proofErr w:type="spellEnd"/>
-      <w:r>
-        <w:rPr>
-          <w:rFonts w:ascii="Verdana" w:eastAsia="Verdana" w:hAnsi="Verdana" w:cs="Verdana"/>
-          <w:sz w:val="24"/>
-          <w:szCs w:val="24"/>
-        </w:rPr>
-        <w:t xml:space="preserve"> y </w:t>
-      </w:r>
-      <w:proofErr w:type="spellStart"/>
-      <w:r>
-        <w:rPr>
-          <w:rFonts w:ascii="Verdana" w:eastAsia="Verdana" w:hAnsi="Verdana" w:cs="Verdana"/>
-          <w:sz w:val="24"/>
-          <w:szCs w:val="24"/>
-        </w:rPr>
-        <w:t>JugadorEnemigo</w:t>
-      </w:r>
-      <w:proofErr w:type="spellEnd"/>
-      <w:r>
-        <w:rPr>
-          <w:rFonts w:ascii="Verdana" w:eastAsia="Verdana" w:hAnsi="Verdana" w:cs="Verdana"/>
-          <w:sz w:val="24"/>
-          <w:szCs w:val="24"/>
-        </w:rPr>
-        <w:t xml:space="preserve">. En estas clases se guardan todos los personajes relacionados a los dos jugadores implicados en el juego. Luego se encuentra la clase Partida, en la que se inicializa el </w:t>
-      </w:r>
-      <w:r>
-        <w:rPr>
-          <w:rFonts w:ascii="Verdana" w:eastAsia="Verdana" w:hAnsi="Verdana" w:cs="Verdana"/>
-          <w:sz w:val="24"/>
-          <w:szCs w:val="24"/>
-        </w:rPr>
-        <w:t>conjunto de casilleros</w:t>
-      </w:r>
-      <w:r>
-        <w:rPr>
-          <w:rFonts w:ascii="Verdana" w:eastAsia="Verdana" w:hAnsi="Verdana" w:cs="Verdana"/>
-          <w:sz w:val="24"/>
-          <w:szCs w:val="24"/>
-        </w:rPr>
-        <w:t xml:space="preserve"> con los personajes en extremos opuestos, íntimamente relacionada a la clase Turno, donde se maneja el turno actual del juego, correspondiente a uno de los dos jugadores.</w:t>
+        <w:t xml:space="preserve"> menos importantes. Entre ellas están la clase </w:t>
+      </w:r>
+      <w:r>
+        <w:rPr>
+          <w:rFonts w:ascii="Verdana" w:eastAsia="Verdana" w:hAnsi="Verdana" w:cs="Verdana"/>
+          <w:sz w:val="24"/>
+          <w:szCs w:val="24"/>
+        </w:rPr>
+        <w:t>Equipo, que representa a los dos equipos presentes en nuestro juego: Equipo de Guerreros Z y Equipo de Enemigos de la Tierra</w:t>
+      </w:r>
+      <w:r>
+        <w:rPr>
+          <w:rFonts w:ascii="Verdana" w:eastAsia="Verdana" w:hAnsi="Verdana" w:cs="Verdana"/>
+          <w:sz w:val="24"/>
+          <w:szCs w:val="24"/>
+        </w:rPr>
+        <w:t xml:space="preserve">. En estas clases se guardan todos los personajes relacionados a </w:t>
+      </w:r>
+      <w:r>
+        <w:rPr>
+          <w:rFonts w:ascii="Verdana" w:eastAsia="Verdana" w:hAnsi="Verdana" w:cs="Verdana"/>
+          <w:sz w:val="24"/>
+          <w:szCs w:val="24"/>
+        </w:rPr>
+        <w:t>estos dos equipos</w:t>
+      </w:r>
+      <w:r>
+        <w:rPr>
+          <w:rFonts w:ascii="Verdana" w:eastAsia="Verdana" w:hAnsi="Verdana" w:cs="Verdana"/>
+          <w:sz w:val="24"/>
+          <w:szCs w:val="24"/>
+        </w:rPr>
+        <w:t xml:space="preserve">. Luego se encuentra la clase Partida, en la que se inicializa el </w:t>
+      </w:r>
+      <w:r>
+        <w:rPr>
+          <w:rFonts w:ascii="Verdana" w:eastAsia="Verdana" w:hAnsi="Verdana" w:cs="Verdana"/>
+          <w:sz w:val="24"/>
+          <w:szCs w:val="24"/>
+        </w:rPr>
+        <w:t xml:space="preserve">conjunto de </w:t>
+      </w:r>
+      <w:r>
+        <w:rPr>
+          <w:rFonts w:ascii="Verdana" w:eastAsia="Verdana" w:hAnsi="Verdana" w:cs="Verdana"/>
+          <w:sz w:val="24"/>
+          <w:szCs w:val="24"/>
+        </w:rPr>
+        <w:t>casilleros</w:t>
+      </w:r>
+      <w:r>
+        <w:rPr>
+          <w:rFonts w:ascii="Verdana" w:eastAsia="Verdana" w:hAnsi="Verdana" w:cs="Verdana"/>
+          <w:sz w:val="24"/>
+          <w:szCs w:val="24"/>
+        </w:rPr>
+        <w:t xml:space="preserve"> </w:t>
+      </w:r>
+      <w:r>
+        <w:rPr>
+          <w:rFonts w:ascii="Verdana" w:eastAsia="Verdana" w:hAnsi="Verdana" w:cs="Verdana"/>
+          <w:sz w:val="24"/>
+          <w:szCs w:val="24"/>
+        </w:rPr>
+        <w:t xml:space="preserve">en un Tablero, </w:t>
+      </w:r>
+      <w:r>
+        <w:rPr>
+          <w:rFonts w:ascii="Verdana" w:eastAsia="Verdana" w:hAnsi="Verdana" w:cs="Verdana"/>
+          <w:sz w:val="24"/>
+          <w:szCs w:val="24"/>
+        </w:rPr>
+        <w:t xml:space="preserve">con los personajes </w:t>
+      </w:r>
+      <w:r>
+        <w:rPr>
+          <w:rFonts w:ascii="Verdana" w:eastAsia="Verdana" w:hAnsi="Verdana" w:cs="Verdana"/>
+          <w:sz w:val="24"/>
+          <w:szCs w:val="24"/>
+        </w:rPr>
+        <w:t xml:space="preserve">situados </w:t>
+      </w:r>
+      <w:r>
+        <w:rPr>
+          <w:rFonts w:ascii="Verdana" w:eastAsia="Verdana" w:hAnsi="Verdana" w:cs="Verdana"/>
+          <w:sz w:val="24"/>
+          <w:szCs w:val="24"/>
+        </w:rPr>
+        <w:t xml:space="preserve">en extremos opuestos, íntimamente relacionada a la clase Turno, donde se maneja el turno actual del juego, correspondiente a uno de los dos </w:t>
+      </w:r>
+      <w:r>
+        <w:rPr>
+          <w:rFonts w:ascii="Verdana" w:eastAsia="Verdana" w:hAnsi="Verdana" w:cs="Verdana"/>
+          <w:sz w:val="24"/>
+          <w:szCs w:val="24"/>
+        </w:rPr>
+        <w:t>equipos</w:t>
+      </w:r>
+      <w:r>
+        <w:rPr>
+          <w:rFonts w:ascii="Verdana" w:eastAsia="Verdana" w:hAnsi="Verdana" w:cs="Verdana"/>
+          <w:sz w:val="24"/>
+          <w:szCs w:val="24"/>
+        </w:rPr>
+        <w:t>.</w:t>
       </w:r>
     </w:p>
     <w:p>
@@ -7304,8 +7444,8 @@
           <w:szCs w:val="28"/>
         </w:rPr>
       </w:pPr>
-      <w:bookmarkStart w:id="28" w:name="_1pxezwc" w:colFirst="0" w:colLast="0"/>
-      <w:bookmarkEnd w:id="28"/>
+      <w:bookmarkStart w:id="27" w:name="_1pxezwc" w:colFirst="0" w:colLast="0"/>
+      <w:bookmarkEnd w:id="27"/>
       <w:r>
         <w:rPr>
           <w:b/>
@@ -7388,8 +7528,8 @@
           <w:szCs w:val="26"/>
         </w:rPr>
       </w:pPr>
-      <w:bookmarkStart w:id="29" w:name="_49x2ik5" w:colFirst="0" w:colLast="0"/>
-      <w:bookmarkEnd w:id="29"/>
+      <w:bookmarkStart w:id="28" w:name="_49x2ik5" w:colFirst="0" w:colLast="0"/>
+      <w:bookmarkEnd w:id="28"/>
       <w:r>
         <w:rPr>
           <w:b/>
@@ -7472,8 +7612,8 @@
           <w:szCs w:val="26"/>
         </w:rPr>
       </w:pPr>
-      <w:bookmarkStart w:id="30" w:name="_2p2csry" w:colFirst="0" w:colLast="0"/>
-      <w:bookmarkEnd w:id="30"/>
+      <w:bookmarkStart w:id="29" w:name="_2p2csry" w:colFirst="0" w:colLast="0"/>
+      <w:bookmarkEnd w:id="29"/>
       <w:r>
         <w:rPr>
           <w:b/>
@@ -7547,14 +7687,15 @@
           <w:szCs w:val="26"/>
         </w:rPr>
       </w:pPr>
-      <w:bookmarkStart w:id="31" w:name="_147n2zr" w:colFirst="0" w:colLast="0"/>
-      <w:bookmarkEnd w:id="31"/>
+      <w:bookmarkStart w:id="30" w:name="_147n2zr" w:colFirst="0" w:colLast="0"/>
+      <w:bookmarkEnd w:id="30"/>
       <w:r>
         <w:rPr>
           <w:b/>
           <w:sz w:val="28"/>
           <w:szCs w:val="28"/>
         </w:rPr>
+        <w:lastRenderedPageBreak/>
         <w:t>Diagramas de estado</w:t>
       </w:r>
       <w:r>
@@ -7619,15 +7760,14 @@
           <w:szCs w:val="26"/>
         </w:rPr>
       </w:pPr>
-      <w:bookmarkStart w:id="32" w:name="_3o7alnk" w:colFirst="0" w:colLast="0"/>
-      <w:bookmarkEnd w:id="32"/>
+      <w:bookmarkStart w:id="31" w:name="_3o7alnk" w:colFirst="0" w:colLast="0"/>
+      <w:bookmarkEnd w:id="31"/>
       <w:r>
         <w:rPr>
           <w:b/>
           <w:sz w:val="28"/>
           <w:szCs w:val="28"/>
         </w:rPr>
-        <w:lastRenderedPageBreak/>
         <w:t>Detalles de implementación</w:t>
       </w:r>
       <w:r>
@@ -7639,6 +7779,7 @@
     <w:p>
       <w:pPr>
         <w:spacing w:after="120" w:line="240" w:lineRule="auto"/>
+        <w:jc w:val="both"/>
         <w:rPr>
           <w:rFonts w:ascii="Verdana" w:eastAsia="Verdana" w:hAnsi="Verdana" w:cs="Verdana"/>
           <w:color w:val="auto"/>
@@ -7774,10 +7915,125 @@
         </w:rPr>
         <w:t xml:space="preserve"> La razón por la cual elegimos implementar las transformaciones con una clase abstracta en lugar de una interfaz, es la cantidad de métodos que habría que implementar en cada modo, que son métodos compartidos por todos los modos. De esta forma reutilizamos</w:t>
       </w:r>
+      <w:r>
+        <w:rPr>
+          <w:rFonts w:ascii="Verdana" w:eastAsia="Verdana" w:hAnsi="Verdana" w:cs="Verdana"/>
+          <w:color w:val="auto"/>
+          <w:sz w:val="24"/>
+          <w:szCs w:val="24"/>
+        </w:rPr>
+        <w:t xml:space="preserve"> los métodos comunes a todos, y aquellos que varían de acuerdo a la transformación, se </w:t>
+      </w:r>
+      <w:r>
+        <w:rPr>
+          <w:rFonts w:ascii="Verdana" w:eastAsia="Verdana" w:hAnsi="Verdana" w:cs="Verdana"/>
+          <w:color w:val="auto"/>
+          <w:sz w:val="24"/>
+          <w:szCs w:val="24"/>
+        </w:rPr>
+        <w:t xml:space="preserve">reemplaza </w:t>
+      </w:r>
+      <w:r>
+        <w:rPr>
+          <w:rFonts w:ascii="Verdana" w:eastAsia="Verdana" w:hAnsi="Verdana" w:cs="Verdana"/>
+          <w:color w:val="auto"/>
+          <w:sz w:val="24"/>
+          <w:szCs w:val="24"/>
+        </w:rPr>
+        <w:t>el método de la clase abstracta Transformación</w:t>
+      </w:r>
+      <w:r>
+        <w:rPr>
+          <w:rFonts w:ascii="Verdana" w:eastAsia="Verdana" w:hAnsi="Verdana" w:cs="Verdana"/>
+          <w:color w:val="auto"/>
+          <w:sz w:val="24"/>
+          <w:szCs w:val="24"/>
+        </w:rPr>
+        <w:t xml:space="preserve"> por la condición específica para dicha transformación. Por ejemplo: la mayoría de las transformaciones solo requieren una cantidad fija de </w:t>
+      </w:r>
+      <w:proofErr w:type="spellStart"/>
+      <w:r>
+        <w:rPr>
+          <w:rFonts w:ascii="Verdana" w:eastAsia="Verdana" w:hAnsi="Verdana" w:cs="Verdana"/>
+          <w:color w:val="auto"/>
+          <w:sz w:val="24"/>
+          <w:szCs w:val="24"/>
+        </w:rPr>
+        <w:t>ki</w:t>
+      </w:r>
+      <w:proofErr w:type="spellEnd"/>
+      <w:r>
+        <w:rPr>
+          <w:rFonts w:ascii="Verdana" w:eastAsia="Verdana" w:hAnsi="Verdana" w:cs="Verdana"/>
+          <w:color w:val="auto"/>
+          <w:sz w:val="24"/>
+          <w:szCs w:val="24"/>
+        </w:rPr>
+        <w:t xml:space="preserve">, entonces en la clase abstracta Transformación el método transformar hace la transformación consumiendo el </w:t>
+      </w:r>
+      <w:proofErr w:type="spellStart"/>
+      <w:r>
+        <w:rPr>
+          <w:rFonts w:ascii="Verdana" w:eastAsia="Verdana" w:hAnsi="Verdana" w:cs="Verdana"/>
+          <w:color w:val="auto"/>
+          <w:sz w:val="24"/>
+          <w:szCs w:val="24"/>
+        </w:rPr>
+        <w:t>ki</w:t>
+      </w:r>
+      <w:proofErr w:type="spellEnd"/>
+      <w:r>
+        <w:rPr>
+          <w:rFonts w:ascii="Verdana" w:eastAsia="Verdana" w:hAnsi="Verdana" w:cs="Verdana"/>
+          <w:color w:val="auto"/>
+          <w:sz w:val="24"/>
+          <w:szCs w:val="24"/>
+        </w:rPr>
+        <w:t>. En cambio</w:t>
+      </w:r>
+      <w:r>
+        <w:rPr>
+          <w:rFonts w:ascii="Verdana" w:eastAsia="Verdana" w:hAnsi="Verdana" w:cs="Verdana"/>
+          <w:color w:val="auto"/>
+          <w:sz w:val="24"/>
+          <w:szCs w:val="24"/>
+        </w:rPr>
+        <w:t>, un personaje específico</w:t>
+      </w:r>
+      <w:r>
+        <w:rPr>
+          <w:rFonts w:ascii="Verdana" w:eastAsia="Verdana" w:hAnsi="Verdana" w:cs="Verdana"/>
+          <w:color w:val="auto"/>
+          <w:sz w:val="24"/>
+          <w:szCs w:val="24"/>
+        </w:rPr>
+        <w:t xml:space="preserve"> como Cell, las transformaciones no dependen del </w:t>
+      </w:r>
+      <w:proofErr w:type="spellStart"/>
+      <w:r>
+        <w:rPr>
+          <w:rFonts w:ascii="Verdana" w:eastAsia="Verdana" w:hAnsi="Verdana" w:cs="Verdana"/>
+          <w:color w:val="auto"/>
+          <w:sz w:val="24"/>
+          <w:szCs w:val="24"/>
+        </w:rPr>
+        <w:t>ki</w:t>
+      </w:r>
+      <w:proofErr w:type="spellEnd"/>
+      <w:r>
+        <w:rPr>
+          <w:rFonts w:ascii="Verdana" w:eastAsia="Verdana" w:hAnsi="Verdana" w:cs="Verdana"/>
+          <w:color w:val="auto"/>
+          <w:sz w:val="24"/>
+          <w:szCs w:val="24"/>
+        </w:rPr>
+        <w:t xml:space="preserve"> sino de haber realizado otra acción previamente, entonces en dichas transformaciones el método transformar se fija si se cumple la condición y transforma al personaje en cuestión.</w:t>
+      </w:r>
     </w:p>
     <w:p>
       <w:pPr>
         <w:spacing w:after="120" w:line="240" w:lineRule="auto"/>
+        <w:jc w:val="both"/>
         <w:rPr>
           <w:rFonts w:ascii="Verdana" w:eastAsia="Verdana" w:hAnsi="Verdana" w:cs="Verdana"/>
           <w:color w:val="auto"/>
@@ -7801,12 +8057,13 @@
           <w:sz w:val="24"/>
           <w:szCs w:val="24"/>
         </w:rPr>
-        <w:t>. A la clase Tablero le podemos decir que nos diga si el camino entre dos casilleros distintos está despejado, para así mover un personaje de un casillero a otro y cumplir así con los requisitos del trabajo. Gracias al uso del sistema de coordenadas (la clase Posición), podemos calcular las distancias entre dos puntos más fácilmente.</w:t>
+        <w:t>. Gracias al uso del sistema de coordenadas (la clase Posición), podemos calcular las distancias entre dos puntos más fácilmente.</w:t>
       </w:r>
     </w:p>
     <w:p>
       <w:pPr>
         <w:spacing w:after="120" w:line="240" w:lineRule="auto"/>
+        <w:jc w:val="both"/>
         <w:rPr>
           <w:rFonts w:ascii="Verdana" w:eastAsia="Verdana" w:hAnsi="Verdana" w:cs="Verdana"/>
           <w:color w:val="auto"/>
@@ -7910,12 +8167,32 @@
           <w:sz w:val="24"/>
           <w:szCs w:val="24"/>
         </w:rPr>
-        <w:t>, que consiste en una tabla de hash cuya clave es la clase a la que se quiere atacar y el valor es el método que se ejecuta para atacar a dicho personaje. De esta forma, ante la llegada de un nuevo personaje, simplemente agregamos una nueva entrada al hash si es necesario.</w:t>
+        <w:t xml:space="preserve">, que consiste en una tabla de hash cuya clave es la clase a la que se quiere atacar y el valor es el método que se ejecuta para atacar a dicho personaje. De esta forma, ante la llegada de un nuevo </w:t>
+      </w:r>
+      <w:r>
+        <w:rPr>
+          <w:rFonts w:ascii="Verdana" w:eastAsia="Verdana" w:hAnsi="Verdana" w:cs="Verdana"/>
+          <w:color w:val="auto"/>
+          <w:sz w:val="24"/>
+          <w:szCs w:val="24"/>
+        </w:rPr>
+        <w:lastRenderedPageBreak/>
+        <w:t>personaje, simplemente agregamos una nueva entrada al hash si es necesario.</w:t>
+      </w:r>
+      <w:r>
+        <w:rPr>
+          <w:rFonts w:ascii="Verdana" w:eastAsia="Verdana" w:hAnsi="Verdana" w:cs="Verdana"/>
+          <w:color w:val="auto"/>
+          <w:sz w:val="24"/>
+          <w:szCs w:val="24"/>
+        </w:rPr>
+        <w:t xml:space="preserve"> O bien si un personaje ya no recibe daño ante el ataque especial de un personaje, simplemente bastará con reemplazar el valor de la clave (de la clase).</w:t>
       </w:r>
     </w:p>
     <w:p>
       <w:pPr>
         <w:spacing w:after="120" w:line="240" w:lineRule="auto"/>
+        <w:jc w:val="both"/>
         <w:rPr>
           <w:rFonts w:ascii="Verdana" w:eastAsia="Verdana" w:hAnsi="Verdana" w:cs="Verdana"/>
           <w:color w:val="auto"/>
@@ -7970,7 +8247,61 @@
           <w:sz w:val="24"/>
           <w:szCs w:val="24"/>
         </w:rPr>
-        <w:t xml:space="preserve">. De esta forma cada vez que se quiere atacar, se instancia un Ataque y para atacar al otro personaje se le envía el mensaje </w:t>
+        <w:t>. De esta forma cada vez que se quiere atacar, se instancia un Ataque y para</w:t>
+      </w:r>
+      <w:r>
+        <w:rPr>
+          <w:rFonts w:ascii="Verdana" w:eastAsia="Verdana" w:hAnsi="Verdana" w:cs="Verdana"/>
+          <w:color w:val="auto"/>
+          <w:sz w:val="24"/>
+          <w:szCs w:val="24"/>
+        </w:rPr>
+        <w:t xml:space="preserve"> ejecutar el</w:t>
+      </w:r>
+      <w:r>
+        <w:rPr>
+          <w:rFonts w:ascii="Verdana" w:eastAsia="Verdana" w:hAnsi="Verdana" w:cs="Verdana"/>
+          <w:color w:val="auto"/>
+          <w:sz w:val="24"/>
+          <w:szCs w:val="24"/>
+        </w:rPr>
+        <w:t xml:space="preserve"> ata</w:t>
+      </w:r>
+      <w:r>
+        <w:rPr>
+          <w:rFonts w:ascii="Verdana" w:eastAsia="Verdana" w:hAnsi="Verdana" w:cs="Verdana"/>
+          <w:color w:val="auto"/>
+          <w:sz w:val="24"/>
+          <w:szCs w:val="24"/>
+        </w:rPr>
+        <w:t>que</w:t>
+      </w:r>
+      <w:r>
+        <w:rPr>
+          <w:rFonts w:ascii="Verdana" w:eastAsia="Verdana" w:hAnsi="Verdana" w:cs="Verdana"/>
+          <w:color w:val="auto"/>
+          <w:sz w:val="24"/>
+          <w:szCs w:val="24"/>
+        </w:rPr>
+        <w:t xml:space="preserve"> al </w:t>
+      </w:r>
+      <w:r>
+        <w:rPr>
+          <w:rFonts w:ascii="Verdana" w:eastAsia="Verdana" w:hAnsi="Verdana" w:cs="Verdana"/>
+          <w:color w:val="auto"/>
+          <w:sz w:val="24"/>
+          <w:szCs w:val="24"/>
+        </w:rPr>
+        <w:t>atacado</w:t>
+      </w:r>
+      <w:r>
+        <w:rPr>
+          <w:rFonts w:ascii="Verdana" w:eastAsia="Verdana" w:hAnsi="Verdana" w:cs="Verdana"/>
+          <w:color w:val="auto"/>
+          <w:sz w:val="24"/>
+          <w:szCs w:val="24"/>
+        </w:rPr>
+        <w:t xml:space="preserve"> se le envía el mensaje </w:t>
       </w:r>
       <w:proofErr w:type="spellStart"/>
       <w:r>
@@ -7990,8 +8321,1116 @@
           <w:sz w:val="24"/>
           <w:szCs w:val="24"/>
         </w:rPr>
-        <w:t xml:space="preserve"> al ataque.</w:t>
-      </w:r>
+        <w:t>.</w:t>
+      </w:r>
+    </w:p>
+    <w:p>
+      <w:pPr>
+        <w:spacing w:after="120" w:line="240" w:lineRule="auto"/>
+        <w:jc w:val="both"/>
+        <w:rPr>
+          <w:rFonts w:ascii="Verdana" w:eastAsia="Verdana" w:hAnsi="Verdana" w:cs="Verdana"/>
+          <w:color w:val="auto"/>
+          <w:sz w:val="24"/>
+        </w:rPr>
+      </w:pPr>
+      <w:r>
+        <w:rPr>
+          <w:rFonts w:ascii="Verdana" w:eastAsia="Verdana" w:hAnsi="Verdana" w:cs="Verdana"/>
+          <w:color w:val="auto"/>
+          <w:sz w:val="24"/>
+        </w:rPr>
+        <w:t xml:space="preserve">-Para el ataque especial de </w:t>
+      </w:r>
+      <w:proofErr w:type="spellStart"/>
+      <w:r>
+        <w:rPr>
+          <w:rFonts w:ascii="Verdana" w:eastAsia="Verdana" w:hAnsi="Verdana" w:cs="Verdana"/>
+          <w:color w:val="auto"/>
+          <w:sz w:val="24"/>
+        </w:rPr>
+        <w:t>MajinBoo</w:t>
+      </w:r>
+      <w:proofErr w:type="spellEnd"/>
+      <w:r>
+        <w:rPr>
+          <w:rFonts w:ascii="Verdana" w:eastAsia="Verdana" w:hAnsi="Verdana" w:cs="Verdana"/>
+          <w:color w:val="auto"/>
+          <w:sz w:val="24"/>
+        </w:rPr>
+        <w:t xml:space="preserve"> (inutilizar a un personaje durante sus </w:t>
+      </w:r>
+      <w:r>
+        <w:rPr>
+          <w:rFonts w:ascii="Verdana" w:eastAsia="Verdana" w:hAnsi="Verdana" w:cs="Verdana"/>
+          <w:color w:val="auto"/>
+          <w:sz w:val="24"/>
+        </w:rPr>
+        <w:t>siguientes 2 turnos), se intentó</w:t>
+      </w:r>
+      <w:r>
+        <w:rPr>
+          <w:rFonts w:ascii="Verdana" w:eastAsia="Verdana" w:hAnsi="Verdana" w:cs="Verdana"/>
+          <w:color w:val="auto"/>
+          <w:sz w:val="24"/>
+        </w:rPr>
+        <w:t xml:space="preserve"> una especie</w:t>
+      </w:r>
+      <w:r>
+        <w:rPr>
+          <w:rFonts w:ascii="Verdana" w:eastAsia="Verdana" w:hAnsi="Verdana" w:cs="Verdana"/>
+          <w:color w:val="auto"/>
+          <w:sz w:val="24"/>
+        </w:rPr>
+        <w:t xml:space="preserve"> de Proxy, siendo que toda acció</w:t>
+      </w:r>
+      <w:r>
+        <w:rPr>
+          <w:rFonts w:ascii="Verdana" w:eastAsia="Verdana" w:hAnsi="Verdana" w:cs="Verdana"/>
+          <w:color w:val="auto"/>
+          <w:sz w:val="24"/>
+        </w:rPr>
+        <w:t xml:space="preserve">n que es </w:t>
+      </w:r>
+      <w:r>
+        <w:rPr>
+          <w:rFonts w:ascii="Verdana" w:eastAsia="Verdana" w:hAnsi="Verdana" w:cs="Verdana"/>
+          <w:color w:val="auto"/>
+          <w:sz w:val="24"/>
+        </w:rPr>
+        <w:t xml:space="preserve">sometida al ataque especial de </w:t>
+      </w:r>
+      <w:proofErr w:type="spellStart"/>
+      <w:r>
+        <w:rPr>
+          <w:rFonts w:ascii="Verdana" w:eastAsia="Verdana" w:hAnsi="Verdana" w:cs="Verdana"/>
+          <w:color w:val="auto"/>
+          <w:sz w:val="24"/>
+        </w:rPr>
+        <w:t>M</w:t>
+      </w:r>
+      <w:r>
+        <w:rPr>
+          <w:rFonts w:ascii="Verdana" w:eastAsia="Verdana" w:hAnsi="Verdana" w:cs="Verdana"/>
+          <w:color w:val="auto"/>
+          <w:sz w:val="24"/>
+        </w:rPr>
+        <w:t>ajinBoo</w:t>
+      </w:r>
+      <w:proofErr w:type="spellEnd"/>
+      <w:r>
+        <w:rPr>
+          <w:rFonts w:ascii="Verdana" w:eastAsia="Verdana" w:hAnsi="Verdana" w:cs="Verdana"/>
+          <w:color w:val="auto"/>
+          <w:sz w:val="24"/>
+        </w:rPr>
+        <w:t xml:space="preserve"> (</w:t>
+      </w:r>
+      <w:proofErr w:type="spellStart"/>
+      <w:r>
+        <w:rPr>
+          <w:rFonts w:ascii="Verdana" w:eastAsia="Verdana" w:hAnsi="Verdana" w:cs="Verdana"/>
+          <w:color w:val="auto"/>
+          <w:sz w:val="24"/>
+        </w:rPr>
+        <w:t>ataqueBasico</w:t>
+      </w:r>
+      <w:proofErr w:type="spellEnd"/>
+      <w:r>
+        <w:rPr>
+          <w:rFonts w:ascii="Verdana" w:eastAsia="Verdana" w:hAnsi="Verdana" w:cs="Verdana"/>
+          <w:color w:val="auto"/>
+          <w:sz w:val="24"/>
+        </w:rPr>
+        <w:t xml:space="preserve">, </w:t>
+      </w:r>
+      <w:proofErr w:type="spellStart"/>
+      <w:r>
+        <w:rPr>
+          <w:rFonts w:ascii="Verdana" w:eastAsia="Verdana" w:hAnsi="Verdana" w:cs="Verdana"/>
+          <w:color w:val="auto"/>
+          <w:sz w:val="24"/>
+        </w:rPr>
+        <w:t>ataqueEspecial</w:t>
+      </w:r>
+      <w:proofErr w:type="spellEnd"/>
+      <w:r>
+        <w:rPr>
+          <w:rFonts w:ascii="Verdana" w:eastAsia="Verdana" w:hAnsi="Verdana" w:cs="Verdana"/>
+          <w:color w:val="auto"/>
+          <w:sz w:val="24"/>
+        </w:rPr>
+        <w:t>, Mover y Transformar) son de</w:t>
+      </w:r>
+      <w:r>
+        <w:rPr>
+          <w:rFonts w:ascii="Verdana" w:eastAsia="Verdana" w:hAnsi="Verdana" w:cs="Verdana"/>
+          <w:color w:val="auto"/>
+          <w:sz w:val="24"/>
+        </w:rPr>
+        <w:t>legadas a la clase transformació</w:t>
+      </w:r>
+      <w:r>
+        <w:rPr>
+          <w:rFonts w:ascii="Verdana" w:eastAsia="Verdana" w:hAnsi="Verdana" w:cs="Verdana"/>
+          <w:color w:val="auto"/>
+          <w:sz w:val="24"/>
+        </w:rPr>
+        <w:t>n de dicho personaje, se crea una nueva t</w:t>
+      </w:r>
+      <w:r>
+        <w:rPr>
+          <w:rFonts w:ascii="Verdana" w:eastAsia="Verdana" w:hAnsi="Verdana" w:cs="Verdana"/>
+          <w:color w:val="auto"/>
+          <w:sz w:val="24"/>
+        </w:rPr>
+        <w:t>ransformació</w:t>
+      </w:r>
+      <w:r>
+        <w:rPr>
+          <w:rFonts w:ascii="Verdana" w:eastAsia="Verdana" w:hAnsi="Verdana" w:cs="Verdana"/>
+          <w:color w:val="auto"/>
+          <w:sz w:val="24"/>
+        </w:rPr>
+        <w:t>n "chocolate" que es camb</w:t>
+      </w:r>
+      <w:r>
+        <w:rPr>
+          <w:rFonts w:ascii="Verdana" w:eastAsia="Verdana" w:hAnsi="Verdana" w:cs="Verdana"/>
+          <w:color w:val="auto"/>
+          <w:sz w:val="24"/>
+        </w:rPr>
+        <w:t>iada por la actual transformación y la cual implementa esos 4 mé</w:t>
+      </w:r>
+      <w:r>
+        <w:rPr>
+          <w:rFonts w:ascii="Verdana" w:eastAsia="Verdana" w:hAnsi="Verdana" w:cs="Verdana"/>
+          <w:color w:val="auto"/>
+          <w:sz w:val="24"/>
+        </w:rPr>
+        <w:t>todos lanzando las correspondient</w:t>
+      </w:r>
+      <w:r>
+        <w:rPr>
+          <w:rFonts w:ascii="Verdana" w:eastAsia="Verdana" w:hAnsi="Verdana" w:cs="Verdana"/>
+          <w:color w:val="auto"/>
+          <w:sz w:val="24"/>
+        </w:rPr>
+        <w:t>es excepciones sin hacer nada más. Ademá</w:t>
+      </w:r>
+      <w:r>
+        <w:rPr>
+          <w:rFonts w:ascii="Verdana" w:eastAsia="Verdana" w:hAnsi="Verdana" w:cs="Verdana"/>
+          <w:color w:val="auto"/>
+          <w:sz w:val="24"/>
+        </w:rPr>
+        <w:t>s</w:t>
+      </w:r>
+      <w:r>
+        <w:rPr>
+          <w:rFonts w:ascii="Verdana" w:eastAsia="Verdana" w:hAnsi="Verdana" w:cs="Verdana"/>
+          <w:color w:val="auto"/>
+          <w:sz w:val="24"/>
+        </w:rPr>
+        <w:t>,</w:t>
+      </w:r>
+      <w:r>
+        <w:rPr>
+          <w:rFonts w:ascii="Verdana" w:eastAsia="Verdana" w:hAnsi="Verdana" w:cs="Verdana"/>
+          <w:color w:val="auto"/>
+          <w:sz w:val="24"/>
+        </w:rPr>
+        <w:t xml:space="preserve"> cuenta los turnos restantes y guarda en si</w:t>
+      </w:r>
+      <w:r>
+        <w:rPr>
+          <w:rFonts w:ascii="Verdana" w:eastAsia="Verdana" w:hAnsi="Verdana" w:cs="Verdana"/>
+          <w:color w:val="auto"/>
+          <w:sz w:val="24"/>
+        </w:rPr>
+        <w:t xml:space="preserve"> misma la transformació</w:t>
+      </w:r>
+      <w:r>
+        <w:rPr>
+          <w:rFonts w:ascii="Verdana" w:eastAsia="Verdana" w:hAnsi="Verdana" w:cs="Verdana"/>
+          <w:color w:val="auto"/>
+          <w:sz w:val="24"/>
+        </w:rPr>
+        <w:t>n original del person</w:t>
+      </w:r>
+      <w:r>
+        <w:rPr>
+          <w:rFonts w:ascii="Verdana" w:eastAsia="Verdana" w:hAnsi="Verdana" w:cs="Verdana"/>
+          <w:color w:val="auto"/>
+          <w:sz w:val="24"/>
+        </w:rPr>
+        <w:t>aje para poder devolver</w:t>
+      </w:r>
+      <w:r>
+        <w:rPr>
+          <w:rFonts w:ascii="Verdana" w:eastAsia="Verdana" w:hAnsi="Verdana" w:cs="Verdana"/>
+          <w:color w:val="auto"/>
+          <w:sz w:val="24"/>
+        </w:rPr>
+        <w:t>la al finalizar el efecto.</w:t>
+      </w:r>
+    </w:p>
+    <w:p>
+      <w:pPr>
+        <w:spacing w:after="120" w:line="240" w:lineRule="auto"/>
+        <w:jc w:val="both"/>
+        <w:rPr>
+          <w:rFonts w:ascii="Verdana" w:eastAsia="Verdana" w:hAnsi="Verdana" w:cs="Verdana"/>
+          <w:color w:val="auto"/>
+          <w:sz w:val="24"/>
+        </w:rPr>
+      </w:pPr>
+      <w:r>
+        <w:rPr>
+          <w:rFonts w:ascii="Verdana" w:eastAsia="Verdana" w:hAnsi="Verdana" w:cs="Verdana"/>
+          <w:color w:val="auto"/>
+          <w:sz w:val="24"/>
+        </w:rPr>
+        <w:t>(Cuando desde la partida se pasa de turno, el equipo que termino su turno revisa sus personajes para reducir el tiempo restante o eliminar el efecto del chocolate si ya pasaron los turnos correspondientes)</w:t>
+      </w:r>
+    </w:p>
+    <w:p>
+      <w:pPr>
+        <w:spacing w:after="120" w:line="240" w:lineRule="auto"/>
+        <w:jc w:val="both"/>
+        <w:rPr>
+          <w:rFonts w:ascii="Verdana" w:eastAsia="Verdana" w:hAnsi="Verdana" w:cs="Verdana"/>
+          <w:color w:val="auto"/>
+          <w:sz w:val="24"/>
+        </w:rPr>
+      </w:pPr>
+      <w:r>
+        <w:rPr>
+          <w:rFonts w:ascii="Verdana" w:eastAsia="Verdana" w:hAnsi="Verdana" w:cs="Verdana"/>
+          <w:color w:val="auto"/>
+          <w:sz w:val="24"/>
+        </w:rPr>
+        <w:t>-Para la segunda transformaci</w:t>
+      </w:r>
+      <w:r>
+        <w:rPr>
+          <w:rFonts w:ascii="Verdana" w:eastAsia="Verdana" w:hAnsi="Verdana" w:cs="Verdana"/>
+          <w:color w:val="auto"/>
+          <w:sz w:val="24"/>
+        </w:rPr>
+        <w:t>ó</w:t>
+      </w:r>
+      <w:r>
+        <w:rPr>
+          <w:rFonts w:ascii="Verdana" w:eastAsia="Verdana" w:hAnsi="Verdana" w:cs="Verdana"/>
+          <w:color w:val="auto"/>
+          <w:sz w:val="24"/>
+        </w:rPr>
+        <w:t xml:space="preserve">n de </w:t>
+      </w:r>
+      <w:proofErr w:type="spellStart"/>
+      <w:r>
+        <w:rPr>
+          <w:rFonts w:ascii="Verdana" w:eastAsia="Verdana" w:hAnsi="Verdana" w:cs="Verdana"/>
+          <w:color w:val="auto"/>
+          <w:sz w:val="24"/>
+        </w:rPr>
+        <w:t>Gohan</w:t>
+      </w:r>
+      <w:proofErr w:type="spellEnd"/>
+      <w:r>
+        <w:rPr>
+          <w:rFonts w:ascii="Verdana" w:eastAsia="Verdana" w:hAnsi="Verdana" w:cs="Verdana"/>
+          <w:color w:val="auto"/>
+          <w:sz w:val="24"/>
+        </w:rPr>
+        <w:t xml:space="preserve"> (SuperSayajin1 a Su</w:t>
+      </w:r>
+      <w:r>
+        <w:rPr>
+          <w:rFonts w:ascii="Verdana" w:eastAsia="Verdana" w:hAnsi="Verdana" w:cs="Verdana"/>
+          <w:color w:val="auto"/>
+          <w:sz w:val="24"/>
+        </w:rPr>
+        <w:t>p</w:t>
+      </w:r>
+      <w:r>
+        <w:rPr>
+          <w:rFonts w:ascii="Verdana" w:eastAsia="Verdana" w:hAnsi="Verdana" w:cs="Verdana"/>
+          <w:color w:val="auto"/>
+          <w:sz w:val="24"/>
+        </w:rPr>
+        <w:t>e</w:t>
+      </w:r>
+      <w:r>
+        <w:rPr>
+          <w:rFonts w:ascii="Verdana" w:eastAsia="Verdana" w:hAnsi="Verdana" w:cs="Verdana"/>
+          <w:color w:val="auto"/>
+          <w:sz w:val="24"/>
+        </w:rPr>
+        <w:t>rSayajin2) es necesario que sus compañeros (</w:t>
+      </w:r>
+      <w:proofErr w:type="spellStart"/>
+      <w:r>
+        <w:rPr>
+          <w:rFonts w:ascii="Verdana" w:eastAsia="Verdana" w:hAnsi="Verdana" w:cs="Verdana"/>
+          <w:color w:val="auto"/>
+          <w:sz w:val="24"/>
+        </w:rPr>
+        <w:t>Goku</w:t>
+      </w:r>
+      <w:proofErr w:type="spellEnd"/>
+      <w:r>
+        <w:rPr>
+          <w:rFonts w:ascii="Verdana" w:eastAsia="Verdana" w:hAnsi="Verdana" w:cs="Verdana"/>
+          <w:color w:val="auto"/>
+          <w:sz w:val="24"/>
+        </w:rPr>
+        <w:t xml:space="preserve"> y Pi</w:t>
+      </w:r>
+      <w:r>
+        <w:rPr>
+          <w:rFonts w:ascii="Verdana" w:eastAsia="Verdana" w:hAnsi="Verdana" w:cs="Verdana"/>
+          <w:color w:val="auto"/>
+          <w:sz w:val="24"/>
+        </w:rPr>
+        <w:t>ccolo) estén en menos del 30% de vida. Así</w:t>
+      </w:r>
+      <w:r>
+        <w:rPr>
+          <w:rFonts w:ascii="Verdana" w:eastAsia="Verdana" w:hAnsi="Verdana" w:cs="Verdana"/>
+          <w:color w:val="auto"/>
+          <w:sz w:val="24"/>
+        </w:rPr>
+        <w:t xml:space="preserve"> que al querer transformar a </w:t>
+      </w:r>
+      <w:proofErr w:type="spellStart"/>
+      <w:r>
+        <w:rPr>
+          <w:rFonts w:ascii="Verdana" w:eastAsia="Verdana" w:hAnsi="Verdana" w:cs="Verdana"/>
+          <w:color w:val="auto"/>
+          <w:sz w:val="24"/>
+        </w:rPr>
+        <w:t>Gohan</w:t>
+      </w:r>
+      <w:proofErr w:type="spellEnd"/>
+      <w:r>
+        <w:rPr>
+          <w:rFonts w:ascii="Verdana" w:eastAsia="Verdana" w:hAnsi="Verdana" w:cs="Verdana"/>
+          <w:color w:val="auto"/>
+          <w:sz w:val="24"/>
+        </w:rPr>
+        <w:t>, Se revisa si exi</w:t>
+      </w:r>
+      <w:r>
+        <w:rPr>
+          <w:rFonts w:ascii="Verdana" w:eastAsia="Verdana" w:hAnsi="Verdana" w:cs="Verdana"/>
+          <w:color w:val="auto"/>
+          <w:sz w:val="24"/>
+        </w:rPr>
+        <w:t>sten estos aliados, y de ser así</w:t>
+      </w:r>
+      <w:r>
+        <w:rPr>
+          <w:rFonts w:ascii="Verdana" w:eastAsia="Verdana" w:hAnsi="Verdana" w:cs="Verdana"/>
+          <w:color w:val="auto"/>
+          <w:sz w:val="24"/>
+        </w:rPr>
+        <w:t xml:space="preserve"> le</w:t>
+      </w:r>
+      <w:r>
+        <w:rPr>
+          <w:rFonts w:ascii="Verdana" w:eastAsia="Verdana" w:hAnsi="Verdana" w:cs="Verdana"/>
+          <w:color w:val="auto"/>
+          <w:sz w:val="24"/>
+        </w:rPr>
+        <w:t xml:space="preserve"> pregunta a</w:t>
+      </w:r>
+      <w:r>
+        <w:rPr>
+          <w:rFonts w:ascii="Verdana" w:eastAsia="Verdana" w:hAnsi="Verdana" w:cs="Verdana"/>
+          <w:color w:val="auto"/>
+          <w:sz w:val="24"/>
+        </w:rPr>
+        <w:t xml:space="preserve"> cada uno si cumplen la condició</w:t>
+      </w:r>
+      <w:r>
+        <w:rPr>
+          <w:rFonts w:ascii="Verdana" w:eastAsia="Verdana" w:hAnsi="Verdana" w:cs="Verdana"/>
+          <w:color w:val="auto"/>
+          <w:sz w:val="24"/>
+        </w:rPr>
+        <w:t>n de vida necesaria</w:t>
+      </w:r>
+      <w:r>
+        <w:rPr>
+          <w:rFonts w:ascii="Verdana" w:eastAsia="Verdana" w:hAnsi="Verdana" w:cs="Verdana"/>
+          <w:color w:val="auto"/>
+          <w:sz w:val="24"/>
+        </w:rPr>
+        <w:t xml:space="preserve"> para que él se transforme</w:t>
+      </w:r>
+      <w:r>
+        <w:rPr>
+          <w:rFonts w:ascii="Verdana" w:eastAsia="Verdana" w:hAnsi="Verdana" w:cs="Verdana"/>
+          <w:color w:val="auto"/>
+          <w:sz w:val="24"/>
+        </w:rPr>
+        <w:t xml:space="preserve">. Si cumplen todo esto se permite transformar a </w:t>
+      </w:r>
+      <w:proofErr w:type="spellStart"/>
+      <w:r>
+        <w:rPr>
+          <w:rFonts w:ascii="Verdana" w:eastAsia="Verdana" w:hAnsi="Verdana" w:cs="Verdana"/>
+          <w:color w:val="auto"/>
+          <w:sz w:val="24"/>
+        </w:rPr>
+        <w:t>Gohan</w:t>
+      </w:r>
+      <w:proofErr w:type="spellEnd"/>
+      <w:r>
+        <w:rPr>
+          <w:rFonts w:ascii="Verdana" w:eastAsia="Verdana" w:hAnsi="Verdana" w:cs="Verdana"/>
+          <w:color w:val="auto"/>
+          <w:sz w:val="24"/>
+        </w:rPr>
+        <w:t>. (como cada personaje tiene guardado su equipo, y el equipo tiene referencia a todos los personajes integrantes, se pueden relacionar)</w:t>
+      </w:r>
+    </w:p>
+    <w:p>
+      <w:pPr>
+        <w:spacing w:after="120" w:line="240" w:lineRule="auto"/>
+        <w:jc w:val="both"/>
+        <w:rPr>
+          <w:rFonts w:ascii="Verdana" w:eastAsia="Verdana" w:hAnsi="Verdana" w:cs="Verdana"/>
+          <w:color w:val="auto"/>
+          <w:sz w:val="24"/>
+        </w:rPr>
+      </w:pPr>
+      <w:r>
+        <w:rPr>
+          <w:rFonts w:ascii="Verdana" w:eastAsia="Verdana" w:hAnsi="Verdana" w:cs="Verdana"/>
+          <w:color w:val="auto"/>
+          <w:sz w:val="24"/>
+        </w:rPr>
+        <w:t>-Lo que serí</w:t>
+      </w:r>
+      <w:r>
+        <w:rPr>
+          <w:rFonts w:ascii="Verdana" w:eastAsia="Verdana" w:hAnsi="Verdana" w:cs="Verdana"/>
+          <w:color w:val="auto"/>
+          <w:sz w:val="24"/>
+        </w:rPr>
+        <w:t xml:space="preserve">a la parte de la vista del juego, se tiene la clase </w:t>
+      </w:r>
+      <w:r>
+        <w:rPr>
+          <w:rFonts w:ascii="Verdana" w:eastAsia="Verdana" w:hAnsi="Verdana" w:cs="Verdana"/>
+          <w:color w:val="auto"/>
+          <w:sz w:val="24"/>
+        </w:rPr>
+        <w:t>Aplicacion</w:t>
+      </w:r>
+      <w:r>
+        <w:rPr>
+          <w:rFonts w:ascii="Verdana" w:eastAsia="Verdana" w:hAnsi="Verdana" w:cs="Verdana"/>
+          <w:color w:val="auto"/>
+          <w:sz w:val="24"/>
+        </w:rPr>
+        <w:t xml:space="preserve"> que engloba todo lo necesario, como ser:</w:t>
+      </w:r>
+    </w:p>
+    <w:p>
+      <w:pPr>
+        <w:spacing w:after="120" w:line="240" w:lineRule="auto"/>
+        <w:jc w:val="both"/>
+        <w:rPr>
+          <w:rFonts w:ascii="Verdana" w:eastAsia="Verdana" w:hAnsi="Verdana" w:cs="Verdana"/>
+          <w:color w:val="auto"/>
+          <w:sz w:val="24"/>
+        </w:rPr>
+      </w:pPr>
+      <w:proofErr w:type="spellStart"/>
+      <w:r>
+        <w:rPr>
+          <w:rFonts w:ascii="Verdana" w:eastAsia="Verdana" w:hAnsi="Verdana" w:cs="Verdana"/>
+          <w:color w:val="auto"/>
+          <w:sz w:val="24"/>
+        </w:rPr>
+        <w:t>CaminoController</w:t>
+      </w:r>
+      <w:proofErr w:type="spellEnd"/>
+      <w:r>
+        <w:rPr>
+          <w:rFonts w:ascii="Verdana" w:eastAsia="Verdana" w:hAnsi="Verdana" w:cs="Verdana"/>
+          <w:color w:val="auto"/>
+          <w:sz w:val="24"/>
+        </w:rPr>
+        <w:t>: Es quien se encarga de ir guardando los casilleros seleccionados para generar el camino cuando sea necesario (al pedir mover un personaje)</w:t>
+      </w:r>
+    </w:p>
+    <w:p>
+      <w:pPr>
+        <w:spacing w:after="120" w:line="240" w:lineRule="auto"/>
+        <w:jc w:val="both"/>
+        <w:rPr>
+          <w:rFonts w:ascii="Verdana" w:eastAsia="Verdana" w:hAnsi="Verdana" w:cs="Verdana"/>
+          <w:color w:val="auto"/>
+          <w:sz w:val="24"/>
+        </w:rPr>
+      </w:pPr>
+      <w:proofErr w:type="spellStart"/>
+      <w:r>
+        <w:rPr>
+          <w:rFonts w:ascii="Verdana" w:eastAsia="Verdana" w:hAnsi="Verdana" w:cs="Verdana"/>
+          <w:color w:val="auto"/>
+          <w:sz w:val="24"/>
+        </w:rPr>
+        <w:t>PersonajeController</w:t>
+      </w:r>
+      <w:proofErr w:type="spellEnd"/>
+      <w:r>
+        <w:rPr>
+          <w:rFonts w:ascii="Verdana" w:eastAsia="Verdana" w:hAnsi="Verdana" w:cs="Verdana"/>
+          <w:color w:val="auto"/>
+          <w:sz w:val="24"/>
+        </w:rPr>
+        <w:t xml:space="preserve">: Misma idea de </w:t>
+      </w:r>
+      <w:proofErr w:type="spellStart"/>
+      <w:r>
+        <w:rPr>
+          <w:rFonts w:ascii="Verdana" w:eastAsia="Verdana" w:hAnsi="Verdana" w:cs="Verdana"/>
+          <w:color w:val="auto"/>
+          <w:sz w:val="24"/>
+        </w:rPr>
+        <w:t>caminoController</w:t>
+      </w:r>
+      <w:proofErr w:type="spellEnd"/>
+      <w:r>
+        <w:rPr>
+          <w:rFonts w:ascii="Verdana" w:eastAsia="Verdana" w:hAnsi="Verdana" w:cs="Verdana"/>
+          <w:color w:val="auto"/>
+          <w:sz w:val="24"/>
+        </w:rPr>
+        <w:t>, pero para guardar los personajes seleccionados.</w:t>
+      </w:r>
+      <w:r>
+        <w:rPr>
+          <w:rFonts w:ascii="Verdana" w:eastAsia="Verdana" w:hAnsi="Verdana" w:cs="Verdana"/>
+          <w:color w:val="auto"/>
+          <w:sz w:val="24"/>
+        </w:rPr>
+        <w:t xml:space="preserve"> Los mismos se utilizan para comunicarle a los </w:t>
+      </w:r>
+      <w:proofErr w:type="spellStart"/>
+      <w:r>
+        <w:rPr>
+          <w:rFonts w:ascii="Verdana" w:eastAsia="Verdana" w:hAnsi="Verdana" w:cs="Verdana"/>
+          <w:color w:val="auto"/>
+          <w:sz w:val="24"/>
+        </w:rPr>
+        <w:t>handler</w:t>
+      </w:r>
+      <w:proofErr w:type="spellEnd"/>
+      <w:r>
+        <w:rPr>
+          <w:rFonts w:ascii="Verdana" w:eastAsia="Verdana" w:hAnsi="Verdana" w:cs="Verdana"/>
+          <w:color w:val="auto"/>
+          <w:sz w:val="24"/>
+        </w:rPr>
+        <w:t xml:space="preserve"> de Mover, Atacar (básico y especial) y Transformar. Por ejemplo: c</w:t>
+      </w:r>
+      <w:r>
+        <w:rPr>
+          <w:rFonts w:ascii="Verdana" w:eastAsia="Verdana" w:hAnsi="Verdana" w:cs="Verdana"/>
+          <w:color w:val="auto"/>
+          <w:sz w:val="24"/>
+        </w:rPr>
+        <w:t>uando pulse el botón</w:t>
+      </w:r>
+      <w:r>
+        <w:rPr>
+          <w:rFonts w:ascii="Verdana" w:eastAsia="Verdana" w:hAnsi="Verdana" w:cs="Verdana"/>
+          <w:color w:val="auto"/>
+          <w:sz w:val="24"/>
+        </w:rPr>
+        <w:t xml:space="preserve"> de atacar, los participantes de ese </w:t>
+      </w:r>
+      <w:r>
+        <w:rPr>
+          <w:rFonts w:ascii="Verdana" w:eastAsia="Verdana" w:hAnsi="Verdana" w:cs="Verdana"/>
+          <w:color w:val="auto"/>
+          <w:sz w:val="24"/>
+        </w:rPr>
+        <w:lastRenderedPageBreak/>
+        <w:t>ataque s</w:t>
+      </w:r>
+      <w:r>
+        <w:rPr>
+          <w:rFonts w:ascii="Verdana" w:eastAsia="Verdana" w:hAnsi="Verdana" w:cs="Verdana"/>
+          <w:color w:val="auto"/>
+          <w:sz w:val="24"/>
+        </w:rPr>
+        <w:t>on los previamente seleccionados, siendo el principal -atacante- el que se muestra en el panel lateral de información.</w:t>
+      </w:r>
+    </w:p>
+    <w:p>
+      <w:pPr>
+        <w:spacing w:after="120" w:line="240" w:lineRule="auto"/>
+        <w:jc w:val="both"/>
+        <w:rPr>
+          <w:rFonts w:ascii="Verdana" w:eastAsia="Verdana" w:hAnsi="Verdana" w:cs="Verdana"/>
+          <w:color w:val="auto"/>
+          <w:sz w:val="24"/>
+        </w:rPr>
+      </w:pPr>
+      <w:proofErr w:type="spellStart"/>
+      <w:r>
+        <w:rPr>
+          <w:rFonts w:ascii="Verdana" w:eastAsia="Verdana" w:hAnsi="Verdana" w:cs="Verdana"/>
+          <w:color w:val="auto"/>
+          <w:sz w:val="24"/>
+        </w:rPr>
+        <w:t>ContenedorPrincipal</w:t>
+      </w:r>
+      <w:proofErr w:type="spellEnd"/>
+      <w:r>
+        <w:rPr>
+          <w:rFonts w:ascii="Verdana" w:eastAsia="Verdana" w:hAnsi="Verdana" w:cs="Verdana"/>
+          <w:color w:val="auto"/>
+          <w:sz w:val="24"/>
+        </w:rPr>
+        <w:t>: Aquí</w:t>
+      </w:r>
+      <w:r>
+        <w:rPr>
+          <w:rFonts w:ascii="Verdana" w:eastAsia="Verdana" w:hAnsi="Verdana" w:cs="Verdana"/>
+          <w:color w:val="auto"/>
+          <w:sz w:val="24"/>
+        </w:rPr>
+        <w:t xml:space="preserve"> se guarda la barra de </w:t>
+      </w:r>
+      <w:r>
+        <w:rPr>
+          <w:rFonts w:ascii="Verdana" w:eastAsia="Verdana" w:hAnsi="Verdana" w:cs="Verdana"/>
+          <w:color w:val="auto"/>
+          <w:sz w:val="24"/>
+        </w:rPr>
+        <w:t>menú superior</w:t>
+      </w:r>
+      <w:r>
+        <w:rPr>
+          <w:rFonts w:ascii="Verdana" w:eastAsia="Verdana" w:hAnsi="Verdana" w:cs="Verdana"/>
+          <w:color w:val="auto"/>
+          <w:sz w:val="24"/>
+        </w:rPr>
+        <w:t xml:space="preserve">, </w:t>
+      </w:r>
+      <w:r>
+        <w:rPr>
+          <w:rFonts w:ascii="Verdana" w:eastAsia="Verdana" w:hAnsi="Verdana" w:cs="Verdana"/>
+          <w:color w:val="auto"/>
+          <w:sz w:val="24"/>
+        </w:rPr>
+        <w:t xml:space="preserve">la </w:t>
+      </w:r>
+      <w:r>
+        <w:rPr>
+          <w:rFonts w:ascii="Verdana" w:eastAsia="Verdana" w:hAnsi="Verdana" w:cs="Verdana"/>
+          <w:color w:val="auto"/>
+          <w:sz w:val="24"/>
+        </w:rPr>
+        <w:t xml:space="preserve">vista del tablero, la consola, </w:t>
+      </w:r>
+      <w:r>
+        <w:rPr>
+          <w:rFonts w:ascii="Verdana" w:eastAsia="Verdana" w:hAnsi="Verdana" w:cs="Verdana"/>
+          <w:color w:val="auto"/>
+          <w:sz w:val="24"/>
+        </w:rPr>
+        <w:t>y el panel lateral con los botones y el panel de información.</w:t>
+      </w:r>
+    </w:p>
+    <w:p>
+      <w:pPr>
+        <w:spacing w:after="120" w:line="240" w:lineRule="auto"/>
+        <w:jc w:val="both"/>
+        <w:rPr>
+          <w:rFonts w:ascii="Verdana" w:eastAsia="Verdana" w:hAnsi="Verdana" w:cs="Verdana"/>
+          <w:color w:val="auto"/>
+          <w:sz w:val="24"/>
+        </w:rPr>
+      </w:pPr>
+      <w:r>
+        <w:rPr>
+          <w:rFonts w:ascii="Verdana" w:eastAsia="Verdana" w:hAnsi="Verdana" w:cs="Verdana"/>
+          <w:color w:val="auto"/>
+          <w:sz w:val="24"/>
+        </w:rPr>
+        <w:t>Cada botó</w:t>
+      </w:r>
+      <w:r>
+        <w:rPr>
+          <w:rFonts w:ascii="Verdana" w:eastAsia="Verdana" w:hAnsi="Verdana" w:cs="Verdana"/>
+          <w:color w:val="auto"/>
+          <w:sz w:val="24"/>
+        </w:rPr>
+        <w:t xml:space="preserve">n tiene asignado un </w:t>
+      </w:r>
+      <w:proofErr w:type="spellStart"/>
+      <w:r>
+        <w:rPr>
+          <w:rFonts w:ascii="Verdana" w:eastAsia="Verdana" w:hAnsi="Verdana" w:cs="Verdana"/>
+          <w:color w:val="auto"/>
+          <w:sz w:val="24"/>
+        </w:rPr>
+        <w:t>handler</w:t>
+      </w:r>
+      <w:proofErr w:type="spellEnd"/>
+      <w:r>
+        <w:rPr>
+          <w:rFonts w:ascii="Verdana" w:eastAsia="Verdana" w:hAnsi="Verdana" w:cs="Verdana"/>
+          <w:color w:val="auto"/>
+          <w:sz w:val="24"/>
+        </w:rPr>
+        <w:t xml:space="preserve"> especifico que</w:t>
+      </w:r>
+      <w:r>
+        <w:rPr>
+          <w:rFonts w:ascii="Verdana" w:eastAsia="Verdana" w:hAnsi="Verdana" w:cs="Verdana"/>
+          <w:color w:val="auto"/>
+          <w:sz w:val="24"/>
+        </w:rPr>
+        <w:t xml:space="preserve"> se encarga de ejecutar la acción esperada, siendo ellos quien interactú</w:t>
+      </w:r>
+      <w:r>
+        <w:rPr>
+          <w:rFonts w:ascii="Verdana" w:eastAsia="Verdana" w:hAnsi="Verdana" w:cs="Verdana"/>
+          <w:color w:val="auto"/>
+          <w:sz w:val="24"/>
+        </w:rPr>
+        <w:t>an con el modelo.</w:t>
+      </w:r>
+    </w:p>
+    <w:p>
+      <w:pPr>
+        <w:spacing w:after="120" w:line="240" w:lineRule="auto"/>
+        <w:jc w:val="both"/>
+        <w:rPr>
+          <w:rFonts w:ascii="Verdana" w:eastAsia="Verdana" w:hAnsi="Verdana" w:cs="Verdana"/>
+          <w:color w:val="auto"/>
+          <w:sz w:val="24"/>
+        </w:rPr>
+      </w:pPr>
+      <w:r>
+        <w:rPr>
+          <w:rFonts w:ascii="Verdana" w:eastAsia="Verdana" w:hAnsi="Verdana" w:cs="Verdana"/>
+          <w:color w:val="auto"/>
+          <w:sz w:val="24"/>
+        </w:rPr>
+        <w:t>-Para la generació</w:t>
+      </w:r>
+      <w:r>
+        <w:rPr>
+          <w:rFonts w:ascii="Verdana" w:eastAsia="Verdana" w:hAnsi="Verdana" w:cs="Verdana"/>
+          <w:color w:val="auto"/>
+          <w:sz w:val="24"/>
+        </w:rPr>
+        <w:t>n aleatoria</w:t>
+      </w:r>
+      <w:r>
+        <w:rPr>
+          <w:rFonts w:ascii="Verdana" w:eastAsia="Verdana" w:hAnsi="Verdana" w:cs="Verdana"/>
+          <w:color w:val="auto"/>
+          <w:sz w:val="24"/>
+        </w:rPr>
+        <w:t xml:space="preserve"> de consumibles, existe un</w:t>
+      </w:r>
+      <w:r>
+        <w:rPr>
+          <w:rFonts w:ascii="Verdana" w:eastAsia="Verdana" w:hAnsi="Verdana" w:cs="Verdana"/>
+          <w:color w:val="auto"/>
+          <w:sz w:val="24"/>
+        </w:rPr>
+        <w:t>a clase</w:t>
+      </w:r>
+      <w:r>
+        <w:rPr>
+          <w:rFonts w:ascii="Verdana" w:eastAsia="Verdana" w:hAnsi="Verdana" w:cs="Verdana"/>
+          <w:color w:val="auto"/>
+          <w:sz w:val="24"/>
+        </w:rPr>
+        <w:t xml:space="preserve"> </w:t>
+      </w:r>
+      <w:proofErr w:type="spellStart"/>
+      <w:r>
+        <w:rPr>
+          <w:rFonts w:ascii="Verdana" w:eastAsia="Verdana" w:hAnsi="Verdana" w:cs="Verdana"/>
+          <w:color w:val="auto"/>
+          <w:sz w:val="24"/>
+        </w:rPr>
+        <w:t>GeneradorDeConsumiblesRandom</w:t>
+      </w:r>
+      <w:proofErr w:type="spellEnd"/>
+      <w:r>
+        <w:rPr>
+          <w:rFonts w:ascii="Verdana" w:eastAsia="Verdana" w:hAnsi="Verdana" w:cs="Verdana"/>
+          <w:color w:val="auto"/>
+          <w:sz w:val="24"/>
+        </w:rPr>
+        <w:t xml:space="preserve"> que se ejecuta al pasar de turno en la partida, y tiene un 25</w:t>
+      </w:r>
+      <w:r>
+        <w:rPr>
+          <w:rFonts w:ascii="Verdana" w:eastAsia="Verdana" w:hAnsi="Verdana" w:cs="Verdana"/>
+          <w:color w:val="auto"/>
+          <w:sz w:val="24"/>
+        </w:rPr>
+        <w:t>%</w:t>
+      </w:r>
+      <w:r>
+        <w:rPr>
+          <w:rFonts w:ascii="Verdana" w:eastAsia="Verdana" w:hAnsi="Verdana" w:cs="Verdana"/>
+          <w:color w:val="auto"/>
+          <w:sz w:val="24"/>
+        </w:rPr>
+        <w:t xml:space="preserve"> de probabilidad de generar uno de los 3 posibl</w:t>
+      </w:r>
+      <w:r>
+        <w:rPr>
+          <w:rFonts w:ascii="Verdana" w:eastAsia="Verdana" w:hAnsi="Verdana" w:cs="Verdana"/>
+          <w:color w:val="auto"/>
+          <w:sz w:val="24"/>
+        </w:rPr>
+        <w:t>es consumibles en alguna posició</w:t>
+      </w:r>
+      <w:r>
+        <w:rPr>
+          <w:rFonts w:ascii="Verdana" w:eastAsia="Verdana" w:hAnsi="Verdana" w:cs="Verdana"/>
+          <w:color w:val="auto"/>
+          <w:sz w:val="24"/>
+        </w:rPr>
+        <w:t xml:space="preserve">n </w:t>
+      </w:r>
+      <w:r>
+        <w:rPr>
+          <w:rFonts w:ascii="Verdana" w:eastAsia="Verdana" w:hAnsi="Verdana" w:cs="Verdana"/>
+          <w:color w:val="auto"/>
+          <w:sz w:val="24"/>
+        </w:rPr>
+        <w:t>aleatoria</w:t>
+      </w:r>
+      <w:r>
+        <w:rPr>
+          <w:rFonts w:ascii="Verdana" w:eastAsia="Verdana" w:hAnsi="Verdana" w:cs="Verdana"/>
+          <w:color w:val="auto"/>
+          <w:sz w:val="24"/>
+        </w:rPr>
+        <w:t xml:space="preserve"> del tablero</w:t>
+      </w:r>
+      <w:r>
+        <w:rPr>
+          <w:rFonts w:ascii="Verdana" w:eastAsia="Verdana" w:hAnsi="Verdana" w:cs="Verdana"/>
+          <w:color w:val="auto"/>
+          <w:sz w:val="24"/>
+        </w:rPr>
+        <w:t xml:space="preserve"> que no esté ocupada por algún personaje</w:t>
+      </w:r>
+      <w:r>
+        <w:rPr>
+          <w:rFonts w:ascii="Verdana" w:eastAsia="Verdana" w:hAnsi="Verdana" w:cs="Verdana"/>
+          <w:color w:val="auto"/>
+          <w:sz w:val="24"/>
+        </w:rPr>
+        <w:t>.</w:t>
+      </w:r>
+    </w:p>
+    <w:p>
+      <w:pPr>
+        <w:spacing w:after="120" w:line="240" w:lineRule="auto"/>
+        <w:jc w:val="both"/>
+        <w:rPr>
+          <w:rFonts w:ascii="Verdana" w:eastAsia="Verdana" w:hAnsi="Verdana" w:cs="Verdana"/>
+          <w:color w:val="auto"/>
+          <w:sz w:val="24"/>
+        </w:rPr>
+      </w:pPr>
+      <w:r>
+        <w:rPr>
+          <w:rFonts w:ascii="Verdana" w:eastAsia="Verdana" w:hAnsi="Verdana" w:cs="Verdana"/>
+          <w:color w:val="auto"/>
+          <w:sz w:val="24"/>
+        </w:rPr>
+        <w:t>-Los efectos en el tiempo que generan los consumibles (doble de velocidad o aumento de daño) s</w:t>
+      </w:r>
+      <w:r>
+        <w:rPr>
+          <w:rFonts w:ascii="Verdana" w:eastAsia="Verdana" w:hAnsi="Verdana" w:cs="Verdana"/>
+          <w:color w:val="auto"/>
+          <w:sz w:val="24"/>
+        </w:rPr>
+        <w:t>on guardados en la transformació</w:t>
+      </w:r>
+      <w:r>
+        <w:rPr>
+          <w:rFonts w:ascii="Verdana" w:eastAsia="Verdana" w:hAnsi="Verdana" w:cs="Verdana"/>
+          <w:color w:val="auto"/>
+          <w:sz w:val="24"/>
+        </w:rPr>
+        <w:t>n del personaje que los consume, y ese "efecto" es usado a</w:t>
+      </w:r>
+      <w:r>
+        <w:rPr>
+          <w:rFonts w:ascii="Verdana" w:eastAsia="Verdana" w:hAnsi="Verdana" w:cs="Verdana"/>
+          <w:color w:val="auto"/>
+          <w:sz w:val="24"/>
+        </w:rPr>
+        <w:t xml:space="preserve"> la hora de que la transformació</w:t>
+      </w:r>
+      <w:r>
+        <w:rPr>
+          <w:rFonts w:ascii="Verdana" w:eastAsia="Verdana" w:hAnsi="Verdana" w:cs="Verdana"/>
+          <w:color w:val="auto"/>
+          <w:sz w:val="24"/>
+        </w:rPr>
+        <w:t>n calcule el daño o velocidad (para sabe</w:t>
+      </w:r>
+      <w:r>
+        <w:rPr>
+          <w:rFonts w:ascii="Verdana" w:eastAsia="Verdana" w:hAnsi="Verdana" w:cs="Verdana"/>
+          <w:color w:val="auto"/>
+          <w:sz w:val="24"/>
+        </w:rPr>
+        <w:t xml:space="preserve">r la velocidad, la transformación le pregunta a su efecto por lo que, si no se consumió nada, la transformación tiene el efecto </w:t>
+      </w:r>
+      <w:r>
+        <w:rPr>
+          <w:rFonts w:ascii="Verdana" w:eastAsia="Verdana" w:hAnsi="Verdana" w:cs="Verdana"/>
+          <w:color w:val="auto"/>
+          <w:sz w:val="24"/>
+        </w:rPr>
+        <w:t>"</w:t>
+      </w:r>
+      <w:proofErr w:type="spellStart"/>
+      <w:r>
+        <w:rPr>
+          <w:rFonts w:ascii="Verdana" w:eastAsia="Verdana" w:hAnsi="Verdana" w:cs="Verdana"/>
+          <w:color w:val="auto"/>
+          <w:sz w:val="24"/>
+        </w:rPr>
+        <w:t>SinEfectoEspecial</w:t>
+      </w:r>
+      <w:proofErr w:type="spellEnd"/>
+      <w:r>
+        <w:rPr>
+          <w:rFonts w:ascii="Verdana" w:eastAsia="Verdana" w:hAnsi="Verdana" w:cs="Verdana"/>
+          <w:color w:val="auto"/>
+          <w:sz w:val="24"/>
+        </w:rPr>
+        <w:t>" que simplemente devuelve el numero original esperado. En el caso de haber consumido</w:t>
+      </w:r>
+      <w:r>
+        <w:rPr>
+          <w:rFonts w:ascii="Verdana" w:eastAsia="Verdana" w:hAnsi="Verdana" w:cs="Verdana"/>
+          <w:color w:val="auto"/>
+          <w:sz w:val="24"/>
+        </w:rPr>
+        <w:t>,</w:t>
+      </w:r>
+      <w:r>
+        <w:rPr>
+          <w:rFonts w:ascii="Verdana" w:eastAsia="Verdana" w:hAnsi="Verdana" w:cs="Verdana"/>
+          <w:color w:val="auto"/>
+          <w:sz w:val="24"/>
+        </w:rPr>
+        <w:t xml:space="preserve"> por ejemplo, una </w:t>
+      </w:r>
+      <w:proofErr w:type="spellStart"/>
+      <w:r>
+        <w:rPr>
+          <w:rFonts w:ascii="Verdana" w:eastAsia="Verdana" w:hAnsi="Verdana" w:cs="Verdana"/>
+          <w:color w:val="auto"/>
+          <w:sz w:val="24"/>
+        </w:rPr>
+        <w:t>Nube</w:t>
+      </w:r>
+      <w:r>
+        <w:rPr>
+          <w:rFonts w:ascii="Verdana" w:eastAsia="Verdana" w:hAnsi="Verdana" w:cs="Verdana"/>
+          <w:color w:val="auto"/>
+          <w:sz w:val="24"/>
+        </w:rPr>
+        <w:t>Voladora</w:t>
+      </w:r>
+      <w:proofErr w:type="spellEnd"/>
+      <w:r>
+        <w:rPr>
+          <w:rFonts w:ascii="Verdana" w:eastAsia="Verdana" w:hAnsi="Verdana" w:cs="Verdana"/>
+          <w:color w:val="auto"/>
+          <w:sz w:val="24"/>
+        </w:rPr>
+        <w:t>, el efecto pasa a ser é</w:t>
+      </w:r>
+      <w:r>
+        <w:rPr>
+          <w:rFonts w:ascii="Verdana" w:eastAsia="Verdana" w:hAnsi="Verdana" w:cs="Verdana"/>
+          <w:color w:val="auto"/>
+          <w:sz w:val="24"/>
+        </w:rPr>
+        <w:t>ste</w:t>
+      </w:r>
+      <w:r>
+        <w:rPr>
+          <w:rFonts w:ascii="Verdana" w:eastAsia="Verdana" w:hAnsi="Verdana" w:cs="Verdana"/>
+          <w:color w:val="auto"/>
+          <w:sz w:val="24"/>
+        </w:rPr>
+        <w:t xml:space="preserve">, y </w:t>
+      </w:r>
+      <w:r>
+        <w:rPr>
+          <w:rFonts w:ascii="Verdana" w:eastAsia="Verdana" w:hAnsi="Verdana" w:cs="Verdana"/>
+          <w:color w:val="auto"/>
+          <w:sz w:val="24"/>
+        </w:rPr>
+        <w:t>al preguntarle por la ve</w:t>
+      </w:r>
+      <w:r>
+        <w:rPr>
+          <w:rFonts w:ascii="Verdana" w:eastAsia="Verdana" w:hAnsi="Verdana" w:cs="Verdana"/>
+          <w:color w:val="auto"/>
+          <w:sz w:val="24"/>
+        </w:rPr>
+        <w:t>locidad</w:t>
+      </w:r>
+      <w:r>
+        <w:rPr>
+          <w:rFonts w:ascii="Verdana" w:eastAsia="Verdana" w:hAnsi="Verdana" w:cs="Verdana"/>
+          <w:color w:val="auto"/>
+          <w:sz w:val="24"/>
+        </w:rPr>
+        <w:t xml:space="preserve"> devuelve el doble de la original)</w:t>
+      </w:r>
+      <w:r>
+        <w:rPr>
+          <w:rFonts w:ascii="Verdana" w:eastAsia="Verdana" w:hAnsi="Verdana" w:cs="Verdana"/>
+          <w:color w:val="auto"/>
+          <w:sz w:val="24"/>
+        </w:rPr>
+        <w:t>.</w:t>
+      </w:r>
+    </w:p>
+    <w:p>
+      <w:pPr>
+        <w:spacing w:after="120" w:line="240" w:lineRule="auto"/>
+        <w:rPr>
+          <w:rFonts w:ascii="Verdana" w:eastAsia="Verdana" w:hAnsi="Verdana" w:cs="Verdana"/>
+          <w:color w:val="auto"/>
+          <w:sz w:val="24"/>
+          <w:szCs w:val="24"/>
+        </w:rPr>
+      </w:pPr>
     </w:p>
     <w:p>
       <w:pPr>
@@ -8017,15 +9456,14 @@
           <w:szCs w:val="26"/>
         </w:rPr>
       </w:pPr>
-      <w:bookmarkStart w:id="33" w:name="_23ckvvd" w:colFirst="0" w:colLast="0"/>
-      <w:bookmarkEnd w:id="33"/>
+      <w:bookmarkStart w:id="32" w:name="_23ckvvd" w:colFirst="0" w:colLast="0"/>
+      <w:bookmarkEnd w:id="32"/>
       <w:r>
         <w:rPr>
           <w:b/>
           <w:sz w:val="28"/>
           <w:szCs w:val="28"/>
         </w:rPr>
-        <w:lastRenderedPageBreak/>
         <w:t>Excepciones</w:t>
       </w:r>
       <w:r>
@@ -8261,6 +9699,7 @@
           <w:sz w:val="24"/>
           <w:szCs w:val="24"/>
         </w:rPr>
+        <w:lastRenderedPageBreak/>
         <w:t>-</w:t>
       </w:r>
       <w:proofErr w:type="spellStart"/>
@@ -8482,7 +9921,10 @@
         <w:spacing w:after="120" w:line="240" w:lineRule="auto"/>
         <w:jc w:val="both"/>
         <w:rPr>
-          <w:color w:val="auto"/>
+          <w:rFonts w:ascii="Verdana" w:eastAsia="Verdana" w:hAnsi="Verdana" w:cs="Verdana"/>
+          <w:color w:val="auto"/>
+          <w:sz w:val="24"/>
+          <w:szCs w:val="24"/>
         </w:rPr>
       </w:pPr>
       <w:r>
@@ -8528,7 +9970,1033 @@
         <w:t>: se lanza cuando se quiere transformar un personaje a un modo superior pero dicho modo no existe (el personaje está en su última transformación).</w:t>
       </w:r>
     </w:p>
+    <w:p>
+      <w:pPr>
+        <w:spacing w:after="120" w:line="240" w:lineRule="auto"/>
+        <w:jc w:val="both"/>
+        <w:rPr>
+          <w:rFonts w:ascii="Verdana" w:eastAsia="Verdana" w:hAnsi="Verdana" w:cs="Verdana"/>
+          <w:color w:val="auto"/>
+          <w:sz w:val="24"/>
+          <w:szCs w:val="24"/>
+        </w:rPr>
+      </w:pPr>
+      <w:r>
+        <w:rPr>
+          <w:rFonts w:ascii="Verdana" w:eastAsia="Verdana" w:hAnsi="Verdana" w:cs="Verdana"/>
+          <w:color w:val="auto"/>
+          <w:sz w:val="24"/>
+          <w:szCs w:val="24"/>
+        </w:rPr>
+        <w:t>-</w:t>
+      </w:r>
+      <w:proofErr w:type="spellStart"/>
+      <w:r>
+        <w:rPr>
+          <w:rFonts w:ascii="Verdana" w:eastAsia="Verdana" w:hAnsi="Verdana" w:cs="Verdana"/>
+          <w:color w:val="00B050"/>
+          <w:sz w:val="24"/>
+          <w:szCs w:val="24"/>
+        </w:rPr>
+        <w:t>JuegoTerminadoException</w:t>
+      </w:r>
+      <w:proofErr w:type="spellEnd"/>
+      <w:r>
+        <w:rPr>
+          <w:rFonts w:ascii="Verdana" w:eastAsia="Verdana" w:hAnsi="Verdana" w:cs="Verdana"/>
+          <w:color w:val="00B050"/>
+          <w:sz w:val="24"/>
+          <w:szCs w:val="24"/>
+        </w:rPr>
+        <w:t xml:space="preserve"> </w:t>
+      </w:r>
+    </w:p>
+    <w:p>
+      <w:pPr>
+        <w:spacing w:after="120" w:line="240" w:lineRule="auto"/>
+        <w:jc w:val="both"/>
+        <w:rPr>
+          <w:rFonts w:ascii="Verdana" w:eastAsia="Verdana" w:hAnsi="Verdana" w:cs="Verdana"/>
+          <w:color w:val="auto"/>
+          <w:sz w:val="24"/>
+          <w:szCs w:val="24"/>
+        </w:rPr>
+      </w:pPr>
+      <w:r>
+        <w:rPr>
+          <w:rFonts w:ascii="Verdana" w:eastAsia="Verdana" w:hAnsi="Verdana" w:cs="Verdana"/>
+          <w:color w:val="auto"/>
+          <w:sz w:val="24"/>
+          <w:szCs w:val="24"/>
+        </w:rPr>
+        <w:t>-</w:t>
+      </w:r>
+      <w:proofErr w:type="spellStart"/>
+      <w:r>
+        <w:rPr>
+          <w:rFonts w:ascii="Verdana" w:eastAsia="Verdana" w:hAnsi="Verdana" w:cs="Verdana"/>
+          <w:color w:val="00B050"/>
+          <w:sz w:val="24"/>
+          <w:szCs w:val="24"/>
+        </w:rPr>
+        <w:t>NoPuedeAtacarMismoEquipoException</w:t>
+      </w:r>
+      <w:proofErr w:type="spellEnd"/>
+    </w:p>
+    <w:p>
+      <w:pPr>
+        <w:spacing w:after="120" w:line="240" w:lineRule="auto"/>
+        <w:jc w:val="both"/>
+        <w:rPr>
+          <w:rFonts w:ascii="Verdana" w:eastAsia="Verdana" w:hAnsi="Verdana" w:cs="Verdana"/>
+          <w:color w:val="2E74B5" w:themeColor="accent1" w:themeShade="BF"/>
+          <w:sz w:val="24"/>
+          <w:szCs w:val="24"/>
+        </w:rPr>
+      </w:pPr>
+      <w:r>
+        <w:rPr>
+          <w:rFonts w:ascii="Verdana" w:eastAsia="Verdana" w:hAnsi="Verdana" w:cs="Verdana"/>
+          <w:color w:val="auto"/>
+          <w:sz w:val="24"/>
+          <w:szCs w:val="24"/>
+        </w:rPr>
+        <w:t>-</w:t>
+      </w:r>
+      <w:proofErr w:type="spellStart"/>
+      <w:r>
+        <w:rPr>
+          <w:rFonts w:ascii="Verdana" w:eastAsia="Verdana" w:hAnsi="Verdana" w:cs="Verdana"/>
+          <w:color w:val="2E74B5" w:themeColor="accent1" w:themeShade="BF"/>
+          <w:sz w:val="24"/>
+          <w:szCs w:val="24"/>
+        </w:rPr>
+        <w:t>NoPuedeAtacarSiendoChocolateException</w:t>
+      </w:r>
+      <w:proofErr w:type="spellEnd"/>
+    </w:p>
+    <w:p>
+      <w:pPr>
+        <w:spacing w:after="120" w:line="240" w:lineRule="auto"/>
+        <w:jc w:val="both"/>
+        <w:rPr>
+          <w:rFonts w:ascii="Verdana" w:eastAsia="Verdana" w:hAnsi="Verdana" w:cs="Verdana"/>
+          <w:color w:val="2E74B5" w:themeColor="accent1" w:themeShade="BF"/>
+          <w:sz w:val="24"/>
+          <w:szCs w:val="24"/>
+        </w:rPr>
+      </w:pPr>
+      <w:r>
+        <w:rPr>
+          <w:rFonts w:ascii="Verdana" w:eastAsia="Verdana" w:hAnsi="Verdana" w:cs="Verdana"/>
+          <w:color w:val="2E74B5" w:themeColor="accent1" w:themeShade="BF"/>
+          <w:sz w:val="24"/>
+          <w:szCs w:val="24"/>
+        </w:rPr>
+        <w:t>-</w:t>
+      </w:r>
+      <w:proofErr w:type="spellStart"/>
+      <w:r>
+        <w:rPr>
+          <w:rFonts w:ascii="Verdana" w:eastAsia="Verdana" w:hAnsi="Verdana" w:cs="Verdana"/>
+          <w:color w:val="2E74B5" w:themeColor="accent1" w:themeShade="BF"/>
+          <w:sz w:val="24"/>
+          <w:szCs w:val="24"/>
+        </w:rPr>
+        <w:t>NoPuedeMoverseSiendoChocolateException</w:t>
+      </w:r>
+      <w:proofErr w:type="spellEnd"/>
+    </w:p>
+    <w:p>
+      <w:pPr>
+        <w:spacing w:after="120" w:line="240" w:lineRule="auto"/>
+        <w:jc w:val="both"/>
+        <w:rPr>
+          <w:rFonts w:ascii="Verdana" w:eastAsia="Verdana" w:hAnsi="Verdana" w:cs="Verdana"/>
+          <w:color w:val="2E74B5" w:themeColor="accent1" w:themeShade="BF"/>
+          <w:sz w:val="24"/>
+          <w:szCs w:val="24"/>
+        </w:rPr>
+      </w:pPr>
+      <w:r>
+        <w:rPr>
+          <w:rFonts w:ascii="Verdana" w:eastAsia="Verdana" w:hAnsi="Verdana" w:cs="Verdana"/>
+          <w:color w:val="2E74B5" w:themeColor="accent1" w:themeShade="BF"/>
+          <w:sz w:val="24"/>
+          <w:szCs w:val="24"/>
+        </w:rPr>
+        <w:t>-</w:t>
+      </w:r>
+      <w:proofErr w:type="spellStart"/>
+      <w:r>
+        <w:rPr>
+          <w:rFonts w:ascii="Verdana" w:eastAsia="Verdana" w:hAnsi="Verdana" w:cs="Verdana"/>
+          <w:color w:val="2E74B5" w:themeColor="accent1" w:themeShade="BF"/>
+          <w:sz w:val="24"/>
+          <w:szCs w:val="24"/>
+        </w:rPr>
+        <w:t>NoPuedeTransformarseSiendoChocolateException</w:t>
+      </w:r>
+      <w:proofErr w:type="spellEnd"/>
+    </w:p>
+    <w:p>
+      <w:pPr>
+        <w:spacing w:after="120" w:line="240" w:lineRule="auto"/>
+        <w:jc w:val="both"/>
+        <w:rPr>
+          <w:rFonts w:ascii="Verdana" w:eastAsia="Verdana" w:hAnsi="Verdana" w:cs="Verdana"/>
+          <w:color w:val="2E74B5" w:themeColor="accent1" w:themeShade="BF"/>
+          <w:sz w:val="24"/>
+          <w:szCs w:val="24"/>
+        </w:rPr>
+      </w:pPr>
+      <w:r>
+        <w:rPr>
+          <w:rFonts w:ascii="Verdana" w:eastAsia="Verdana" w:hAnsi="Verdana" w:cs="Verdana"/>
+          <w:color w:val="2E74B5" w:themeColor="accent1" w:themeShade="BF"/>
+          <w:sz w:val="24"/>
+          <w:szCs w:val="24"/>
+        </w:rPr>
+        <w:t>-</w:t>
+      </w:r>
+      <w:proofErr w:type="spellStart"/>
+      <w:r>
+        <w:rPr>
+          <w:rFonts w:ascii="Verdana" w:eastAsia="Verdana" w:hAnsi="Verdana" w:cs="Verdana"/>
+          <w:color w:val="2E74B5" w:themeColor="accent1" w:themeShade="BF"/>
+          <w:sz w:val="24"/>
+          <w:szCs w:val="24"/>
+        </w:rPr>
+        <w:t>NoPuedeUsarAtaqueEspecialSiendoChocolate</w:t>
+      </w:r>
+      <w:proofErr w:type="spellEnd"/>
+    </w:p>
+    <w:p>
+      <w:pPr>
+        <w:spacing w:after="120" w:line="240" w:lineRule="auto"/>
+        <w:jc w:val="both"/>
+        <w:rPr>
+          <w:rFonts w:ascii="Verdana" w:eastAsia="Verdana" w:hAnsi="Verdana" w:cs="Verdana"/>
+          <w:color w:val="00B050"/>
+          <w:sz w:val="24"/>
+          <w:szCs w:val="24"/>
+        </w:rPr>
+      </w:pPr>
+      <w:r>
+        <w:rPr>
+          <w:rFonts w:ascii="Verdana" w:eastAsia="Verdana" w:hAnsi="Verdana" w:cs="Verdana"/>
+          <w:color w:val="auto"/>
+          <w:sz w:val="24"/>
+          <w:szCs w:val="24"/>
+        </w:rPr>
+        <w:t>-</w:t>
+      </w:r>
+      <w:proofErr w:type="spellStart"/>
+      <w:r>
+        <w:rPr>
+          <w:rFonts w:ascii="Verdana" w:eastAsia="Verdana" w:hAnsi="Verdana" w:cs="Verdana"/>
+          <w:color w:val="00B050"/>
+          <w:sz w:val="24"/>
+          <w:szCs w:val="24"/>
+        </w:rPr>
+        <w:t>YaAtacasteEsteTurnoException</w:t>
+      </w:r>
+      <w:proofErr w:type="spellEnd"/>
+    </w:p>
+    <w:p>
+      <w:pPr>
+        <w:spacing w:after="120" w:line="240" w:lineRule="auto"/>
+        <w:jc w:val="both"/>
+        <w:rPr>
+          <w:rFonts w:ascii="Verdana" w:eastAsia="Verdana" w:hAnsi="Verdana" w:cs="Verdana"/>
+          <w:color w:val="00B050"/>
+          <w:sz w:val="24"/>
+          <w:szCs w:val="24"/>
+        </w:rPr>
+      </w:pPr>
+      <w:r>
+        <w:rPr>
+          <w:rFonts w:ascii="Verdana" w:eastAsia="Verdana" w:hAnsi="Verdana" w:cs="Verdana"/>
+          <w:color w:val="00B050"/>
+          <w:sz w:val="24"/>
+          <w:szCs w:val="24"/>
+        </w:rPr>
+        <w:t>-</w:t>
+      </w:r>
+      <w:proofErr w:type="spellStart"/>
+      <w:r>
+        <w:rPr>
+          <w:rFonts w:ascii="Verdana" w:eastAsia="Verdana" w:hAnsi="Verdana" w:cs="Verdana"/>
+          <w:color w:val="00B050"/>
+          <w:sz w:val="24"/>
+          <w:szCs w:val="24"/>
+        </w:rPr>
+        <w:t>YaMovisteEsteTurnoException</w:t>
+      </w:r>
+      <w:proofErr w:type="spellEnd"/>
+    </w:p>
+    <w:p>
+      <w:pPr>
+        <w:spacing w:after="120" w:line="240" w:lineRule="auto"/>
+        <w:jc w:val="both"/>
+        <w:rPr>
+          <w:rFonts w:ascii="Verdana" w:eastAsia="Verdana" w:hAnsi="Verdana" w:cs="Verdana"/>
+          <w:color w:val="00B050"/>
+          <w:sz w:val="24"/>
+          <w:szCs w:val="24"/>
+        </w:rPr>
+      </w:pPr>
+      <w:r>
+        <w:rPr>
+          <w:rFonts w:ascii="Verdana" w:eastAsia="Verdana" w:hAnsi="Verdana" w:cs="Verdana"/>
+          <w:color w:val="auto"/>
+          <w:sz w:val="24"/>
+          <w:szCs w:val="24"/>
+        </w:rPr>
+        <w:t>-</w:t>
+      </w:r>
+      <w:proofErr w:type="spellStart"/>
+      <w:r>
+        <w:rPr>
+          <w:rFonts w:ascii="Verdana" w:eastAsia="Verdana" w:hAnsi="Verdana" w:cs="Verdana"/>
+          <w:color w:val="00B050"/>
+          <w:sz w:val="24"/>
+          <w:szCs w:val="24"/>
+        </w:rPr>
+        <w:t>NoEsSuTurnoException</w:t>
+      </w:r>
+      <w:proofErr w:type="spellEnd"/>
+    </w:p>
+    <w:p>
+      <w:pPr>
+        <w:spacing w:after="120" w:line="240" w:lineRule="auto"/>
+        <w:jc w:val="both"/>
+        <w:rPr>
+          <w:rFonts w:ascii="Verdana" w:eastAsia="Verdana" w:hAnsi="Verdana" w:cs="Verdana"/>
+          <w:color w:val="0070C0"/>
+          <w:sz w:val="24"/>
+          <w:szCs w:val="24"/>
+        </w:rPr>
+      </w:pPr>
+      <w:r>
+        <w:rPr>
+          <w:rFonts w:ascii="Verdana" w:eastAsia="Verdana" w:hAnsi="Verdana" w:cs="Verdana"/>
+          <w:color w:val="auto"/>
+          <w:sz w:val="24"/>
+          <w:szCs w:val="24"/>
+        </w:rPr>
+        <w:t>-</w:t>
+      </w:r>
+      <w:proofErr w:type="spellStart"/>
+      <w:r>
+        <w:rPr>
+          <w:rFonts w:ascii="Verdana" w:eastAsia="Verdana" w:hAnsi="Verdana" w:cs="Verdana"/>
+          <w:color w:val="0070C0"/>
+          <w:sz w:val="24"/>
+          <w:szCs w:val="24"/>
+        </w:rPr>
+        <w:t>NoPuedeAtacarAEsaDistanciaException</w:t>
+      </w:r>
+      <w:proofErr w:type="spellEnd"/>
+    </w:p>
+    <w:p>
+      <w:pPr>
+        <w:spacing w:after="120" w:line="240" w:lineRule="auto"/>
+        <w:jc w:val="both"/>
+        <w:rPr>
+          <w:rFonts w:ascii="Verdana" w:eastAsia="Verdana" w:hAnsi="Verdana" w:cs="Verdana"/>
+          <w:color w:val="0070C0"/>
+          <w:sz w:val="24"/>
+          <w:szCs w:val="24"/>
+        </w:rPr>
+      </w:pPr>
+      <w:r>
+        <w:rPr>
+          <w:rFonts w:ascii="Verdana" w:eastAsia="Verdana" w:hAnsi="Verdana" w:cs="Verdana"/>
+          <w:color w:val="0070C0"/>
+          <w:sz w:val="24"/>
+          <w:szCs w:val="24"/>
+        </w:rPr>
+        <w:t>-</w:t>
+      </w:r>
+      <w:proofErr w:type="spellStart"/>
+      <w:r>
+        <w:rPr>
+          <w:rFonts w:ascii="Verdana" w:eastAsia="Verdana" w:hAnsi="Verdana" w:cs="Verdana"/>
+          <w:color w:val="0070C0"/>
+          <w:sz w:val="24"/>
+          <w:szCs w:val="24"/>
+        </w:rPr>
+        <w:t>NoPuedeMoverAEsaDistanciaException</w:t>
+      </w:r>
+      <w:proofErr w:type="spellEnd"/>
+    </w:p>
+    <w:p>
+      <w:pPr>
+        <w:spacing w:after="120" w:line="240" w:lineRule="auto"/>
+        <w:jc w:val="both"/>
+        <w:rPr>
+          <w:rFonts w:ascii="Verdana" w:eastAsia="Verdana" w:hAnsi="Verdana" w:cs="Verdana"/>
+          <w:color w:val="auto"/>
+          <w:sz w:val="24"/>
+          <w:szCs w:val="24"/>
+        </w:rPr>
+      </w:pPr>
+      <w:r>
+        <w:rPr>
+          <w:rFonts w:ascii="Verdana" w:eastAsia="Verdana" w:hAnsi="Verdana" w:cs="Verdana"/>
+          <w:color w:val="auto"/>
+          <w:sz w:val="24"/>
+          <w:szCs w:val="24"/>
+        </w:rPr>
+        <w:t>-</w:t>
+      </w:r>
+      <w:proofErr w:type="spellStart"/>
+      <w:r>
+        <w:rPr>
+          <w:rFonts w:ascii="Verdana" w:eastAsia="Verdana" w:hAnsi="Verdana" w:cs="Verdana"/>
+          <w:color w:val="00B050"/>
+          <w:sz w:val="24"/>
+          <w:szCs w:val="24"/>
+        </w:rPr>
+        <w:t>NoPuedeMoverCaminoObstruidoException</w:t>
+      </w:r>
+      <w:proofErr w:type="spellEnd"/>
+    </w:p>
+    <w:p>
+      <w:pPr>
+        <w:spacing w:after="120" w:line="240" w:lineRule="auto"/>
+        <w:jc w:val="both"/>
+        <w:rPr>
+          <w:rFonts w:ascii="Verdana" w:eastAsia="Verdana" w:hAnsi="Verdana" w:cs="Verdana"/>
+          <w:color w:val="FF0000"/>
+          <w:sz w:val="24"/>
+          <w:szCs w:val="24"/>
+        </w:rPr>
+      </w:pPr>
+      <w:r>
+        <w:rPr>
+          <w:rFonts w:ascii="Verdana" w:eastAsia="Verdana" w:hAnsi="Verdana" w:cs="Verdana"/>
+          <w:color w:val="FF0000"/>
+          <w:sz w:val="24"/>
+          <w:szCs w:val="24"/>
+        </w:rPr>
+        <w:t>-</w:t>
+      </w:r>
+      <w:proofErr w:type="spellStart"/>
+      <w:r>
+        <w:rPr>
+          <w:rFonts w:ascii="Verdana" w:eastAsia="Verdana" w:hAnsi="Verdana" w:cs="Verdana"/>
+          <w:color w:val="FF0000"/>
+          <w:sz w:val="24"/>
+          <w:szCs w:val="24"/>
+        </w:rPr>
+        <w:t>NoSePuedeSeleccionarDosPersonajesDelMismoEquipoException</w:t>
+      </w:r>
+      <w:proofErr w:type="spellEnd"/>
+    </w:p>
+    <w:p>
+      <w:pPr>
+        <w:spacing w:after="120" w:line="240" w:lineRule="auto"/>
+        <w:jc w:val="both"/>
+        <w:rPr>
+          <w:rFonts w:ascii="Verdana" w:eastAsia="Verdana" w:hAnsi="Verdana" w:cs="Verdana"/>
+          <w:color w:val="auto"/>
+          <w:sz w:val="24"/>
+          <w:szCs w:val="24"/>
+        </w:rPr>
+      </w:pPr>
+      <w:r>
+        <w:rPr>
+          <w:rFonts w:ascii="Verdana" w:eastAsia="Verdana" w:hAnsi="Verdana" w:cs="Verdana"/>
+          <w:color w:val="auto"/>
+          <w:sz w:val="24"/>
+          <w:szCs w:val="24"/>
+        </w:rPr>
+        <w:t>-</w:t>
+      </w:r>
+      <w:proofErr w:type="spellStart"/>
+      <w:r>
+        <w:rPr>
+          <w:rFonts w:ascii="Verdana" w:eastAsia="Verdana" w:hAnsi="Verdana" w:cs="Verdana"/>
+          <w:color w:val="auto"/>
+          <w:sz w:val="24"/>
+          <w:szCs w:val="24"/>
+        </w:rPr>
+        <w:t>NoSePuedeSeleccionarMasDeDosPersonajesException</w:t>
+      </w:r>
+      <w:proofErr w:type="spellEnd"/>
+    </w:p>
+    <w:p>
+      <w:pPr>
+        <w:spacing w:after="120" w:line="240" w:lineRule="auto"/>
+        <w:jc w:val="both"/>
+        <w:rPr>
+          <w:rFonts w:ascii="Verdana" w:eastAsia="Verdana" w:hAnsi="Verdana" w:cs="Verdana"/>
+          <w:color w:val="2E74B5" w:themeColor="accent1" w:themeShade="BF"/>
+          <w:sz w:val="24"/>
+          <w:szCs w:val="24"/>
+        </w:rPr>
+      </w:pPr>
+      <w:r>
+        <w:rPr>
+          <w:rFonts w:ascii="Verdana" w:eastAsia="Verdana" w:hAnsi="Verdana" w:cs="Verdana"/>
+          <w:color w:val="auto"/>
+          <w:sz w:val="24"/>
+          <w:szCs w:val="24"/>
+        </w:rPr>
+        <w:t>-</w:t>
+      </w:r>
+      <w:proofErr w:type="spellStart"/>
+      <w:r>
+        <w:rPr>
+          <w:rFonts w:ascii="Verdana" w:eastAsia="Verdana" w:hAnsi="Verdana" w:cs="Verdana"/>
+          <w:color w:val="2E74B5" w:themeColor="accent1" w:themeShade="BF"/>
+          <w:sz w:val="24"/>
+          <w:szCs w:val="24"/>
+        </w:rPr>
+        <w:t>CasillaSinPersonajeException</w:t>
+      </w:r>
+      <w:proofErr w:type="spellEnd"/>
+    </w:p>
+    <w:p>
+      <w:pPr>
+        <w:spacing w:after="120" w:line="240" w:lineRule="auto"/>
+        <w:jc w:val="both"/>
+        <w:rPr>
+          <w:rFonts w:ascii="Verdana" w:eastAsia="Verdana" w:hAnsi="Verdana" w:cs="Verdana"/>
+          <w:color w:val="2E74B5" w:themeColor="accent1" w:themeShade="BF"/>
+          <w:sz w:val="24"/>
+          <w:szCs w:val="24"/>
+        </w:rPr>
+      </w:pPr>
+      <w:r>
+        <w:rPr>
+          <w:rFonts w:ascii="Verdana" w:eastAsia="Verdana" w:hAnsi="Verdana" w:cs="Verdana"/>
+          <w:color w:val="2E74B5" w:themeColor="accent1" w:themeShade="BF"/>
+          <w:sz w:val="24"/>
+          <w:szCs w:val="24"/>
+        </w:rPr>
+        <w:t>-</w:t>
+      </w:r>
+      <w:proofErr w:type="spellStart"/>
+      <w:r>
+        <w:rPr>
+          <w:rFonts w:ascii="Verdana" w:eastAsia="Verdana" w:hAnsi="Verdana" w:cs="Verdana"/>
+          <w:color w:val="2E74B5" w:themeColor="accent1" w:themeShade="BF"/>
+          <w:sz w:val="24"/>
+          <w:szCs w:val="24"/>
+        </w:rPr>
+        <w:t>NoSeSeleccionoNingunPersonajeException</w:t>
+      </w:r>
+      <w:proofErr w:type="spellEnd"/>
+    </w:p>
+    <w:p>
+      <w:pPr>
+        <w:spacing w:after="120" w:line="240" w:lineRule="auto"/>
+        <w:jc w:val="both"/>
+        <w:rPr>
+          <w:rFonts w:ascii="Verdana" w:eastAsia="Verdana" w:hAnsi="Verdana" w:cs="Verdana"/>
+          <w:color w:val="auto"/>
+          <w:sz w:val="24"/>
+          <w:szCs w:val="24"/>
+        </w:rPr>
+      </w:pPr>
+      <w:r>
+        <w:rPr>
+          <w:rFonts w:ascii="Verdana" w:eastAsia="Verdana" w:hAnsi="Verdana" w:cs="Verdana"/>
+          <w:color w:val="auto"/>
+          <w:sz w:val="24"/>
+          <w:szCs w:val="24"/>
+        </w:rPr>
+        <w:t>-</w:t>
+      </w:r>
+      <w:proofErr w:type="spellStart"/>
+      <w:r>
+        <w:rPr>
+          <w:rFonts w:ascii="Verdana" w:eastAsia="Verdana" w:hAnsi="Verdana" w:cs="Verdana"/>
+          <w:color w:val="00B050"/>
+          <w:sz w:val="24"/>
+          <w:szCs w:val="24"/>
+        </w:rPr>
+        <w:t>CaminoInvalidoException</w:t>
+      </w:r>
+      <w:proofErr w:type="spellEnd"/>
+    </w:p>
+    <w:p>
+      <w:pPr>
+        <w:spacing w:after="120" w:line="240" w:lineRule="auto"/>
+        <w:jc w:val="both"/>
+        <w:rPr>
+          <w:rFonts w:ascii="Verdana" w:eastAsia="Verdana" w:hAnsi="Verdana" w:cs="Verdana"/>
+          <w:color w:val="00B050"/>
+          <w:sz w:val="24"/>
+          <w:szCs w:val="24"/>
+        </w:rPr>
+      </w:pPr>
+      <w:r>
+        <w:rPr>
+          <w:rFonts w:ascii="Verdana" w:eastAsia="Verdana" w:hAnsi="Verdana" w:cs="Verdana"/>
+          <w:color w:val="auto"/>
+          <w:sz w:val="24"/>
+          <w:szCs w:val="24"/>
+        </w:rPr>
+        <w:t>-</w:t>
+      </w:r>
+      <w:proofErr w:type="spellStart"/>
+      <w:r>
+        <w:rPr>
+          <w:rFonts w:ascii="Verdana" w:eastAsia="Verdana" w:hAnsi="Verdana" w:cs="Verdana"/>
+          <w:color w:val="00B050"/>
+          <w:sz w:val="24"/>
+          <w:szCs w:val="24"/>
+        </w:rPr>
+        <w:t>CasilleroNoContiguoException</w:t>
+      </w:r>
+      <w:proofErr w:type="spellEnd"/>
+    </w:p>
+    <w:p>
+      <w:pPr>
+        <w:spacing w:after="120" w:line="240" w:lineRule="auto"/>
+        <w:jc w:val="both"/>
+        <w:rPr>
+          <w:rFonts w:ascii="Verdana" w:eastAsia="Verdana" w:hAnsi="Verdana" w:cs="Verdana"/>
+          <w:color w:val="auto"/>
+          <w:sz w:val="24"/>
+          <w:szCs w:val="24"/>
+        </w:rPr>
+      </w:pPr>
+      <w:r>
+        <w:rPr>
+          <w:rFonts w:ascii="Verdana" w:eastAsia="Verdana" w:hAnsi="Verdana" w:cs="Verdana"/>
+          <w:color w:val="auto"/>
+          <w:sz w:val="24"/>
+          <w:szCs w:val="24"/>
+        </w:rPr>
+        <w:t>-</w:t>
+      </w:r>
+      <w:proofErr w:type="spellStart"/>
+      <w:r>
+        <w:rPr>
+          <w:rFonts w:ascii="Verdana" w:eastAsia="Verdana" w:hAnsi="Verdana" w:cs="Verdana"/>
+          <w:color w:val="auto"/>
+          <w:sz w:val="24"/>
+          <w:szCs w:val="24"/>
+        </w:rPr>
+        <w:t>HuecoEntreCaminoYPersonajeExceptio</w:t>
+      </w:r>
+      <w:r>
+        <w:rPr>
+          <w:rFonts w:ascii="Verdana" w:eastAsia="Verdana" w:hAnsi="Verdana" w:cs="Verdana"/>
+          <w:color w:val="auto"/>
+          <w:sz w:val="24"/>
+          <w:szCs w:val="24"/>
+        </w:rPr>
+        <w:t>n</w:t>
+      </w:r>
+      <w:proofErr w:type="spellEnd"/>
+    </w:p>
+    <w:p>
+      <w:pPr>
+        <w:spacing w:after="120" w:line="240" w:lineRule="auto"/>
+        <w:jc w:val="both"/>
+        <w:rPr>
+          <w:rFonts w:ascii="Verdana" w:eastAsia="Verdana" w:hAnsi="Verdana" w:cs="Verdana"/>
+          <w:color w:val="auto"/>
+          <w:sz w:val="24"/>
+          <w:szCs w:val="24"/>
+        </w:rPr>
+      </w:pPr>
+      <w:r>
+        <w:rPr>
+          <w:rFonts w:ascii="Verdana" w:eastAsia="Verdana" w:hAnsi="Verdana" w:cs="Verdana"/>
+          <w:color w:val="auto"/>
+          <w:sz w:val="24"/>
+          <w:szCs w:val="24"/>
+        </w:rPr>
+        <w:t>-</w:t>
+      </w:r>
+      <w:proofErr w:type="spellStart"/>
+      <w:r>
+        <w:rPr>
+          <w:rFonts w:ascii="Verdana" w:eastAsia="Verdana" w:hAnsi="Verdana" w:cs="Verdana"/>
+          <w:color w:val="00B050"/>
+          <w:sz w:val="24"/>
+          <w:szCs w:val="24"/>
+        </w:rPr>
+        <w:t>CasilleroOcupadoException</w:t>
+      </w:r>
+      <w:proofErr w:type="spellEnd"/>
+    </w:p>
+    <w:p>
+      <w:pPr>
+        <w:spacing w:after="120" w:line="240" w:lineRule="auto"/>
+        <w:jc w:val="both"/>
+        <w:rPr>
+          <w:rFonts w:ascii="Verdana" w:eastAsia="Verdana" w:hAnsi="Verdana" w:cs="Verdana"/>
+          <w:color w:val="auto"/>
+          <w:sz w:val="24"/>
+          <w:szCs w:val="24"/>
+        </w:rPr>
+      </w:pPr>
+      <w:r>
+        <w:rPr>
+          <w:rFonts w:ascii="Verdana" w:eastAsia="Verdana" w:hAnsi="Verdana" w:cs="Verdana"/>
+          <w:color w:val="auto"/>
+          <w:sz w:val="24"/>
+          <w:szCs w:val="24"/>
+        </w:rPr>
+        <w:lastRenderedPageBreak/>
+        <w:t>-</w:t>
+      </w:r>
+      <w:proofErr w:type="spellStart"/>
+      <w:r>
+        <w:rPr>
+          <w:rFonts w:ascii="Verdana" w:eastAsia="Verdana" w:hAnsi="Verdana" w:cs="Verdana"/>
+          <w:color w:val="00B050"/>
+          <w:sz w:val="24"/>
+          <w:szCs w:val="24"/>
+        </w:rPr>
+        <w:t>DimensionDeTableroInvalidoException</w:t>
+      </w:r>
+      <w:proofErr w:type="spellEnd"/>
+    </w:p>
+    <w:p>
+      <w:pPr>
+        <w:spacing w:after="120" w:line="240" w:lineRule="auto"/>
+        <w:jc w:val="both"/>
+        <w:rPr>
+          <w:rFonts w:ascii="Verdana" w:eastAsia="Verdana" w:hAnsi="Verdana" w:cs="Verdana"/>
+          <w:color w:val="auto"/>
+          <w:sz w:val="24"/>
+          <w:szCs w:val="24"/>
+        </w:rPr>
+      </w:pPr>
+      <w:r>
+        <w:rPr>
+          <w:rFonts w:ascii="Verdana" w:eastAsia="Verdana" w:hAnsi="Verdana" w:cs="Verdana"/>
+          <w:color w:val="auto"/>
+          <w:sz w:val="24"/>
+          <w:szCs w:val="24"/>
+        </w:rPr>
+        <w:t>-</w:t>
+      </w:r>
+      <w:proofErr w:type="spellStart"/>
+      <w:r>
+        <w:rPr>
+          <w:rFonts w:ascii="Verdana" w:eastAsia="Verdana" w:hAnsi="Verdana" w:cs="Verdana"/>
+          <w:color w:val="00B050"/>
+          <w:sz w:val="24"/>
+          <w:szCs w:val="24"/>
+        </w:rPr>
+        <w:t>KiInsuficienteException</w:t>
+      </w:r>
+      <w:proofErr w:type="spellEnd"/>
+    </w:p>
+    <w:p>
+      <w:pPr>
+        <w:spacing w:after="120" w:line="240" w:lineRule="auto"/>
+        <w:jc w:val="both"/>
+        <w:rPr>
+          <w:rFonts w:ascii="Verdana" w:eastAsia="Verdana" w:hAnsi="Verdana" w:cs="Verdana"/>
+          <w:color w:val="00B050"/>
+          <w:sz w:val="24"/>
+          <w:szCs w:val="24"/>
+        </w:rPr>
+      </w:pPr>
+      <w:r>
+        <w:rPr>
+          <w:rFonts w:ascii="Verdana" w:eastAsia="Verdana" w:hAnsi="Verdana" w:cs="Verdana"/>
+          <w:color w:val="auto"/>
+          <w:sz w:val="24"/>
+          <w:szCs w:val="24"/>
+        </w:rPr>
+        <w:t>-</w:t>
+      </w:r>
+      <w:proofErr w:type="spellStart"/>
+      <w:r>
+        <w:rPr>
+          <w:rFonts w:ascii="Verdana" w:eastAsia="Verdana" w:hAnsi="Verdana" w:cs="Verdana"/>
+          <w:color w:val="00B050"/>
+          <w:sz w:val="24"/>
+          <w:szCs w:val="24"/>
+        </w:rPr>
+        <w:t>NoHayProximaTransformacionException</w:t>
+      </w:r>
+      <w:proofErr w:type="spellEnd"/>
+    </w:p>
+    <w:p>
+      <w:pPr>
+        <w:spacing w:after="120" w:line="240" w:lineRule="auto"/>
+        <w:jc w:val="both"/>
+        <w:rPr>
+          <w:rFonts w:ascii="Verdana" w:eastAsia="Verdana" w:hAnsi="Verdana" w:cs="Verdana"/>
+          <w:color w:val="00B050"/>
+          <w:sz w:val="24"/>
+          <w:szCs w:val="24"/>
+        </w:rPr>
+      </w:pPr>
+      <w:r>
+        <w:rPr>
+          <w:rFonts w:ascii="Verdana" w:eastAsia="Verdana" w:hAnsi="Verdana" w:cs="Verdana"/>
+          <w:color w:val="00B050"/>
+          <w:sz w:val="24"/>
+          <w:szCs w:val="24"/>
+        </w:rPr>
+        <w:t>-</w:t>
+      </w:r>
+      <w:proofErr w:type="spellStart"/>
+      <w:r>
+        <w:rPr>
+          <w:rFonts w:ascii="Verdana" w:eastAsia="Verdana" w:hAnsi="Verdana" w:cs="Verdana"/>
+          <w:color w:val="00B050"/>
+          <w:sz w:val="24"/>
+          <w:szCs w:val="24"/>
+        </w:rPr>
+        <w:t>NoPuedeTransformarException</w:t>
+      </w:r>
+      <w:proofErr w:type="spellEnd"/>
+    </w:p>
+    <w:p>
+      <w:pPr>
+        <w:spacing w:after="120" w:line="240" w:lineRule="auto"/>
+        <w:jc w:val="both"/>
+        <w:rPr>
+          <w:rFonts w:ascii="Verdana" w:eastAsia="Verdana" w:hAnsi="Verdana" w:cs="Verdana"/>
+          <w:color w:val="00B050"/>
+          <w:sz w:val="24"/>
+          <w:szCs w:val="24"/>
+        </w:rPr>
+      </w:pPr>
+    </w:p>
+    <w:p>
+      <w:pPr>
+        <w:spacing w:after="120" w:line="240" w:lineRule="auto"/>
+        <w:rPr>
+          <w:rFonts w:ascii="Verdana" w:eastAsia="Verdana" w:hAnsi="Verdana" w:cs="Verdana"/>
+          <w:color w:val="0070C0"/>
+          <w:sz w:val="24"/>
+          <w:szCs w:val="24"/>
+        </w:rPr>
+      </w:pPr>
+      <w:r>
+        <w:rPr>
+          <w:rFonts w:ascii="Verdana" w:eastAsia="Verdana" w:hAnsi="Verdana" w:cs="Verdana"/>
+          <w:color w:val="0070C0"/>
+          <w:sz w:val="24"/>
+          <w:szCs w:val="24"/>
+        </w:rPr>
+        <w:t>AZUL: MERGE DE EXCEPCIONES EN UNA (</w:t>
+      </w:r>
+      <w:proofErr w:type="gramStart"/>
+      <w:r>
+        <w:rPr>
+          <w:rFonts w:ascii="Verdana" w:eastAsia="Verdana" w:hAnsi="Verdana" w:cs="Verdana"/>
+          <w:color w:val="0070C0"/>
+          <w:sz w:val="24"/>
+          <w:szCs w:val="24"/>
+        </w:rPr>
+        <w:t>EJ:ESCHOCOLATEEXCEPTION</w:t>
+      </w:r>
+      <w:proofErr w:type="gramEnd"/>
+      <w:r>
+        <w:rPr>
+          <w:rFonts w:ascii="Verdana" w:eastAsia="Verdana" w:hAnsi="Verdana" w:cs="Verdana"/>
+          <w:color w:val="0070C0"/>
+          <w:sz w:val="24"/>
+          <w:szCs w:val="24"/>
+        </w:rPr>
+        <w:t>)</w:t>
+      </w:r>
+    </w:p>
+    <w:p>
+      <w:pPr>
+        <w:spacing w:after="120" w:line="240" w:lineRule="auto"/>
+        <w:rPr>
+          <w:rFonts w:ascii="Verdana" w:eastAsia="Verdana" w:hAnsi="Verdana" w:cs="Verdana"/>
+          <w:color w:val="00B050"/>
+          <w:sz w:val="24"/>
+          <w:szCs w:val="24"/>
+        </w:rPr>
+      </w:pPr>
+      <w:r>
+        <w:rPr>
+          <w:rFonts w:ascii="Verdana" w:eastAsia="Verdana" w:hAnsi="Verdana" w:cs="Verdana"/>
+          <w:color w:val="00B050"/>
+          <w:sz w:val="24"/>
+          <w:szCs w:val="24"/>
+        </w:rPr>
+        <w:t>VERDE: OK</w:t>
+      </w:r>
+    </w:p>
+    <w:p>
+      <w:pPr>
+        <w:spacing w:after="120" w:line="240" w:lineRule="auto"/>
+        <w:rPr>
+          <w:rFonts w:ascii="Verdana" w:eastAsia="Verdana" w:hAnsi="Verdana" w:cs="Verdana"/>
+          <w:color w:val="FF0000"/>
+          <w:sz w:val="24"/>
+          <w:szCs w:val="24"/>
+        </w:rPr>
+      </w:pPr>
+      <w:r>
+        <w:rPr>
+          <w:rFonts w:ascii="Verdana" w:eastAsia="Verdana" w:hAnsi="Verdana" w:cs="Verdana"/>
+          <w:color w:val="FF0000"/>
+          <w:sz w:val="24"/>
+          <w:szCs w:val="24"/>
+        </w:rPr>
+        <w:t>ROJO: ELIMINAR (</w:t>
+      </w:r>
+      <w:r>
+        <w:rPr>
+          <w:rFonts w:ascii="Verdana" w:eastAsia="Verdana" w:hAnsi="Verdana" w:cs="Verdana"/>
+          <w:color w:val="FF0000"/>
+          <w:sz w:val="24"/>
+          <w:szCs w:val="24"/>
+        </w:rPr>
+        <w:t xml:space="preserve">si son del mismo equipo del turno, el ataque lanza </w:t>
+      </w:r>
+      <w:proofErr w:type="spellStart"/>
+      <w:r>
+        <w:rPr>
+          <w:rFonts w:ascii="Verdana" w:eastAsia="Verdana" w:hAnsi="Verdana" w:cs="Verdana"/>
+          <w:color w:val="FF0000"/>
+          <w:sz w:val="24"/>
+          <w:szCs w:val="24"/>
+        </w:rPr>
+        <w:t>NoPuedeAtacarMismoEquipoException</w:t>
+      </w:r>
+      <w:proofErr w:type="spellEnd"/>
+      <w:r>
+        <w:rPr>
+          <w:rFonts w:ascii="Verdana" w:eastAsia="Verdana" w:hAnsi="Verdana" w:cs="Verdana"/>
+          <w:color w:val="FF0000"/>
+          <w:sz w:val="24"/>
+          <w:szCs w:val="24"/>
+        </w:rPr>
+        <w:t xml:space="preserve">. Si son del otro equipo, debería lanzar </w:t>
+      </w:r>
+      <w:proofErr w:type="spellStart"/>
+      <w:r>
+        <w:rPr>
+          <w:rFonts w:ascii="Verdana" w:eastAsia="Verdana" w:hAnsi="Verdana" w:cs="Verdana"/>
+          <w:color w:val="FF0000"/>
+          <w:sz w:val="24"/>
+          <w:szCs w:val="24"/>
+        </w:rPr>
+        <w:t>NoEsSuTurnoException</w:t>
+      </w:r>
+      <w:proofErr w:type="spellEnd"/>
+      <w:r>
+        <w:rPr>
+          <w:rFonts w:ascii="Verdana" w:eastAsia="Verdana" w:hAnsi="Verdana" w:cs="Verdana"/>
+          <w:color w:val="FF0000"/>
+          <w:sz w:val="24"/>
+          <w:szCs w:val="24"/>
+        </w:rPr>
+        <w:t>)</w:t>
+      </w:r>
+    </w:p>
+    <w:p>
+      <w:pPr>
+        <w:spacing w:after="120" w:line="240" w:lineRule="auto"/>
+        <w:rPr>
+          <w:rFonts w:ascii="Verdana" w:eastAsia="Verdana" w:hAnsi="Verdana" w:cs="Verdana"/>
+          <w:color w:val="auto"/>
+          <w:sz w:val="24"/>
+          <w:szCs w:val="24"/>
+        </w:rPr>
+      </w:pPr>
+      <w:r>
+        <w:rPr>
+          <w:rFonts w:ascii="Verdana" w:eastAsia="Verdana" w:hAnsi="Verdana" w:cs="Verdana"/>
+          <w:color w:val="auto"/>
+          <w:sz w:val="24"/>
+          <w:szCs w:val="24"/>
+        </w:rPr>
+        <w:t>NEGRO: No estoy seguro. Analizar si son necesarias</w:t>
+      </w:r>
+    </w:p>
+    <w:p>
+      <w:pPr>
+        <w:spacing w:after="120" w:line="240" w:lineRule="auto"/>
+        <w:rPr>
+          <w:rFonts w:ascii="Verdana" w:eastAsia="Verdana" w:hAnsi="Verdana" w:cs="Verdana"/>
+          <w:color w:val="auto"/>
+          <w:sz w:val="24"/>
+          <w:szCs w:val="24"/>
+        </w:rPr>
+      </w:pPr>
+    </w:p>
+    <w:p>
+      <w:pPr>
+        <w:spacing w:after="120" w:line="240" w:lineRule="auto"/>
+        <w:rPr>
+          <w:color w:val="auto"/>
+        </w:rPr>
+      </w:pPr>
+      <w:r>
+        <w:rPr>
+          <w:rFonts w:ascii="Verdana" w:eastAsia="Verdana" w:hAnsi="Verdana" w:cs="Verdana"/>
+          <w:color w:val="auto"/>
+          <w:sz w:val="24"/>
+          <w:szCs w:val="24"/>
+        </w:rPr>
+        <w:t xml:space="preserve">TODO: </w:t>
+      </w:r>
+      <w:r>
+        <w:rPr>
+          <w:rFonts w:ascii="Verdana" w:eastAsia="Verdana" w:hAnsi="Verdana" w:cs="Verdana"/>
+          <w:color w:val="auto"/>
+          <w:sz w:val="24"/>
+          <w:szCs w:val="24"/>
+        </w:rPr>
+        <w:t>(Lo que nos recomendó Tomás el ayudante)</w:t>
+      </w:r>
+      <w:r>
+        <w:rPr>
+          <w:rFonts w:ascii="Verdana" w:eastAsia="Verdana" w:hAnsi="Verdana" w:cs="Verdana"/>
+          <w:color w:val="auto"/>
+          <w:sz w:val="24"/>
+          <w:szCs w:val="24"/>
+        </w:rPr>
+        <w:t xml:space="preserve">Hacer todas las excepciones extender de </w:t>
+      </w:r>
+      <w:proofErr w:type="spellStart"/>
+      <w:r>
+        <w:rPr>
+          <w:rFonts w:ascii="Verdana" w:eastAsia="Verdana" w:hAnsi="Verdana" w:cs="Verdana"/>
+          <w:color w:val="auto"/>
+          <w:sz w:val="24"/>
+          <w:szCs w:val="24"/>
+        </w:rPr>
+        <w:t>RuntimeException</w:t>
+      </w:r>
+      <w:proofErr w:type="spellEnd"/>
+      <w:r>
+        <w:rPr>
+          <w:rFonts w:ascii="Verdana" w:eastAsia="Verdana" w:hAnsi="Verdana" w:cs="Verdana"/>
+          <w:color w:val="auto"/>
+          <w:sz w:val="24"/>
+          <w:szCs w:val="24"/>
+        </w:rPr>
+        <w:t xml:space="preserve"> así </w:t>
+      </w:r>
+      <w:r>
+        <w:rPr>
+          <w:rFonts w:ascii="Verdana" w:eastAsia="Verdana" w:hAnsi="Verdana" w:cs="Verdana"/>
+          <w:color w:val="auto"/>
+          <w:sz w:val="24"/>
+          <w:szCs w:val="24"/>
+        </w:rPr>
+        <w:t>los métodos no se llenan de excepciones en sus firmas.</w:t>
+      </w:r>
+      <w:bookmarkStart w:id="33" w:name="_GoBack"/>
+      <w:bookmarkEnd w:id="33"/>
+    </w:p>
     <w:sectPr>
+      <w:footerReference w:type="default" r:id="rId7"/>
       <w:pgSz w:w="12240" w:h="15840"/>
       <w:pgMar w:top="1417" w:right="1701" w:bottom="1417" w:left="1701" w:header="0" w:footer="720" w:gutter="0"/>
       <w:pgNumType w:start="1"/>
@@ -8538,8 +11006,103 @@
 </w:document>
 </file>
 
+<file path=word/endnotes.xml><?xml version="1.0" encoding="utf-8"?>
+<w:endnotes xmlns:wpc="http://schemas.microsoft.com/office/word/2010/wordprocessingCanvas" xmlns:cx="http://schemas.microsoft.com/office/drawing/2014/chartex" xmlns:cx1="http://schemas.microsoft.com/office/drawing/2015/9/8/chartex" xmlns:cx2="http://schemas.microsoft.com/office/drawing/2015/10/21/chartex" xmlns:cx3="http://schemas.microsoft.com/office/drawing/2016/5/9/chartex" xmlns:cx4="http://schemas.microsoft.com/office/drawing/2016/5/10/chartex" xmlns:cx5="http://schemas.microsoft.com/office/drawing/2016/5/11/chartex" xmlns:cx6="http://schemas.microsoft.com/office/drawing/2016/5/12/chartex" xmlns:cx7="http://schemas.microsoft.com/office/drawing/2016/5/13/chartex" xmlns:cx8="http://schemas.microsoft.com/office/drawing/2016/5/14/chartex" xmlns:mc="http://schemas.openxmlformats.org/markup-compatibility/2006" xmlns:aink="http://schemas.microsoft.com/office/drawing/2016/ink" xmlns:am3d="http://schemas.microsoft.com/office/drawing/2017/model3d" xmlns:o="urn:schemas-microsoft-com:office:office" xmlns:r="http://schemas.openxmlformats.org/officeDocument/2006/relationships" xmlns:m="http://schemas.openxmlformats.org/officeDocument/2006/math" xmlns:v="urn:schemas-microsoft-com:vml" xmlns:wp14="http://schemas.microsoft.com/office/word/2010/wordprocessingDrawing" xmlns:wp="http://schemas.openxmlformats.org/drawingml/2006/wordprocessingDrawing" xmlns:w10="urn:schemas-microsoft-com:office:word" xmlns:w="http://schemas.openxmlformats.org/wordprocessingml/2006/main" xmlns:w14="http://schemas.microsoft.com/office/word/2010/wordml" xmlns:w15="http://schemas.microsoft.com/office/word/2012/wordml" xmlns:w16cid="http://schemas.microsoft.com/office/word/2016/wordml/cid" xmlns:w16se="http://schemas.microsoft.com/office/word/2015/wordml/symex" xmlns:wpg="http://schemas.microsoft.com/office/word/2010/wordprocessingGroup" xmlns:wpi="http://schemas.microsoft.com/office/word/2010/wordprocessingInk" xmlns:wne="http://schemas.microsoft.com/office/word/2006/wordml" xmlns:wps="http://schemas.microsoft.com/office/word/2010/wordprocessingShape" mc:Ignorable="w14 w15 w16se w16cid wp14">
+  <w:endnote w:type="separator" w:id="-1">
+    <w:p>
+      <w:pPr>
+        <w:spacing w:line="240" w:lineRule="auto"/>
+      </w:pPr>
+      <w:r>
+        <w:separator/>
+      </w:r>
+    </w:p>
+  </w:endnote>
+  <w:endnote w:type="continuationSeparator" w:id="0">
+    <w:p>
+      <w:pPr>
+        <w:spacing w:line="240" w:lineRule="auto"/>
+      </w:pPr>
+      <w:r>
+        <w:continuationSeparator/>
+      </w:r>
+    </w:p>
+  </w:endnote>
+</w:endnotes>
+</file>
+
+<file path=word/footer1.xml><?xml version="1.0" encoding="utf-8"?>
+<w:ftr xmlns:wpc="http://schemas.microsoft.com/office/word/2010/wordprocessingCanvas" xmlns:cx="http://schemas.microsoft.com/office/drawing/2014/chartex" xmlns:cx1="http://schemas.microsoft.com/office/drawing/2015/9/8/chartex" xmlns:cx2="http://schemas.microsoft.com/office/drawing/2015/10/21/chartex" xmlns:cx3="http://schemas.microsoft.com/office/drawing/2016/5/9/chartex" xmlns:cx4="http://schemas.microsoft.com/office/drawing/2016/5/10/chartex" xmlns:cx5="http://schemas.microsoft.com/office/drawing/2016/5/11/chartex" xmlns:cx6="http://schemas.microsoft.com/office/drawing/2016/5/12/chartex" xmlns:cx7="http://schemas.microsoft.com/office/drawing/2016/5/13/chartex" xmlns:cx8="http://schemas.microsoft.com/office/drawing/2016/5/14/chartex" xmlns:mc="http://schemas.openxmlformats.org/markup-compatibility/2006" xmlns:aink="http://schemas.microsoft.com/office/drawing/2016/ink" xmlns:am3d="http://schemas.microsoft.com/office/drawing/2017/model3d" xmlns:o="urn:schemas-microsoft-com:office:office" xmlns:r="http://schemas.openxmlformats.org/officeDocument/2006/relationships" xmlns:m="http://schemas.openxmlformats.org/officeDocument/2006/math" xmlns:v="urn:schemas-microsoft-com:vml" xmlns:wp14="http://schemas.microsoft.com/office/word/2010/wordprocessingDrawing" xmlns:wp="http://schemas.openxmlformats.org/drawingml/2006/wordprocessingDrawing" xmlns:w10="urn:schemas-microsoft-com:office:word" xmlns:w="http://schemas.openxmlformats.org/wordprocessingml/2006/main" xmlns:w14="http://schemas.microsoft.com/office/word/2010/wordml" xmlns:w15="http://schemas.microsoft.com/office/word/2012/wordml" xmlns:w16cid="http://schemas.microsoft.com/office/word/2016/wordml/cid" xmlns:w16se="http://schemas.microsoft.com/office/word/2015/wordml/symex" xmlns:wpg="http://schemas.microsoft.com/office/word/2010/wordprocessingGroup" xmlns:wpi="http://schemas.microsoft.com/office/word/2010/wordprocessingInk" xmlns:wne="http://schemas.microsoft.com/office/word/2006/wordml" xmlns:wps="http://schemas.microsoft.com/office/word/2010/wordprocessingShape" mc:Ignorable="w14 w15 w16se w16cid wp14">
+  <w:sdt>
+    <w:sdtPr>
+      <w:id w:val="1408338018"/>
+      <w:docPartObj>
+        <w:docPartGallery w:val="Page Numbers (Bottom of Page)"/>
+        <w:docPartUnique/>
+      </w:docPartObj>
+    </w:sdtPr>
+    <w:sdtContent>
+      <w:p>
+        <w:pPr>
+          <w:pStyle w:val="Piedepgina"/>
+          <w:jc w:val="right"/>
+        </w:pPr>
+        <w:r>
+          <w:fldChar w:fldCharType="begin"/>
+        </w:r>
+        <w:r>
+          <w:instrText>PAGE   \* MERGEFORMAT</w:instrText>
+        </w:r>
+        <w:r>
+          <w:fldChar w:fldCharType="separate"/>
+        </w:r>
+        <w:r>
+          <w:rPr>
+            <w:noProof/>
+          </w:rPr>
+          <w:t>16</w:t>
+        </w:r>
+        <w:r>
+          <w:fldChar w:fldCharType="end"/>
+        </w:r>
+      </w:p>
+    </w:sdtContent>
+  </w:sdt>
+  <w:p>
+    <w:pPr>
+      <w:pStyle w:val="Piedepgina"/>
+    </w:pPr>
+  </w:p>
+</w:ftr>
+</file>
+
+<file path=word/footnotes.xml><?xml version="1.0" encoding="utf-8"?>
+<w:footnotes xmlns:wpc="http://schemas.microsoft.com/office/word/2010/wordprocessingCanvas" xmlns:cx="http://schemas.microsoft.com/office/drawing/2014/chartex" xmlns:cx1="http://schemas.microsoft.com/office/drawing/2015/9/8/chartex" xmlns:cx2="http://schemas.microsoft.com/office/drawing/2015/10/21/chartex" xmlns:cx3="http://schemas.microsoft.com/office/drawing/2016/5/9/chartex" xmlns:cx4="http://schemas.microsoft.com/office/drawing/2016/5/10/chartex" xmlns:cx5="http://schemas.microsoft.com/office/drawing/2016/5/11/chartex" xmlns:cx6="http://schemas.microsoft.com/office/drawing/2016/5/12/chartex" xmlns:cx7="http://schemas.microsoft.com/office/drawing/2016/5/13/chartex" xmlns:cx8="http://schemas.microsoft.com/office/drawing/2016/5/14/chartex" xmlns:mc="http://schemas.openxmlformats.org/markup-compatibility/2006" xmlns:aink="http://schemas.microsoft.com/office/drawing/2016/ink" xmlns:am3d="http://schemas.microsoft.com/office/drawing/2017/model3d" xmlns:o="urn:schemas-microsoft-com:office:office" xmlns:r="http://schemas.openxmlformats.org/officeDocument/2006/relationships" xmlns:m="http://schemas.openxmlformats.org/officeDocument/2006/math" xmlns:v="urn:schemas-microsoft-com:vml" xmlns:wp14="http://schemas.microsoft.com/office/word/2010/wordprocessingDrawing" xmlns:wp="http://schemas.openxmlformats.org/drawingml/2006/wordprocessingDrawing" xmlns:w10="urn:schemas-microsoft-com:office:word" xmlns:w="http://schemas.openxmlformats.org/wordprocessingml/2006/main" xmlns:w14="http://schemas.microsoft.com/office/word/2010/wordml" xmlns:w15="http://schemas.microsoft.com/office/word/2012/wordml" xmlns:w16cid="http://schemas.microsoft.com/office/word/2016/wordml/cid" xmlns:w16se="http://schemas.microsoft.com/office/word/2015/wordml/symex" xmlns:wpg="http://schemas.microsoft.com/office/word/2010/wordprocessingGroup" xmlns:wpi="http://schemas.microsoft.com/office/word/2010/wordprocessingInk" xmlns:wne="http://schemas.microsoft.com/office/word/2006/wordml" xmlns:wps="http://schemas.microsoft.com/office/word/2010/wordprocessingShape" mc:Ignorable="w14 w15 w16se w16cid wp14">
+  <w:footnote w:type="separator" w:id="-1">
+    <w:p>
+      <w:pPr>
+        <w:spacing w:line="240" w:lineRule="auto"/>
+      </w:pPr>
+      <w:r>
+        <w:separator/>
+      </w:r>
+    </w:p>
+  </w:footnote>
+  <w:footnote w:type="continuationSeparator" w:id="0">
+    <w:p>
+      <w:pPr>
+        <w:spacing w:line="240" w:lineRule="auto"/>
+      </w:pPr>
+      <w:r>
+        <w:continuationSeparator/>
+      </w:r>
+    </w:p>
+  </w:footnote>
+</w:footnotes>
+</file>
+
 <file path=word/numbering.xml><?xml version="1.0" encoding="utf-8"?>
-<w:numbering xmlns:wpc="http://schemas.microsoft.com/office/word/2010/wordprocessingCanvas" xmlns:cx="http://schemas.microsoft.com/office/drawing/2014/chartex" xmlns:cx1="http://schemas.microsoft.com/office/drawing/2015/9/8/chartex" xmlns:cx2="http://schemas.microsoft.com/office/drawing/2015/10/21/chartex" xmlns:cx3="http://schemas.microsoft.com/office/drawing/2016/5/9/chartex" xmlns:cx4="http://schemas.microsoft.com/office/drawing/2016/5/10/chartex" xmlns:cx5="http://schemas.microsoft.com/office/drawing/2016/5/11/chartex" xmlns:cx6="http://schemas.microsoft.com/office/drawing/2016/5/12/chartex" xmlns:cx7="http://schemas.microsoft.com/office/drawing/2016/5/13/chartex" xmlns:cx8="http://schemas.microsoft.com/office/drawing/2016/5/14/chartex" xmlns:mc="http://schemas.openxmlformats.org/markup-compatibility/2006" xmlns:aink="http://schemas.microsoft.com/office/drawing/2016/ink" xmlns:o="urn:schemas-microsoft-com:office:office" xmlns:r="http://schemas.openxmlformats.org/officeDocument/2006/relationships" xmlns:m="http://schemas.openxmlformats.org/officeDocument/2006/math" xmlns:v="urn:schemas-microsoft-com:vml" xmlns:wp14="http://schemas.microsoft.com/office/word/2010/wordprocessingDrawing" xmlns:wp="http://schemas.openxmlformats.org/drawingml/2006/wordprocessingDrawing" xmlns:w10="urn:schemas-microsoft-com:office:word" xmlns:w="http://schemas.openxmlformats.org/wordprocessingml/2006/main" xmlns:w14="http://schemas.microsoft.com/office/word/2010/wordml" xmlns:w15="http://schemas.microsoft.com/office/word/2012/wordml" xmlns:w16se="http://schemas.microsoft.com/office/word/2015/wordml/symex" xmlns:wpg="http://schemas.microsoft.com/office/word/2010/wordprocessingGroup" xmlns:wpi="http://schemas.microsoft.com/office/word/2010/wordprocessingInk" xmlns:wne="http://schemas.microsoft.com/office/word/2006/wordml" xmlns:wps="http://schemas.microsoft.com/office/word/2010/wordprocessingShape" mc:Ignorable="w14 w15 w16se wp14">
+<w:numbering xmlns:wpc="http://schemas.microsoft.com/office/word/2010/wordprocessingCanvas" xmlns:cx="http://schemas.microsoft.com/office/drawing/2014/chartex" xmlns:cx1="http://schemas.microsoft.com/office/drawing/2015/9/8/chartex" xmlns:cx2="http://schemas.microsoft.com/office/drawing/2015/10/21/chartex" xmlns:cx3="http://schemas.microsoft.com/office/drawing/2016/5/9/chartex" xmlns:cx4="http://schemas.microsoft.com/office/drawing/2016/5/10/chartex" xmlns:cx5="http://schemas.microsoft.com/office/drawing/2016/5/11/chartex" xmlns:cx6="http://schemas.microsoft.com/office/drawing/2016/5/12/chartex" xmlns:cx7="http://schemas.microsoft.com/office/drawing/2016/5/13/chartex" xmlns:cx8="http://schemas.microsoft.com/office/drawing/2016/5/14/chartex" xmlns:mc="http://schemas.openxmlformats.org/markup-compatibility/2006" xmlns:aink="http://schemas.microsoft.com/office/drawing/2016/ink" xmlns:am3d="http://schemas.microsoft.com/office/drawing/2017/model3d" xmlns:o="urn:schemas-microsoft-com:office:office" xmlns:r="http://schemas.openxmlformats.org/officeDocument/2006/relationships" xmlns:m="http://schemas.openxmlformats.org/officeDocument/2006/math" xmlns:v="urn:schemas-microsoft-com:vml" xmlns:wp14="http://schemas.microsoft.com/office/word/2010/wordprocessingDrawing" xmlns:wp="http://schemas.openxmlformats.org/drawingml/2006/wordprocessingDrawing" xmlns:w10="urn:schemas-microsoft-com:office:word" xmlns:w="http://schemas.openxmlformats.org/wordprocessingml/2006/main" xmlns:w14="http://schemas.microsoft.com/office/word/2010/wordml" xmlns:w15="http://schemas.microsoft.com/office/word/2012/wordml" xmlns:w16cid="http://schemas.microsoft.com/office/word/2016/wordml/cid" xmlns:w16se="http://schemas.microsoft.com/office/word/2015/wordml/symex" xmlns:wpg="http://schemas.microsoft.com/office/word/2010/wordprocessingGroup" xmlns:wpi="http://schemas.microsoft.com/office/word/2010/wordprocessingInk" xmlns:wne="http://schemas.microsoft.com/office/word/2006/wordml" xmlns:wps="http://schemas.microsoft.com/office/word/2010/wordprocessingShape" mc:Ignorable="w14 w15 w16se w16cid wp14">
   <w:abstractNum w:abstractNumId="0" w15:restartNumberingAfterBreak="0">
     <w:nsid w:val="0F6E230B"/>
     <w:multiLevelType w:val="multilevel"/>
@@ -8654,6 +11217,119 @@
     </w:lvl>
   </w:abstractNum>
   <w:abstractNum w:abstractNumId="1" w15:restartNumberingAfterBreak="0">
+    <w:nsid w:val="18727C5B"/>
+    <w:multiLevelType w:val="hybridMultilevel"/>
+    <w:tmpl w:val="FACE6ABC"/>
+    <w:lvl w:ilvl="0" w:tplc="2C0A0001">
+      <w:start w:val="1"/>
+      <w:numFmt w:val="bullet"/>
+      <w:lvlText w:val=""/>
+      <w:lvlJc w:val="left"/>
+      <w:pPr>
+        <w:ind w:left="720" w:hanging="360"/>
+      </w:pPr>
+      <w:rPr>
+        <w:rFonts w:ascii="Symbol" w:hAnsi="Symbol" w:hint="default"/>
+      </w:rPr>
+    </w:lvl>
+    <w:lvl w:ilvl="1" w:tplc="2C0A0003" w:tentative="1">
+      <w:start w:val="1"/>
+      <w:numFmt w:val="bullet"/>
+      <w:lvlText w:val="o"/>
+      <w:lvlJc w:val="left"/>
+      <w:pPr>
+        <w:ind w:left="1440" w:hanging="360"/>
+      </w:pPr>
+      <w:rPr>
+        <w:rFonts w:ascii="Courier New" w:hAnsi="Courier New" w:cs="Courier New" w:hint="default"/>
+      </w:rPr>
+    </w:lvl>
+    <w:lvl w:ilvl="2" w:tplc="2C0A0005" w:tentative="1">
+      <w:start w:val="1"/>
+      <w:numFmt w:val="bullet"/>
+      <w:lvlText w:val=""/>
+      <w:lvlJc w:val="left"/>
+      <w:pPr>
+        <w:ind w:left="2160" w:hanging="360"/>
+      </w:pPr>
+      <w:rPr>
+        <w:rFonts w:ascii="Wingdings" w:hAnsi="Wingdings" w:hint="default"/>
+      </w:rPr>
+    </w:lvl>
+    <w:lvl w:ilvl="3" w:tplc="2C0A0001" w:tentative="1">
+      <w:start w:val="1"/>
+      <w:numFmt w:val="bullet"/>
+      <w:lvlText w:val=""/>
+      <w:lvlJc w:val="left"/>
+      <w:pPr>
+        <w:ind w:left="2880" w:hanging="360"/>
+      </w:pPr>
+      <w:rPr>
+        <w:rFonts w:ascii="Symbol" w:hAnsi="Symbol" w:hint="default"/>
+      </w:rPr>
+    </w:lvl>
+    <w:lvl w:ilvl="4" w:tplc="2C0A0003" w:tentative="1">
+      <w:start w:val="1"/>
+      <w:numFmt w:val="bullet"/>
+      <w:lvlText w:val="o"/>
+      <w:lvlJc w:val="left"/>
+      <w:pPr>
+        <w:ind w:left="3600" w:hanging="360"/>
+      </w:pPr>
+      <w:rPr>
+        <w:rFonts w:ascii="Courier New" w:hAnsi="Courier New" w:cs="Courier New" w:hint="default"/>
+      </w:rPr>
+    </w:lvl>
+    <w:lvl w:ilvl="5" w:tplc="2C0A0005" w:tentative="1">
+      <w:start w:val="1"/>
+      <w:numFmt w:val="bullet"/>
+      <w:lvlText w:val=""/>
+      <w:lvlJc w:val="left"/>
+      <w:pPr>
+        <w:ind w:left="4320" w:hanging="360"/>
+      </w:pPr>
+      <w:rPr>
+        <w:rFonts w:ascii="Wingdings" w:hAnsi="Wingdings" w:hint="default"/>
+      </w:rPr>
+    </w:lvl>
+    <w:lvl w:ilvl="6" w:tplc="2C0A0001" w:tentative="1">
+      <w:start w:val="1"/>
+      <w:numFmt w:val="bullet"/>
+      <w:lvlText w:val=""/>
+      <w:lvlJc w:val="left"/>
+      <w:pPr>
+        <w:ind w:left="5040" w:hanging="360"/>
+      </w:pPr>
+      <w:rPr>
+        <w:rFonts w:ascii="Symbol" w:hAnsi="Symbol" w:hint="default"/>
+      </w:rPr>
+    </w:lvl>
+    <w:lvl w:ilvl="7" w:tplc="2C0A0003" w:tentative="1">
+      <w:start w:val="1"/>
+      <w:numFmt w:val="bullet"/>
+      <w:lvlText w:val="o"/>
+      <w:lvlJc w:val="left"/>
+      <w:pPr>
+        <w:ind w:left="5760" w:hanging="360"/>
+      </w:pPr>
+      <w:rPr>
+        <w:rFonts w:ascii="Courier New" w:hAnsi="Courier New" w:cs="Courier New" w:hint="default"/>
+      </w:rPr>
+    </w:lvl>
+    <w:lvl w:ilvl="8" w:tplc="2C0A0005" w:tentative="1">
+      <w:start w:val="1"/>
+      <w:numFmt w:val="bullet"/>
+      <w:lvlText w:val=""/>
+      <w:lvlJc w:val="left"/>
+      <w:pPr>
+        <w:ind w:left="6480" w:hanging="360"/>
+      </w:pPr>
+      <w:rPr>
+        <w:rFonts w:ascii="Wingdings" w:hAnsi="Wingdings" w:hint="default"/>
+      </w:rPr>
+    </w:lvl>
+  </w:abstractNum>
+  <w:abstractNum w:abstractNumId="2" w15:restartNumberingAfterBreak="0">
     <w:nsid w:val="193E2257"/>
     <w:multiLevelType w:val="multilevel"/>
     <w:tmpl w:val="25ACB992"/>
@@ -8766,7 +11442,7 @@
       </w:rPr>
     </w:lvl>
   </w:abstractNum>
-  <w:abstractNum w:abstractNumId="2" w15:restartNumberingAfterBreak="0">
+  <w:abstractNum w:abstractNumId="3" w15:restartNumberingAfterBreak="0">
     <w:nsid w:val="25C658B1"/>
     <w:multiLevelType w:val="multilevel"/>
     <w:tmpl w:val="893A1A00"/>
@@ -8960,7 +11636,7 @@
       </w:rPr>
     </w:lvl>
   </w:abstractNum>
-  <w:abstractNum w:abstractNumId="3" w15:restartNumberingAfterBreak="0">
+  <w:abstractNum w:abstractNumId="4" w15:restartNumberingAfterBreak="0">
     <w:nsid w:val="2F894585"/>
     <w:multiLevelType w:val="multilevel"/>
     <w:tmpl w:val="845640E4"/>
@@ -9073,7 +11749,7 @@
       </w:rPr>
     </w:lvl>
   </w:abstractNum>
-  <w:abstractNum w:abstractNumId="4" w15:restartNumberingAfterBreak="0">
+  <w:abstractNum w:abstractNumId="5" w15:restartNumberingAfterBreak="0">
     <w:nsid w:val="396E7869"/>
     <w:multiLevelType w:val="multilevel"/>
     <w:tmpl w:val="4C724570"/>
@@ -9195,7 +11871,7 @@
       </w:rPr>
     </w:lvl>
   </w:abstractNum>
-  <w:abstractNum w:abstractNumId="5" w15:restartNumberingAfterBreak="0">
+  <w:abstractNum w:abstractNumId="6" w15:restartNumberingAfterBreak="0">
     <w:nsid w:val="572C7751"/>
     <w:multiLevelType w:val="multilevel"/>
     <w:tmpl w:val="6CAA5014"/>
@@ -9308,7 +11984,7 @@
       </w:rPr>
     </w:lvl>
   </w:abstractNum>
-  <w:abstractNum w:abstractNumId="6" w15:restartNumberingAfterBreak="0">
+  <w:abstractNum w:abstractNumId="7" w15:restartNumberingAfterBreak="0">
     <w:nsid w:val="58A030F5"/>
     <w:multiLevelType w:val="multilevel"/>
     <w:tmpl w:val="CACED928"/>
@@ -9421,7 +12097,7 @@
       </w:rPr>
     </w:lvl>
   </w:abstractNum>
-  <w:abstractNum w:abstractNumId="7" w15:restartNumberingAfterBreak="0">
+  <w:abstractNum w:abstractNumId="8" w15:restartNumberingAfterBreak="0">
     <w:nsid w:val="6BCB1F6D"/>
     <w:multiLevelType w:val="multilevel"/>
     <w:tmpl w:val="B780287A"/>
@@ -9534,7 +12210,7 @@
       </w:rPr>
     </w:lvl>
   </w:abstractNum>
-  <w:abstractNum w:abstractNumId="8" w15:restartNumberingAfterBreak="0">
+  <w:abstractNum w:abstractNumId="9" w15:restartNumberingAfterBreak="0">
     <w:nsid w:val="783D00B0"/>
     <w:multiLevelType w:val="multilevel"/>
     <w:tmpl w:val="0270F936"/>
@@ -9648,37 +12324,40 @@
     </w:lvl>
   </w:abstractNum>
   <w:num w:numId="1">
-    <w:abstractNumId w:val="1"/>
+    <w:abstractNumId w:val="2"/>
   </w:num>
   <w:num w:numId="2">
-    <w:abstractNumId w:val="6"/>
+    <w:abstractNumId w:val="7"/>
   </w:num>
   <w:num w:numId="3">
+    <w:abstractNumId w:val="5"/>
+  </w:num>
+  <w:num w:numId="4">
+    <w:abstractNumId w:val="3"/>
+  </w:num>
+  <w:num w:numId="5">
+    <w:abstractNumId w:val="8"/>
+  </w:num>
+  <w:num w:numId="6">
     <w:abstractNumId w:val="4"/>
   </w:num>
-  <w:num w:numId="4">
-    <w:abstractNumId w:val="2"/>
-  </w:num>
-  <w:num w:numId="5">
-    <w:abstractNumId w:val="7"/>
-  </w:num>
-  <w:num w:numId="6">
-    <w:abstractNumId w:val="3"/>
-  </w:num>
   <w:num w:numId="7">
-    <w:abstractNumId w:val="8"/>
+    <w:abstractNumId w:val="9"/>
   </w:num>
   <w:num w:numId="8">
     <w:abstractNumId w:val="0"/>
   </w:num>
   <w:num w:numId="9">
-    <w:abstractNumId w:val="5"/>
+    <w:abstractNumId w:val="6"/>
+  </w:num>
+  <w:num w:numId="10">
+    <w:abstractNumId w:val="1"/>
   </w:num>
 </w:numbering>
 </file>
 
 <file path=word/styles.xml><?xml version="1.0" encoding="utf-8"?>
-<w:styles xmlns:mc="http://schemas.openxmlformats.org/markup-compatibility/2006" xmlns:r="http://schemas.openxmlformats.org/officeDocument/2006/relationships" xmlns:w="http://schemas.openxmlformats.org/wordprocessingml/2006/main" xmlns:w14="http://schemas.microsoft.com/office/word/2010/wordml" xmlns:w15="http://schemas.microsoft.com/office/word/2012/wordml" xmlns:w16se="http://schemas.microsoft.com/office/word/2015/wordml/symex" mc:Ignorable="w14 w15 w16se">
+<w:styles xmlns:mc="http://schemas.openxmlformats.org/markup-compatibility/2006" xmlns:r="http://schemas.openxmlformats.org/officeDocument/2006/relationships" xmlns:w="http://schemas.openxmlformats.org/wordprocessingml/2006/main" xmlns:w14="http://schemas.microsoft.com/office/word/2010/wordml" xmlns:w15="http://schemas.microsoft.com/office/word/2012/wordml" xmlns:w16cid="http://schemas.microsoft.com/office/word/2016/wordml/cid" xmlns:w16se="http://schemas.microsoft.com/office/word/2015/wordml/symex" mc:Ignorable="w14 w15 w16se w16cid">
   <w:docDefaults>
     <w:rPrDefault>
       <w:rPr>
@@ -9696,7 +12375,7 @@
       </w:pPr>
     </w:pPrDefault>
   </w:docDefaults>
-  <w:latentStyles w:defLockedState="0" w:defUIPriority="99" w:defSemiHidden="0" w:defUnhideWhenUsed="0" w:defQFormat="0" w:count="374">
+  <w:latentStyles w:defLockedState="0" w:defUIPriority="99" w:defSemiHidden="0" w:defUnhideWhenUsed="0" w:defQFormat="0" w:count="375">
     <w:lsdException w:name="Normal" w:uiPriority="0" w:qFormat="1"/>
     <w:lsdException w:name="heading 1" w:uiPriority="9" w:qFormat="1"/>
     <w:lsdException w:name="heading 2" w:semiHidden="1" w:uiPriority="9" w:unhideWhenUsed="1" w:qFormat="1"/>
@@ -9846,11 +12525,10 @@
     <w:lsdException w:name="Table Professional" w:semiHidden="1" w:unhideWhenUsed="1"/>
     <w:lsdException w:name="Table Subtle 1" w:semiHidden="1" w:unhideWhenUsed="1"/>
     <w:lsdException w:name="Table Subtle 2" w:semiHidden="1" w:unhideWhenUsed="1"/>
+    <w:lsdException w:name="Table Web 1" w:semiHidden="1" w:unhideWhenUsed="1"/>
     <w:lsdException w:name="Table Web 2" w:semiHidden="1" w:unhideWhenUsed="1"/>
-    <w:lsdException w:name="Table Web 3" w:semiHidden="1" w:unhideWhenUsed="1"/>
     <w:lsdException w:name="Balloon Text" w:semiHidden="1" w:unhideWhenUsed="1"/>
     <w:lsdException w:name="Table Grid" w:uiPriority="39"/>
-    <w:lsdException w:name="Table Theme" w:semiHidden="1" w:unhideWhenUsed="1"/>
     <w:lsdException w:name="Placeholder Text" w:semiHidden="1"/>
     <w:lsdException w:name="No Spacing" w:uiPriority="1" w:qFormat="1"/>
     <w:lsdException w:name="Light Shading" w:uiPriority="60"/>
@@ -10069,6 +12747,7 @@
     <w:lsdException w:name="Mention" w:semiHidden="1" w:unhideWhenUsed="1"/>
     <w:lsdException w:name="Smart Hyperlink" w:semiHidden="1" w:unhideWhenUsed="1"/>
     <w:lsdException w:name="Hashtag" w:semiHidden="1" w:unhideWhenUsed="1"/>
+    <w:lsdException w:name="Unresolved Mention" w:semiHidden="1" w:unhideWhenUsed="1"/>
   </w:latentStyles>
   <w:style w:type="paragraph" w:default="1" w:styleId="Normal">
     <w:name w:val="Normal"/>
@@ -10333,6 +13012,50 @@
       <w:contextualSpacing/>
     </w:pPr>
   </w:style>
+  <w:style w:type="paragraph" w:styleId="Encabezado">
+    <w:name w:val="header"/>
+    <w:basedOn w:val="Normal"/>
+    <w:link w:val="EncabezadoCar"/>
+    <w:uiPriority w:val="99"/>
+    <w:unhideWhenUsed/>
+    <w:rsid w:val="00F36819"/>
+    <w:pPr>
+      <w:tabs>
+        <w:tab w:val="center" w:pos="4419"/>
+        <w:tab w:val="right" w:pos="8838"/>
+      </w:tabs>
+      <w:spacing w:line="240" w:lineRule="auto"/>
+    </w:pPr>
+  </w:style>
+  <w:style w:type="character" w:customStyle="1" w:styleId="EncabezadoCar">
+    <w:name w:val="Encabezado Car"/>
+    <w:basedOn w:val="Fuentedeprrafopredeter"/>
+    <w:link w:val="Encabezado"/>
+    <w:uiPriority w:val="99"/>
+    <w:rsid w:val="00F36819"/>
+  </w:style>
+  <w:style w:type="paragraph" w:styleId="Piedepgina">
+    <w:name w:val="footer"/>
+    <w:basedOn w:val="Normal"/>
+    <w:link w:val="PiedepginaCar"/>
+    <w:uiPriority w:val="99"/>
+    <w:unhideWhenUsed/>
+    <w:rsid w:val="00F36819"/>
+    <w:pPr>
+      <w:tabs>
+        <w:tab w:val="center" w:pos="4419"/>
+        <w:tab w:val="right" w:pos="8838"/>
+      </w:tabs>
+      <w:spacing w:line="240" w:lineRule="auto"/>
+    </w:pPr>
+  </w:style>
+  <w:style w:type="character" w:customStyle="1" w:styleId="PiedepginaCar">
+    <w:name w:val="Pie de página Car"/>
+    <w:basedOn w:val="Fuentedeprrafopredeter"/>
+    <w:link w:val="Piedepgina"/>
+    <w:uiPriority w:val="99"/>
+    <w:rsid w:val="00F36819"/>
+  </w:style>
 </w:styles>
 </file>
 

</xml_diff>